<commit_message>
proposal: modify sections License, Installation, CAS Server Sizing, Instance Types
</commit_message>
<xml_diff>
--- a/doc/Viya in AWS Quickstart.docx
+++ b/doc/Viya in AWS Quickstart.docx
@@ -426,7 +426,15 @@
           <w:sz w:val="20"/>
           <w:szCs w:val="20"/>
         </w:rPr>
-        <w:t xml:space="preserve">The playbook zip file that customers receive when they order the software would be an optional input to the </w:t>
+        <w:t>The playbook zip file that customers receive when they order the software would be an input</w:t>
+      </w:r>
+      <w:r>
+        <w:rPr>
+          <w:rFonts w:ascii="Calibri" w:hAnsi="Calibri" w:cs="Calibri"/>
+          <w:sz w:val="20"/>
+          <w:szCs w:val="20"/>
+        </w:rPr>
+        <w:t xml:space="preserve"> </w:t>
       </w:r>
       <w:proofErr w:type="spellStart"/>
       <w:r>
@@ -435,6 +443,24 @@
           <w:sz w:val="20"/>
           <w:szCs w:val="20"/>
         </w:rPr>
+        <w:t>paramater</w:t>
+      </w:r>
+      <w:proofErr w:type="spellEnd"/>
+      <w:r>
+        <w:rPr>
+          <w:rFonts w:ascii="Calibri" w:hAnsi="Calibri" w:cs="Calibri"/>
+          <w:sz w:val="20"/>
+          <w:szCs w:val="20"/>
+        </w:rPr>
+        <w:t xml:space="preserve"> to the </w:t>
+      </w:r>
+      <w:proofErr w:type="spellStart"/>
+      <w:r>
+        <w:rPr>
+          <w:rFonts w:ascii="Calibri" w:hAnsi="Calibri" w:cs="Calibri"/>
+          <w:sz w:val="20"/>
+          <w:szCs w:val="20"/>
+        </w:rPr>
         <w:t>Quickstart</w:t>
       </w:r>
       <w:proofErr w:type="spellEnd"/>
@@ -444,7 +470,7 @@
           <w:sz w:val="20"/>
           <w:szCs w:val="20"/>
         </w:rPr>
-        <w:t>. If provided, the software will be deployed on the provisioned Infrastructure. If not provided, only the infrastructure will be created.</w:t>
+        <w:t xml:space="preserve">. </w:t>
       </w:r>
     </w:p>
     <w:p>
@@ -470,7 +496,7 @@
           <w:sz w:val="20"/>
           <w:szCs w:val="20"/>
         </w:rPr>
-        <w:t>Product Mix</w:t>
+        <w:t>Installation</w:t>
       </w:r>
     </w:p>
     <w:p>
@@ -484,6 +510,14 @@
           <w:szCs w:val="20"/>
         </w:rPr>
       </w:pPr>
+      <w:r>
+        <w:rPr>
+          <w:rFonts w:ascii="Calibri" w:hAnsi="Calibri" w:cs="Calibri"/>
+          <w:sz w:val="20"/>
+          <w:szCs w:val="20"/>
+        </w:rPr>
+        <w:t xml:space="preserve">Install customer-provided </w:t>
+      </w:r>
       <w:proofErr w:type="spellStart"/>
       <w:r>
         <w:rPr>
@@ -491,7 +525,7 @@
           <w:sz w:val="20"/>
           <w:szCs w:val="20"/>
         </w:rPr>
-        <w:t>Viya</w:t>
+        <w:t>ansible</w:t>
       </w:r>
       <w:proofErr w:type="spellEnd"/>
       <w:r>
@@ -500,42 +534,23 @@
           <w:sz w:val="20"/>
           <w:szCs w:val="20"/>
         </w:rPr>
-        <w:t>/VDMML</w:t>
-      </w:r>
-      <w:r>
-        <w:rPr>
-          <w:rFonts w:ascii="Calibri" w:hAnsi="Calibri" w:cs="Calibri"/>
-          <w:sz w:val="20"/>
-          <w:szCs w:val="20"/>
-        </w:rPr>
-        <w:t xml:space="preserve"> or subsets</w:t>
-      </w:r>
-      <w:r>
-        <w:rPr>
-          <w:rFonts w:ascii="Calibri" w:hAnsi="Calibri" w:cs="Calibri"/>
-          <w:sz w:val="20"/>
-          <w:szCs w:val="20"/>
-        </w:rPr>
-        <w:br/>
-        <w:t xml:space="preserve">SAS/Access Products: can be part of the product mix. DB client pieces NOT in scope of </w:t>
-      </w:r>
-      <w:proofErr w:type="spellStart"/>
-      <w:r>
-        <w:rPr>
-          <w:rFonts w:ascii="Calibri" w:hAnsi="Calibri" w:cs="Calibri"/>
-          <w:sz w:val="20"/>
-          <w:szCs w:val="20"/>
-        </w:rPr>
-        <w:t>Quickstart</w:t>
-      </w:r>
-      <w:proofErr w:type="spellEnd"/>
-      <w:r>
-        <w:rPr>
-          <w:rFonts w:ascii="Calibri" w:hAnsi="Calibri" w:cs="Calibri"/>
-          <w:sz w:val="20"/>
-          <w:szCs w:val="20"/>
-        </w:rPr>
-        <w:t xml:space="preserve"> (customer would have to install manually on VM(s))</w:t>
+        <w:t xml:space="preserve"> playboo</w:t>
+      </w:r>
+      <w:r>
+        <w:rPr>
+          <w:rFonts w:ascii="Calibri" w:hAnsi="Calibri" w:cs="Calibri"/>
+          <w:sz w:val="20"/>
+          <w:szCs w:val="20"/>
+        </w:rPr>
+        <w:t>k</w:t>
+      </w:r>
+      <w:r>
+        <w:rPr>
+          <w:rFonts w:ascii="Calibri" w:hAnsi="Calibri" w:cs="Calibri"/>
+          <w:sz w:val="20"/>
+          <w:szCs w:val="20"/>
+        </w:rPr>
+        <w:t xml:space="preserve"> on provisioned infrastructure.</w:t>
       </w:r>
     </w:p>
     <w:p>
@@ -549,18 +564,57 @@
         <w:ind w:left="360"/>
         <w:rPr>
           <w:rFonts w:ascii="Calibri" w:hAnsi="Calibri" w:cs="Calibri"/>
-          <w:sz w:val="20"/>
-          <w:szCs w:val="20"/>
-        </w:rPr>
-      </w:pPr>
-      <w:r>
-        <w:rPr>
-          <w:rFonts w:ascii="Calibri" w:hAnsi="Calibri" w:cs="Calibri"/>
           <w:b/>
           <w:sz w:val="20"/>
           <w:szCs w:val="20"/>
         </w:rPr>
-        <w:t>Product Version</w:t>
+      </w:pPr>
+      <w:r>
+        <w:rPr>
+          <w:rFonts w:ascii="Calibri" w:hAnsi="Calibri" w:cs="Calibri"/>
+          <w:b/>
+          <w:sz w:val="20"/>
+          <w:szCs w:val="20"/>
+        </w:rPr>
+        <w:t>Product Mix</w:t>
+      </w:r>
+    </w:p>
+    <w:p>
+      <w:pPr>
+        <w:pStyle w:val="ListParagraph"/>
+        <w:spacing w:line="256" w:lineRule="auto"/>
+        <w:ind w:left="360"/>
+        <w:rPr>
+          <w:rFonts w:ascii="Calibri" w:hAnsi="Calibri" w:cs="Calibri"/>
+          <w:sz w:val="20"/>
+          <w:szCs w:val="20"/>
+        </w:rPr>
+      </w:pPr>
+      <w:proofErr w:type="spellStart"/>
+      <w:r>
+        <w:rPr>
+          <w:rFonts w:ascii="Calibri" w:hAnsi="Calibri" w:cs="Calibri"/>
+          <w:sz w:val="20"/>
+          <w:szCs w:val="20"/>
+        </w:rPr>
+        <w:t>Viya</w:t>
+      </w:r>
+      <w:proofErr w:type="spellEnd"/>
+      <w:r>
+        <w:rPr>
+          <w:rFonts w:ascii="Calibri" w:hAnsi="Calibri" w:cs="Calibri"/>
+          <w:sz w:val="20"/>
+          <w:szCs w:val="20"/>
+        </w:rPr>
+        <w:t>/VDMML</w:t>
+      </w:r>
+      <w:r>
+        <w:rPr>
+          <w:rFonts w:ascii="Calibri" w:hAnsi="Calibri" w:cs="Calibri"/>
+          <w:sz w:val="20"/>
+          <w:szCs w:val="20"/>
+        </w:rPr>
+        <w:t xml:space="preserve"> or subsets</w:t>
       </w:r>
       <w:r>
         <w:rPr>
@@ -569,22 +623,25 @@
           <w:szCs w:val="20"/>
         </w:rPr>
         <w:br/>
-      </w:r>
-      <w:r>
-        <w:rPr>
-          <w:rFonts w:ascii="Calibri" w:hAnsi="Calibri" w:cs="Calibri"/>
-          <w:sz w:val="20"/>
-          <w:szCs w:val="20"/>
-        </w:rPr>
-        <w:t>S</w:t>
-      </w:r>
-      <w:r>
-        <w:rPr>
-          <w:rFonts w:ascii="Calibri" w:hAnsi="Calibri" w:cs="Calibri"/>
-          <w:sz w:val="20"/>
-          <w:szCs w:val="20"/>
-        </w:rPr>
-        <w:t>tart with 17w12. As 17w47 becomes available, add it or switch to it.</w:t>
+        <w:t xml:space="preserve">SAS/Access Products: can be part of the product mix. DB client pieces NOT in scope of </w:t>
+      </w:r>
+      <w:proofErr w:type="spellStart"/>
+      <w:r>
+        <w:rPr>
+          <w:rFonts w:ascii="Calibri" w:hAnsi="Calibri" w:cs="Calibri"/>
+          <w:sz w:val="20"/>
+          <w:szCs w:val="20"/>
+        </w:rPr>
+        <w:t>Quickstart</w:t>
+      </w:r>
+      <w:proofErr w:type="spellEnd"/>
+      <w:r>
+        <w:rPr>
+          <w:rFonts w:ascii="Calibri" w:hAnsi="Calibri" w:cs="Calibri"/>
+          <w:sz w:val="20"/>
+          <w:szCs w:val="20"/>
+        </w:rPr>
+        <w:t xml:space="preserve"> (customer would have to install manually on VM(s))</w:t>
       </w:r>
     </w:p>
     <w:p>
@@ -598,99 +655,44 @@
         <w:ind w:left="360"/>
         <w:rPr>
           <w:rFonts w:ascii="Calibri" w:hAnsi="Calibri" w:cs="Calibri"/>
+          <w:sz w:val="20"/>
+          <w:szCs w:val="20"/>
+        </w:rPr>
+      </w:pPr>
+      <w:r>
+        <w:rPr>
+          <w:rFonts w:ascii="Calibri" w:hAnsi="Calibri" w:cs="Calibri"/>
           <w:b/>
           <w:sz w:val="20"/>
           <w:szCs w:val="20"/>
         </w:rPr>
-      </w:pPr>
-      <w:r>
-        <w:rPr>
-          <w:rFonts w:ascii="Calibri" w:hAnsi="Calibri" w:cs="Calibri"/>
-          <w:b/>
-          <w:sz w:val="20"/>
-          <w:szCs w:val="20"/>
-        </w:rPr>
-        <w:t>Base OS</w:t>
-      </w:r>
-    </w:p>
-    <w:p>
-      <w:pPr>
-        <w:pStyle w:val="ListParagraph"/>
-        <w:spacing w:line="256" w:lineRule="auto"/>
-        <w:ind w:left="360"/>
-        <w:rPr>
-          <w:rFonts w:ascii="Calibri" w:hAnsi="Calibri" w:cs="Calibri"/>
-          <w:sz w:val="20"/>
-          <w:szCs w:val="20"/>
-        </w:rPr>
-      </w:pPr>
-      <w:r>
-        <w:rPr>
-          <w:rFonts w:ascii="Calibri" w:hAnsi="Calibri" w:cs="Calibri"/>
-          <w:sz w:val="20"/>
-          <w:szCs w:val="20"/>
-        </w:rPr>
-        <w:t>Question</w:t>
-      </w:r>
-      <w:r>
-        <w:rPr>
-          <w:rFonts w:ascii="Calibri" w:hAnsi="Calibri" w:cs="Calibri"/>
-          <w:sz w:val="20"/>
-          <w:szCs w:val="20"/>
-        </w:rPr>
-        <w:t xml:space="preserve">: </w:t>
-      </w:r>
-      <w:r>
-        <w:rPr>
-          <w:rFonts w:ascii="Calibri" w:hAnsi="Calibri" w:cs="Calibri"/>
-          <w:sz w:val="20"/>
-          <w:szCs w:val="20"/>
-        </w:rPr>
-        <w:t>should OS be optional</w:t>
-      </w:r>
-      <w:r>
-        <w:rPr>
-          <w:rFonts w:ascii="Calibri" w:hAnsi="Calibri" w:cs="Calibri"/>
-          <w:sz w:val="20"/>
-          <w:szCs w:val="20"/>
-        </w:rPr>
-        <w:t xml:space="preserve">? </w:t>
-      </w:r>
-      <w:proofErr w:type="spellStart"/>
-      <w:r>
-        <w:rPr>
-          <w:rFonts w:ascii="Calibri" w:hAnsi="Calibri" w:cs="Calibri"/>
-          <w:sz w:val="20"/>
-          <w:szCs w:val="20"/>
-        </w:rPr>
-        <w:t>Rhel</w:t>
-      </w:r>
-      <w:proofErr w:type="spellEnd"/>
-      <w:r>
-        <w:rPr>
-          <w:rFonts w:ascii="Calibri" w:hAnsi="Calibri" w:cs="Calibri"/>
-          <w:sz w:val="20"/>
-          <w:szCs w:val="20"/>
-        </w:rPr>
-        <w:t xml:space="preserve"> </w:t>
-      </w:r>
-      <w:proofErr w:type="gramStart"/>
-      <w:r>
-        <w:rPr>
-          <w:rFonts w:ascii="Calibri" w:hAnsi="Calibri" w:cs="Calibri"/>
-          <w:sz w:val="20"/>
-          <w:szCs w:val="20"/>
-        </w:rPr>
-        <w:t>7.?,</w:t>
-      </w:r>
-      <w:proofErr w:type="gramEnd"/>
-      <w:r>
-        <w:rPr>
-          <w:rFonts w:ascii="Calibri" w:hAnsi="Calibri" w:cs="Calibri"/>
-          <w:sz w:val="20"/>
-          <w:szCs w:val="20"/>
-        </w:rPr>
-        <w:t xml:space="preserve"> Centos 7.? Amazon Linux?</w:t>
+        <w:t>Product Version</w:t>
+      </w:r>
+      <w:r>
+        <w:rPr>
+          <w:rFonts w:ascii="Calibri" w:hAnsi="Calibri" w:cs="Calibri"/>
+          <w:sz w:val="20"/>
+          <w:szCs w:val="20"/>
+        </w:rPr>
+        <w:br/>
+      </w:r>
+      <w:bookmarkStart w:id="1" w:name="_GoBack"/>
+      <w:bookmarkEnd w:id="1"/>
+      <w:r>
+        <w:rPr>
+          <w:rFonts w:ascii="Calibri" w:hAnsi="Calibri" w:cs="Calibri"/>
+          <w:sz w:val="20"/>
+          <w:szCs w:val="20"/>
+        </w:rPr>
+        <w:t>S</w:t>
+      </w:r>
+      <w:r>
+        <w:rPr>
+          <w:rFonts w:ascii="Calibri" w:hAnsi="Calibri" w:cs="Calibri"/>
+          <w:sz w:val="20"/>
+          <w:szCs w:val="20"/>
+        </w:rPr>
+        <w:t>tart with 17w12. As 17w47 becomes available, add it or switch to it.</w:t>
       </w:r>
     </w:p>
     <w:p>
@@ -704,35 +706,63 @@
         <w:ind w:left="360"/>
         <w:rPr>
           <w:rFonts w:ascii="Calibri" w:hAnsi="Calibri" w:cs="Calibri"/>
-          <w:sz w:val="20"/>
-          <w:szCs w:val="20"/>
-        </w:rPr>
-      </w:pPr>
-      <w:r>
-        <w:rPr>
-          <w:rFonts w:ascii="Calibri" w:hAnsi="Calibri" w:cs="Calibri"/>
           <w:b/>
           <w:sz w:val="20"/>
           <w:szCs w:val="20"/>
         </w:rPr>
-        <w:t>Identity Provider</w:t>
-      </w:r>
-      <w:r>
-        <w:rPr>
-          <w:rFonts w:ascii="Calibri" w:hAnsi="Calibri" w:cs="Calibri"/>
-          <w:sz w:val="20"/>
-          <w:szCs w:val="20"/>
-        </w:rPr>
-        <w:br/>
-        <w:t xml:space="preserve">Proposal: </w:t>
-      </w:r>
-      <w:r>
-        <w:rPr>
-          <w:rFonts w:ascii="Calibri" w:hAnsi="Calibri" w:cs="Calibri"/>
-          <w:sz w:val="20"/>
-          <w:szCs w:val="20"/>
-        </w:rPr>
-        <w:t xml:space="preserve">Provide </w:t>
+      </w:pPr>
+      <w:r>
+        <w:rPr>
+          <w:rFonts w:ascii="Calibri" w:hAnsi="Calibri" w:cs="Calibri"/>
+          <w:b/>
+          <w:sz w:val="20"/>
+          <w:szCs w:val="20"/>
+        </w:rPr>
+        <w:t>Base OS</w:t>
+      </w:r>
+    </w:p>
+    <w:p>
+      <w:pPr>
+        <w:pStyle w:val="ListParagraph"/>
+        <w:spacing w:line="256" w:lineRule="auto"/>
+        <w:ind w:left="360"/>
+        <w:rPr>
+          <w:rFonts w:ascii="Calibri" w:hAnsi="Calibri" w:cs="Calibri"/>
+          <w:sz w:val="20"/>
+          <w:szCs w:val="20"/>
+        </w:rPr>
+      </w:pPr>
+      <w:r>
+        <w:rPr>
+          <w:rFonts w:ascii="Calibri" w:hAnsi="Calibri" w:cs="Calibri"/>
+          <w:sz w:val="20"/>
+          <w:szCs w:val="20"/>
+        </w:rPr>
+        <w:t>Question</w:t>
+      </w:r>
+      <w:r>
+        <w:rPr>
+          <w:rFonts w:ascii="Calibri" w:hAnsi="Calibri" w:cs="Calibri"/>
+          <w:sz w:val="20"/>
+          <w:szCs w:val="20"/>
+        </w:rPr>
+        <w:t xml:space="preserve">: </w:t>
+      </w:r>
+      <w:r>
+        <w:rPr>
+          <w:rFonts w:ascii="Calibri" w:hAnsi="Calibri" w:cs="Calibri"/>
+          <w:sz w:val="20"/>
+          <w:szCs w:val="20"/>
+        </w:rPr>
+        <w:t>should OS be optional</w:t>
+      </w:r>
+      <w:r>
+        <w:rPr>
+          <w:rFonts w:ascii="Calibri" w:hAnsi="Calibri" w:cs="Calibri"/>
+          <w:sz w:val="20"/>
+          <w:szCs w:val="20"/>
+        </w:rPr>
+        <w:t xml:space="preserve">? </w:t>
       </w:r>
       <w:proofErr w:type="spellStart"/>
       <w:r>
@@ -741,7 +771,7 @@
           <w:sz w:val="20"/>
           <w:szCs w:val="20"/>
         </w:rPr>
-        <w:t>OpenLDAP</w:t>
+        <w:t>Rhel</w:t>
       </w:r>
       <w:proofErr w:type="spellEnd"/>
       <w:r>
@@ -750,103 +780,25 @@
           <w:sz w:val="20"/>
           <w:szCs w:val="20"/>
         </w:rPr>
-        <w:t xml:space="preserve"> with a few default users by default. Users can later reconfigure </w:t>
-      </w:r>
-      <w:proofErr w:type="spellStart"/>
-      <w:r>
-        <w:rPr>
-          <w:rFonts w:ascii="Calibri" w:hAnsi="Calibri" w:cs="Calibri"/>
-          <w:sz w:val="20"/>
-          <w:szCs w:val="20"/>
-        </w:rPr>
-        <w:t>Viya</w:t>
-      </w:r>
-      <w:proofErr w:type="spellEnd"/>
-      <w:r>
-        <w:rPr>
-          <w:rFonts w:ascii="Calibri" w:hAnsi="Calibri" w:cs="Calibri"/>
-          <w:sz w:val="20"/>
-          <w:szCs w:val="20"/>
-        </w:rPr>
-        <w:t xml:space="preserve"> to point to their own Identity Provider</w:t>
-      </w:r>
-      <w:r>
-        <w:rPr>
-          <w:rFonts w:ascii="Calibri" w:hAnsi="Calibri" w:cs="Calibri"/>
-          <w:sz w:val="20"/>
-          <w:szCs w:val="20"/>
-        </w:rPr>
-        <w:t xml:space="preserve">. </w:t>
-      </w:r>
-      <w:r>
-        <w:rPr>
-          <w:rFonts w:ascii="Calibri" w:hAnsi="Calibri" w:cs="Calibri"/>
-          <w:sz w:val="20"/>
-          <w:szCs w:val="20"/>
-        </w:rPr>
-        <w:br/>
-      </w:r>
-      <w:r>
-        <w:rPr>
-          <w:rFonts w:ascii="Calibri" w:hAnsi="Calibri" w:cs="Calibri"/>
-          <w:sz w:val="20"/>
-          <w:szCs w:val="20"/>
-        </w:rPr>
-        <w:t xml:space="preserve">NB: switching provider for SAS/Studio is more involved, since it requires </w:t>
-      </w:r>
-      <w:proofErr w:type="spellStart"/>
-      <w:r>
-        <w:rPr>
-          <w:rFonts w:ascii="Calibri" w:hAnsi="Calibri" w:cs="Calibri"/>
-          <w:sz w:val="20"/>
-          <w:szCs w:val="20"/>
-        </w:rPr>
-        <w:t>ldap</w:t>
-      </w:r>
-      <w:proofErr w:type="spellEnd"/>
-      <w:r>
-        <w:rPr>
-          <w:rFonts w:ascii="Calibri" w:hAnsi="Calibri" w:cs="Calibri"/>
-          <w:sz w:val="20"/>
-          <w:szCs w:val="20"/>
-        </w:rPr>
-        <w:t>/</w:t>
-      </w:r>
-      <w:proofErr w:type="spellStart"/>
-      <w:r>
-        <w:rPr>
-          <w:rFonts w:ascii="Calibri" w:hAnsi="Calibri" w:cs="Calibri"/>
-          <w:sz w:val="20"/>
-          <w:szCs w:val="20"/>
-        </w:rPr>
-        <w:t>sssd</w:t>
-      </w:r>
-      <w:proofErr w:type="spellEnd"/>
-      <w:r>
-        <w:rPr>
-          <w:rFonts w:ascii="Calibri" w:hAnsi="Calibri" w:cs="Calibri"/>
-          <w:sz w:val="20"/>
-          <w:szCs w:val="20"/>
-        </w:rPr>
-        <w:t xml:space="preserve"> configuration on SAS/Studio VM, in addition to the SAS/</w:t>
-      </w:r>
-      <w:proofErr w:type="spellStart"/>
-      <w:r>
-        <w:rPr>
-          <w:rFonts w:ascii="Calibri" w:hAnsi="Calibri" w:cs="Calibri"/>
-          <w:sz w:val="20"/>
-          <w:szCs w:val="20"/>
-        </w:rPr>
-        <w:t>Viya</w:t>
-      </w:r>
-      <w:proofErr w:type="spellEnd"/>
-      <w:r>
-        <w:rPr>
-          <w:rFonts w:ascii="Calibri" w:hAnsi="Calibri" w:cs="Calibri"/>
-          <w:sz w:val="20"/>
-          <w:szCs w:val="20"/>
-        </w:rPr>
-        <w:t xml:space="preserve"> identity service value changes.</w:t>
+        <w:t xml:space="preserve"> </w:t>
+      </w:r>
+      <w:proofErr w:type="gramStart"/>
+      <w:r>
+        <w:rPr>
+          <w:rFonts w:ascii="Calibri" w:hAnsi="Calibri" w:cs="Calibri"/>
+          <w:sz w:val="20"/>
+          <w:szCs w:val="20"/>
+        </w:rPr>
+        <w:t>7.?,</w:t>
+      </w:r>
+      <w:proofErr w:type="gramEnd"/>
+      <w:r>
+        <w:rPr>
+          <w:rFonts w:ascii="Calibri" w:hAnsi="Calibri" w:cs="Calibri"/>
+          <w:sz w:val="20"/>
+          <w:szCs w:val="20"/>
+        </w:rPr>
+        <w:t xml:space="preserve"> Centos 7.? Amazon Linux?</w:t>
       </w:r>
     </w:p>
     <w:p>
@@ -871,57 +823,138 @@
           <w:sz w:val="20"/>
           <w:szCs w:val="20"/>
         </w:rPr>
-        <w:t xml:space="preserve">CAS Server </w:t>
-      </w:r>
-      <w:r>
-        <w:rPr>
-          <w:rFonts w:ascii="Calibri" w:hAnsi="Calibri" w:cs="Calibri"/>
-          <w:b/>
-          <w:sz w:val="20"/>
-          <w:szCs w:val="20"/>
-        </w:rPr>
-        <w:t xml:space="preserve">Sizing </w:t>
-      </w:r>
-      <w:r>
-        <w:rPr>
-          <w:rFonts w:ascii="Calibri" w:hAnsi="Calibri" w:cs="Calibri"/>
-          <w:b/>
+        <w:t>Identity Provider</w:t>
+      </w:r>
+      <w:r>
+        <w:rPr>
+          <w:rFonts w:ascii="Calibri" w:hAnsi="Calibri" w:cs="Calibri"/>
           <w:sz w:val="20"/>
           <w:szCs w:val="20"/>
         </w:rPr>
         <w:br/>
-      </w:r>
-      <w:r>
-        <w:rPr>
-          <w:rFonts w:ascii="Calibri" w:hAnsi="Calibri" w:cs="Calibri"/>
-          <w:sz w:val="20"/>
-          <w:szCs w:val="20"/>
-        </w:rPr>
-        <w:t>W</w:t>
-      </w:r>
-      <w:r>
-        <w:rPr>
-          <w:rFonts w:ascii="Calibri" w:hAnsi="Calibri" w:cs="Calibri"/>
-          <w:sz w:val="20"/>
-          <w:szCs w:val="20"/>
-        </w:rPr>
-        <w:t>ill</w:t>
-      </w:r>
-      <w:r>
-        <w:rPr>
-          <w:rFonts w:ascii="Calibri" w:hAnsi="Calibri" w:cs="Calibri"/>
-          <w:sz w:val="20"/>
-          <w:szCs w:val="20"/>
-        </w:rPr>
-        <w:t xml:space="preserve"> depend on the license.</w:t>
-      </w:r>
-      <w:r>
-        <w:rPr>
-          <w:rFonts w:ascii="Calibri" w:hAnsi="Calibri" w:cs="Calibri"/>
-          <w:sz w:val="20"/>
-          <w:szCs w:val="20"/>
-        </w:rPr>
-        <w:t xml:space="preserve"> </w:t>
+        <w:t xml:space="preserve">Proposal: </w:t>
+      </w:r>
+      <w:r>
+        <w:rPr>
+          <w:rFonts w:ascii="Calibri" w:hAnsi="Calibri" w:cs="Calibri"/>
+          <w:sz w:val="20"/>
+          <w:szCs w:val="20"/>
+        </w:rPr>
+        <w:t xml:space="preserve">Provide </w:t>
+      </w:r>
+      <w:proofErr w:type="spellStart"/>
+      <w:r>
+        <w:rPr>
+          <w:rFonts w:ascii="Calibri" w:hAnsi="Calibri" w:cs="Calibri"/>
+          <w:sz w:val="20"/>
+          <w:szCs w:val="20"/>
+        </w:rPr>
+        <w:t>OpenLDAP</w:t>
+      </w:r>
+      <w:proofErr w:type="spellEnd"/>
+      <w:r>
+        <w:rPr>
+          <w:rFonts w:ascii="Calibri" w:hAnsi="Calibri" w:cs="Calibri"/>
+          <w:sz w:val="20"/>
+          <w:szCs w:val="20"/>
+        </w:rPr>
+        <w:t xml:space="preserve"> with a few default users by default. Users can later reconfigure </w:t>
+      </w:r>
+      <w:proofErr w:type="spellStart"/>
+      <w:r>
+        <w:rPr>
+          <w:rFonts w:ascii="Calibri" w:hAnsi="Calibri" w:cs="Calibri"/>
+          <w:sz w:val="20"/>
+          <w:szCs w:val="20"/>
+        </w:rPr>
+        <w:t>Viya</w:t>
+      </w:r>
+      <w:proofErr w:type="spellEnd"/>
+      <w:r>
+        <w:rPr>
+          <w:rFonts w:ascii="Calibri" w:hAnsi="Calibri" w:cs="Calibri"/>
+          <w:sz w:val="20"/>
+          <w:szCs w:val="20"/>
+        </w:rPr>
+        <w:t xml:space="preserve"> to point to their own Identity Provider</w:t>
+      </w:r>
+      <w:r>
+        <w:rPr>
+          <w:rFonts w:ascii="Calibri" w:hAnsi="Calibri" w:cs="Calibri"/>
+          <w:sz w:val="20"/>
+          <w:szCs w:val="20"/>
+        </w:rPr>
+        <w:t xml:space="preserve">. </w:t>
+      </w:r>
+      <w:r>
+        <w:rPr>
+          <w:rFonts w:ascii="Calibri" w:hAnsi="Calibri" w:cs="Calibri"/>
+          <w:sz w:val="20"/>
+          <w:szCs w:val="20"/>
+        </w:rPr>
+        <w:br/>
+      </w:r>
+      <w:r>
+        <w:rPr>
+          <w:rFonts w:ascii="Calibri" w:hAnsi="Calibri" w:cs="Calibri"/>
+          <w:sz w:val="20"/>
+          <w:szCs w:val="20"/>
+        </w:rPr>
+        <w:t xml:space="preserve">NB: switching provider for SAS/Studio is more involved, since it requires </w:t>
+      </w:r>
+      <w:proofErr w:type="spellStart"/>
+      <w:r>
+        <w:rPr>
+          <w:rFonts w:ascii="Calibri" w:hAnsi="Calibri" w:cs="Calibri"/>
+          <w:sz w:val="20"/>
+          <w:szCs w:val="20"/>
+        </w:rPr>
+        <w:t>ldap</w:t>
+      </w:r>
+      <w:proofErr w:type="spellEnd"/>
+      <w:r>
+        <w:rPr>
+          <w:rFonts w:ascii="Calibri" w:hAnsi="Calibri" w:cs="Calibri"/>
+          <w:sz w:val="20"/>
+          <w:szCs w:val="20"/>
+        </w:rPr>
+        <w:t>/</w:t>
+      </w:r>
+      <w:proofErr w:type="spellStart"/>
+      <w:r>
+        <w:rPr>
+          <w:rFonts w:ascii="Calibri" w:hAnsi="Calibri" w:cs="Calibri"/>
+          <w:sz w:val="20"/>
+          <w:szCs w:val="20"/>
+        </w:rPr>
+        <w:t>sssd</w:t>
+      </w:r>
+      <w:proofErr w:type="spellEnd"/>
+      <w:r>
+        <w:rPr>
+          <w:rFonts w:ascii="Calibri" w:hAnsi="Calibri" w:cs="Calibri"/>
+          <w:sz w:val="20"/>
+          <w:szCs w:val="20"/>
+        </w:rPr>
+        <w:t xml:space="preserve"> configuration on SAS/Studio VM, in addition to the SAS/</w:t>
+      </w:r>
+      <w:proofErr w:type="spellStart"/>
+      <w:r>
+        <w:rPr>
+          <w:rFonts w:ascii="Calibri" w:hAnsi="Calibri" w:cs="Calibri"/>
+          <w:sz w:val="20"/>
+          <w:szCs w:val="20"/>
+        </w:rPr>
+        <w:t>Viya</w:t>
+      </w:r>
+      <w:proofErr w:type="spellEnd"/>
+      <w:r>
+        <w:rPr>
+          <w:rFonts w:ascii="Calibri" w:hAnsi="Calibri" w:cs="Calibri"/>
+          <w:sz w:val="20"/>
+          <w:szCs w:val="20"/>
+        </w:rPr>
+        <w:t xml:space="preserve"> identity service value changes.</w:t>
       </w:r>
     </w:p>
     <w:p>
@@ -946,24 +979,103 @@
           <w:sz w:val="20"/>
           <w:szCs w:val="20"/>
         </w:rPr>
-        <w:t>Instance Types</w:t>
-      </w:r>
-      <w:r>
-        <w:rPr>
-          <w:rFonts w:ascii="Calibri" w:hAnsi="Calibri" w:cs="Calibri"/>
+        <w:t xml:space="preserve">CAS Server </w:t>
+      </w:r>
+      <w:r>
+        <w:rPr>
+          <w:rFonts w:ascii="Calibri" w:hAnsi="Calibri" w:cs="Calibri"/>
+          <w:b/>
+          <w:sz w:val="20"/>
+          <w:szCs w:val="20"/>
+        </w:rPr>
+        <w:t xml:space="preserve">Sizing </w:t>
+      </w:r>
+      <w:r>
+        <w:rPr>
+          <w:rFonts w:ascii="Calibri" w:hAnsi="Calibri" w:cs="Calibri"/>
+          <w:b/>
           <w:sz w:val="20"/>
           <w:szCs w:val="20"/>
         </w:rPr>
         <w:br/>
-        <w:t>Proposal: start with i3.2xlarge</w:t>
-      </w:r>
-      <w:r>
-        <w:rPr>
-          <w:rFonts w:ascii="Calibri" w:hAnsi="Calibri" w:cs="Calibri"/>
-          <w:sz w:val="20"/>
-          <w:szCs w:val="20"/>
-        </w:rPr>
-        <w:t>. NB: need restart disk provisioning.</w:t>
+      </w:r>
+      <w:r>
+        <w:rPr>
+          <w:rFonts w:ascii="Calibri" w:hAnsi="Calibri" w:cs="Calibri"/>
+          <w:sz w:val="20"/>
+          <w:szCs w:val="20"/>
+        </w:rPr>
+        <w:t>W</w:t>
+      </w:r>
+      <w:r>
+        <w:rPr>
+          <w:rFonts w:ascii="Calibri" w:hAnsi="Calibri" w:cs="Calibri"/>
+          <w:sz w:val="20"/>
+          <w:szCs w:val="20"/>
+        </w:rPr>
+        <w:t>ill</w:t>
+      </w:r>
+      <w:r>
+        <w:rPr>
+          <w:rFonts w:ascii="Calibri" w:hAnsi="Calibri" w:cs="Calibri"/>
+          <w:sz w:val="20"/>
+          <w:szCs w:val="20"/>
+        </w:rPr>
+        <w:t xml:space="preserve"> depend on the license.</w:t>
+      </w:r>
+      <w:r>
+        <w:rPr>
+          <w:rFonts w:ascii="Calibri" w:hAnsi="Calibri" w:cs="Calibri"/>
+          <w:sz w:val="20"/>
+          <w:szCs w:val="20"/>
+        </w:rPr>
+        <w:t xml:space="preserve"> </w:t>
+      </w:r>
+      <w:r>
+        <w:rPr>
+          <w:rFonts w:ascii="Calibri" w:hAnsi="Calibri" w:cs="Calibri"/>
+          <w:sz w:val="20"/>
+          <w:szCs w:val="20"/>
+        </w:rPr>
+        <w:t xml:space="preserve">The customer would select the </w:t>
+      </w:r>
+      <w:proofErr w:type="spellStart"/>
+      <w:proofErr w:type="gramStart"/>
+      <w:r>
+        <w:rPr>
+          <w:rFonts w:ascii="Calibri" w:hAnsi="Calibri" w:cs="Calibri"/>
+          <w:sz w:val="20"/>
+          <w:szCs w:val="20"/>
+        </w:rPr>
+        <w:t>cas</w:t>
+      </w:r>
+      <w:proofErr w:type="spellEnd"/>
+      <w:proofErr w:type="gramEnd"/>
+      <w:r>
+        <w:rPr>
+          <w:rFonts w:ascii="Calibri" w:hAnsi="Calibri" w:cs="Calibri"/>
+          <w:sz w:val="20"/>
+          <w:szCs w:val="20"/>
+        </w:rPr>
+        <w:t xml:space="preserve"> server instance sizes to match the CPUs in the </w:t>
+      </w:r>
+      <w:proofErr w:type="spellStart"/>
+      <w:r>
+        <w:rPr>
+          <w:rFonts w:ascii="Calibri" w:hAnsi="Calibri" w:cs="Calibri"/>
+          <w:sz w:val="20"/>
+          <w:szCs w:val="20"/>
+        </w:rPr>
+        <w:t>setinit</w:t>
+      </w:r>
+      <w:proofErr w:type="spellEnd"/>
+      <w:r>
+        <w:rPr>
+          <w:rFonts w:ascii="Calibri" w:hAnsi="Calibri" w:cs="Calibri"/>
+          <w:sz w:val="20"/>
+          <w:szCs w:val="20"/>
+        </w:rPr>
+        <w:t>.</w:t>
       </w:r>
     </w:p>
     <w:p>
@@ -984,18 +1096,172 @@
       <w:r>
         <w:rPr>
           <w:rFonts w:ascii="Calibri" w:hAnsi="Calibri" w:cs="Calibri"/>
-          <w:sz w:val="20"/>
-          <w:szCs w:val="20"/>
-        </w:rPr>
-        <w:t>Compliance</w:t>
-      </w:r>
-      <w:r>
-        <w:rPr>
-          <w:rFonts w:ascii="Calibri" w:hAnsi="Calibri" w:cs="Calibri"/>
-          <w:sz w:val="20"/>
-          <w:szCs w:val="20"/>
-        </w:rPr>
-        <w:t xml:space="preserve"> (NIST, PCI) – no provisions at this point </w:t>
+          <w:b/>
+          <w:sz w:val="20"/>
+          <w:szCs w:val="20"/>
+        </w:rPr>
+        <w:t>Instance Types</w:t>
+      </w:r>
+      <w:r>
+        <w:rPr>
+          <w:rFonts w:ascii="Calibri" w:hAnsi="Calibri" w:cs="Calibri"/>
+          <w:sz w:val="20"/>
+          <w:szCs w:val="20"/>
+        </w:rPr>
+        <w:br/>
+        <w:t xml:space="preserve">Proposal: </w:t>
+      </w:r>
+      <w:r>
+        <w:rPr>
+          <w:rFonts w:ascii="Calibri" w:hAnsi="Calibri" w:cs="Calibri"/>
+          <w:sz w:val="20"/>
+          <w:szCs w:val="20"/>
+        </w:rPr>
+        <w:t>use</w:t>
+      </w:r>
+      <w:r>
+        <w:rPr>
+          <w:rFonts w:ascii="Calibri" w:hAnsi="Calibri" w:cs="Calibri"/>
+          <w:sz w:val="20"/>
+          <w:szCs w:val="20"/>
+        </w:rPr>
+        <w:t xml:space="preserve"> i3</w:t>
+      </w:r>
+      <w:r>
+        <w:rPr>
+          <w:rFonts w:ascii="Calibri" w:hAnsi="Calibri" w:cs="Calibri"/>
+          <w:sz w:val="20"/>
+          <w:szCs w:val="20"/>
+        </w:rPr>
+        <w:t xml:space="preserve"> instance type family</w:t>
+      </w:r>
+      <w:r>
+        <w:rPr>
+          <w:rFonts w:ascii="Calibri" w:hAnsi="Calibri" w:cs="Calibri"/>
+          <w:sz w:val="20"/>
+          <w:szCs w:val="20"/>
+        </w:rPr>
+        <w:t xml:space="preserve">. </w:t>
+      </w:r>
+      <w:r>
+        <w:rPr>
+          <w:rFonts w:ascii="Calibri" w:hAnsi="Calibri" w:cs="Calibri"/>
+          <w:sz w:val="20"/>
+          <w:szCs w:val="20"/>
+        </w:rPr>
+        <w:t xml:space="preserve">Large, fast temporary ephemeral drives are good match for </w:t>
+      </w:r>
+      <w:proofErr w:type="spellStart"/>
+      <w:r>
+        <w:rPr>
+          <w:rFonts w:ascii="Calibri" w:hAnsi="Calibri" w:cs="Calibri"/>
+          <w:sz w:val="20"/>
+          <w:szCs w:val="20"/>
+        </w:rPr>
+        <w:t>saswork</w:t>
+      </w:r>
+      <w:proofErr w:type="spellEnd"/>
+      <w:r>
+        <w:rPr>
+          <w:rFonts w:ascii="Calibri" w:hAnsi="Calibri" w:cs="Calibri"/>
+          <w:sz w:val="20"/>
+          <w:szCs w:val="20"/>
+        </w:rPr>
+        <w:t xml:space="preserve"> and </w:t>
+      </w:r>
+      <w:proofErr w:type="spellStart"/>
+      <w:r>
+        <w:rPr>
+          <w:rFonts w:ascii="Calibri" w:hAnsi="Calibri" w:cs="Calibri"/>
+          <w:sz w:val="20"/>
+          <w:szCs w:val="20"/>
+        </w:rPr>
+        <w:t>cas_cache</w:t>
+      </w:r>
+      <w:proofErr w:type="spellEnd"/>
+      <w:r>
+        <w:rPr>
+          <w:rFonts w:ascii="Calibri" w:hAnsi="Calibri" w:cs="Calibri"/>
+          <w:sz w:val="20"/>
+          <w:szCs w:val="20"/>
+        </w:rPr>
+        <w:t xml:space="preserve">. </w:t>
+      </w:r>
+      <w:r>
+        <w:rPr>
+          <w:rFonts w:ascii="Calibri" w:hAnsi="Calibri" w:cs="Calibri"/>
+          <w:sz w:val="20"/>
+          <w:szCs w:val="20"/>
+        </w:rPr>
+        <w:br/>
+      </w:r>
+      <w:r>
+        <w:rPr>
+          <w:rFonts w:ascii="Calibri" w:hAnsi="Calibri" w:cs="Calibri"/>
+          <w:sz w:val="20"/>
+          <w:szCs w:val="20"/>
+        </w:rPr>
+        <w:t>NB: need</w:t>
+      </w:r>
+      <w:r>
+        <w:rPr>
+          <w:rFonts w:ascii="Calibri" w:hAnsi="Calibri" w:cs="Calibri"/>
+          <w:sz w:val="20"/>
+          <w:szCs w:val="20"/>
+        </w:rPr>
+        <w:t>s</w:t>
+      </w:r>
+      <w:r>
+        <w:rPr>
+          <w:rFonts w:ascii="Calibri" w:hAnsi="Calibri" w:cs="Calibri"/>
+          <w:sz w:val="20"/>
+          <w:szCs w:val="20"/>
+        </w:rPr>
+        <w:t xml:space="preserve"> </w:t>
+      </w:r>
+      <w:r>
+        <w:rPr>
+          <w:rFonts w:ascii="Calibri" w:hAnsi="Calibri" w:cs="Calibri"/>
+          <w:sz w:val="20"/>
+          <w:szCs w:val="20"/>
+        </w:rPr>
+        <w:t>disk –</w:t>
+      </w:r>
+      <w:proofErr w:type="spellStart"/>
+      <w:r>
+        <w:rPr>
+          <w:rFonts w:ascii="Calibri" w:hAnsi="Calibri" w:cs="Calibri"/>
+          <w:sz w:val="20"/>
+          <w:szCs w:val="20"/>
+        </w:rPr>
+        <w:t>reprovisioning</w:t>
+      </w:r>
+      <w:proofErr w:type="spellEnd"/>
+      <w:r>
+        <w:rPr>
+          <w:rFonts w:ascii="Calibri" w:hAnsi="Calibri" w:cs="Calibri"/>
+          <w:sz w:val="20"/>
+          <w:szCs w:val="20"/>
+        </w:rPr>
+        <w:t xml:space="preserve"> on </w:t>
+      </w:r>
+      <w:proofErr w:type="spellStart"/>
+      <w:r>
+        <w:rPr>
+          <w:rFonts w:ascii="Calibri" w:hAnsi="Calibri" w:cs="Calibri"/>
+          <w:sz w:val="20"/>
+          <w:szCs w:val="20"/>
+        </w:rPr>
+        <w:t>vm</w:t>
+      </w:r>
+      <w:proofErr w:type="spellEnd"/>
+      <w:r>
+        <w:rPr>
+          <w:rFonts w:ascii="Calibri" w:hAnsi="Calibri" w:cs="Calibri"/>
+          <w:sz w:val="20"/>
+          <w:szCs w:val="20"/>
+        </w:rPr>
+        <w:t xml:space="preserve"> restart.</w:t>
       </w:r>
     </w:p>
     <w:p>
@@ -1020,34 +1286,15 @@
           <w:sz w:val="20"/>
           <w:szCs w:val="20"/>
         </w:rPr>
-        <w:t>Data Persist</w:t>
-      </w:r>
-      <w:r>
-        <w:rPr>
-          <w:rFonts w:ascii="Calibri" w:hAnsi="Calibri" w:cs="Calibri"/>
-          <w:b/>
-          <w:sz w:val="20"/>
-          <w:szCs w:val="20"/>
-        </w:rPr>
-        <w:t>e</w:t>
-      </w:r>
-      <w:r>
-        <w:rPr>
-          <w:rFonts w:ascii="Calibri" w:hAnsi="Calibri" w:cs="Calibri"/>
-          <w:b/>
-          <w:sz w:val="20"/>
-          <w:szCs w:val="20"/>
-        </w:rPr>
-        <w:t>nce</w:t>
-      </w:r>
-      <w:r>
-        <w:rPr>
-          <w:rFonts w:ascii="Calibri" w:hAnsi="Calibri" w:cs="Calibri"/>
-          <w:sz w:val="20"/>
-          <w:szCs w:val="20"/>
-        </w:rPr>
-        <w:br/>
-        <w:t>Optional EBS volumes for SAS/Studio and Controller host.</w:t>
+        <w:t>Compliance</w:t>
+      </w:r>
+      <w:r>
+        <w:rPr>
+          <w:rFonts w:ascii="Calibri" w:hAnsi="Calibri" w:cs="Calibri"/>
+          <w:sz w:val="20"/>
+          <w:szCs w:val="20"/>
+        </w:rPr>
+        <w:t xml:space="preserve"> (NIST, PCI) – no provisions at this point </w:t>
       </w:r>
     </w:p>
     <w:p>
@@ -1068,18 +1315,38 @@
       <w:r>
         <w:rPr>
           <w:rFonts w:ascii="Calibri" w:hAnsi="Calibri" w:cs="Calibri"/>
-          <w:sz w:val="20"/>
-          <w:szCs w:val="20"/>
-        </w:rPr>
-        <w:t>Provide for both SMP and</w:t>
-      </w:r>
-      <w:r>
-        <w:rPr>
-          <w:rFonts w:ascii="Calibri" w:hAnsi="Calibri" w:cs="Calibri"/>
-          <w:sz w:val="20"/>
-          <w:szCs w:val="20"/>
-        </w:rPr>
-        <w:t xml:space="preserve"> MPP</w:t>
+          <w:b/>
+          <w:sz w:val="20"/>
+          <w:szCs w:val="20"/>
+        </w:rPr>
+        <w:t>Data Persist</w:t>
+      </w:r>
+      <w:r>
+        <w:rPr>
+          <w:rFonts w:ascii="Calibri" w:hAnsi="Calibri" w:cs="Calibri"/>
+          <w:b/>
+          <w:sz w:val="20"/>
+          <w:szCs w:val="20"/>
+        </w:rPr>
+        <w:t>e</w:t>
+      </w:r>
+      <w:r>
+        <w:rPr>
+          <w:rFonts w:ascii="Calibri" w:hAnsi="Calibri" w:cs="Calibri"/>
+          <w:b/>
+          <w:sz w:val="20"/>
+          <w:szCs w:val="20"/>
+        </w:rPr>
+        <w:t>nce</w:t>
+      </w:r>
+      <w:r>
+        <w:rPr>
+          <w:rFonts w:ascii="Calibri" w:hAnsi="Calibri" w:cs="Calibri"/>
+          <w:sz w:val="20"/>
+          <w:szCs w:val="20"/>
+        </w:rPr>
+        <w:br/>
+        <w:t>Optional EBS volumes for SAS/Studio and Controller host.</w:t>
       </w:r>
     </w:p>
     <w:p>
@@ -1103,71 +1370,15 @@
           <w:sz w:val="20"/>
           <w:szCs w:val="20"/>
         </w:rPr>
-        <w:t xml:space="preserve">Provide checks for successful restart of </w:t>
-      </w:r>
-      <w:proofErr w:type="spellStart"/>
-      <w:r>
-        <w:rPr>
-          <w:rFonts w:ascii="Calibri" w:hAnsi="Calibri" w:cs="Calibri"/>
-          <w:sz w:val="20"/>
-          <w:szCs w:val="20"/>
-        </w:rPr>
-        <w:t>Viya</w:t>
-      </w:r>
-      <w:proofErr w:type="spellEnd"/>
-      <w:r>
-        <w:rPr>
-          <w:rFonts w:ascii="Calibri" w:hAnsi="Calibri" w:cs="Calibri"/>
-          <w:sz w:val="20"/>
-          <w:szCs w:val="20"/>
-        </w:rPr>
-        <w:t xml:space="preserve"> stack after Stop/Start of stack.</w:t>
-      </w:r>
-    </w:p>
-    <w:p>
-      <w:pPr>
-        <w:pStyle w:val="ListParagraph"/>
-        <w:spacing w:line="256" w:lineRule="auto"/>
-        <w:ind w:left="360"/>
-        <w:rPr>
-          <w:rFonts w:ascii="Calibri" w:hAnsi="Calibri" w:cs="Calibri"/>
-          <w:sz w:val="20"/>
-          <w:szCs w:val="20"/>
-        </w:rPr>
-      </w:pPr>
-    </w:p>
-    <w:p>
-      <w:pPr>
-        <w:spacing w:line="256" w:lineRule="auto"/>
-        <w:rPr>
-          <w:rFonts w:ascii="Calibri" w:hAnsi="Calibri" w:cs="Calibri"/>
-          <w:sz w:val="20"/>
-          <w:szCs w:val="20"/>
-        </w:rPr>
-      </w:pPr>
-    </w:p>
-    <w:bookmarkEnd w:id="0"/>
-    <w:p>
-      <w:pPr>
-        <w:pStyle w:val="Heading2"/>
-        <w:rPr>
-          <w:b/>
-          <w:color w:val="1F4E79" w:themeColor="accent1" w:themeShade="80"/>
-        </w:rPr>
-      </w:pPr>
-      <w:r>
-        <w:rPr>
-          <w:b/>
-          <w:color w:val="1F4E79" w:themeColor="accent1" w:themeShade="80"/>
-        </w:rPr>
-        <w:t>Interactions with Other Teams</w:t>
-      </w:r>
-      <w:r>
-        <w:rPr>
-          <w:b/>
-          <w:color w:val="1F4E79" w:themeColor="accent1" w:themeShade="80"/>
-        </w:rPr>
-        <w:t xml:space="preserve"> </w:t>
+        <w:t>Provide for both SMP and</w:t>
+      </w:r>
+      <w:r>
+        <w:rPr>
+          <w:rFonts w:ascii="Calibri" w:hAnsi="Calibri" w:cs="Calibri"/>
+          <w:sz w:val="20"/>
+          <w:szCs w:val="20"/>
+        </w:rPr>
+        <w:t xml:space="preserve"> MPP</w:t>
       </w:r>
     </w:p>
     <w:p>
@@ -1180,41 +1391,82 @@
         <w:spacing w:line="256" w:lineRule="auto"/>
         <w:ind w:left="360"/>
         <w:rPr>
+          <w:rFonts w:ascii="Calibri" w:hAnsi="Calibri" w:cs="Calibri"/>
+          <w:sz w:val="20"/>
+          <w:szCs w:val="20"/>
+        </w:rPr>
+      </w:pPr>
+      <w:r>
+        <w:rPr>
+          <w:rFonts w:ascii="Calibri" w:hAnsi="Calibri" w:cs="Calibri"/>
+          <w:sz w:val="20"/>
+          <w:szCs w:val="20"/>
+        </w:rPr>
+        <w:t xml:space="preserve">Provide checks for successful restart of </w:t>
+      </w:r>
+      <w:proofErr w:type="spellStart"/>
+      <w:r>
+        <w:rPr>
+          <w:rFonts w:ascii="Calibri" w:hAnsi="Calibri" w:cs="Calibri"/>
+          <w:sz w:val="20"/>
+          <w:szCs w:val="20"/>
+        </w:rPr>
+        <w:t>Viya</w:t>
+      </w:r>
+      <w:proofErr w:type="spellEnd"/>
+      <w:r>
+        <w:rPr>
+          <w:rFonts w:ascii="Calibri" w:hAnsi="Calibri" w:cs="Calibri"/>
+          <w:sz w:val="20"/>
+          <w:szCs w:val="20"/>
+        </w:rPr>
+        <w:t xml:space="preserve"> stack after Stop/Start of stack.</w:t>
+      </w:r>
+    </w:p>
+    <w:p>
+      <w:pPr>
+        <w:pStyle w:val="ListParagraph"/>
+        <w:spacing w:line="256" w:lineRule="auto"/>
+        <w:ind w:left="360"/>
+        <w:rPr>
+          <w:rFonts w:ascii="Calibri" w:hAnsi="Calibri" w:cs="Calibri"/>
+          <w:sz w:val="20"/>
+          <w:szCs w:val="20"/>
+        </w:rPr>
+      </w:pPr>
+    </w:p>
+    <w:p>
+      <w:pPr>
+        <w:spacing w:line="256" w:lineRule="auto"/>
+        <w:rPr>
+          <w:rFonts w:ascii="Calibri" w:hAnsi="Calibri" w:cs="Calibri"/>
+          <w:sz w:val="20"/>
+          <w:szCs w:val="20"/>
+        </w:rPr>
+      </w:pPr>
+    </w:p>
+    <w:bookmarkEnd w:id="0"/>
+    <w:p>
+      <w:pPr>
+        <w:pStyle w:val="Heading2"/>
+        <w:rPr>
           <w:b/>
           <w:color w:val="1F4E79" w:themeColor="accent1" w:themeShade="80"/>
         </w:rPr>
       </w:pPr>
       <w:r>
         <w:rPr>
-          <w:rFonts w:ascii="Calibri" w:hAnsi="Calibri" w:cs="Calibri"/>
-          <w:sz w:val="20"/>
-          <w:szCs w:val="20"/>
-        </w:rPr>
-        <w:t xml:space="preserve">TS: if we use BYOL, software support should be as for other purchased software. </w:t>
-      </w:r>
-      <w:r>
-        <w:rPr>
-          <w:rFonts w:ascii="Calibri" w:hAnsi="Calibri" w:cs="Calibri"/>
-          <w:sz w:val="20"/>
-          <w:szCs w:val="20"/>
-        </w:rPr>
-        <w:br/>
-      </w:r>
-      <w:r>
-        <w:rPr>
-          <w:rFonts w:ascii="Calibri" w:hAnsi="Calibri" w:cs="Calibri"/>
-          <w:sz w:val="20"/>
-          <w:szCs w:val="20"/>
-        </w:rPr>
-        <w:t>Question</w:t>
-      </w:r>
-      <w:r>
-        <w:rPr>
-          <w:rFonts w:ascii="Calibri" w:hAnsi="Calibri" w:cs="Calibri"/>
-          <w:sz w:val="20"/>
-          <w:szCs w:val="20"/>
-        </w:rPr>
-        <w:t>: what about infrastructure questions? How should TS route them? Should TS be involved in this project early on to build awareness and know-how about AWS infrastructure?</w:t>
+          <w:b/>
+          <w:color w:val="1F4E79" w:themeColor="accent1" w:themeShade="80"/>
+        </w:rPr>
+        <w:t>Interactions with Other Teams</w:t>
+      </w:r>
+      <w:r>
+        <w:rPr>
+          <w:b/>
+          <w:color w:val="1F4E79" w:themeColor="accent1" w:themeShade="80"/>
+        </w:rPr>
+        <w:t xml:space="preserve"> </w:t>
       </w:r>
     </w:p>
     <w:p>
@@ -1237,6 +1489,53 @@
           <w:sz w:val="20"/>
           <w:szCs w:val="20"/>
         </w:rPr>
+        <w:t xml:space="preserve">TS: if we use BYOL, software support should be as for other purchased software. </w:t>
+      </w:r>
+      <w:r>
+        <w:rPr>
+          <w:rFonts w:ascii="Calibri" w:hAnsi="Calibri" w:cs="Calibri"/>
+          <w:sz w:val="20"/>
+          <w:szCs w:val="20"/>
+        </w:rPr>
+        <w:br/>
+      </w:r>
+      <w:r>
+        <w:rPr>
+          <w:rFonts w:ascii="Calibri" w:hAnsi="Calibri" w:cs="Calibri"/>
+          <w:sz w:val="20"/>
+          <w:szCs w:val="20"/>
+        </w:rPr>
+        <w:t>Question</w:t>
+      </w:r>
+      <w:r>
+        <w:rPr>
+          <w:rFonts w:ascii="Calibri" w:hAnsi="Calibri" w:cs="Calibri"/>
+          <w:sz w:val="20"/>
+          <w:szCs w:val="20"/>
+        </w:rPr>
+        <w:t>: what about infrastructure questions? How should TS route them? Should TS be involved in this project early on to build awareness and know-how about AWS infrastructure?</w:t>
+      </w:r>
+    </w:p>
+    <w:p>
+      <w:pPr>
+        <w:pStyle w:val="ListParagraph"/>
+        <w:numPr>
+          <w:ilvl w:val="0"/>
+          <w:numId w:val="41"/>
+        </w:numPr>
+        <w:spacing w:line="256" w:lineRule="auto"/>
+        <w:ind w:left="360"/>
+        <w:rPr>
+          <w:b/>
+          <w:color w:val="1F4E79" w:themeColor="accent1" w:themeShade="80"/>
+        </w:rPr>
+      </w:pPr>
+      <w:r>
+        <w:rPr>
+          <w:rFonts w:ascii="Calibri" w:hAnsi="Calibri" w:cs="Calibri"/>
+          <w:sz w:val="20"/>
+          <w:szCs w:val="20"/>
+        </w:rPr>
         <w:t>Deployment Testing: the deployments should be independently tested</w:t>
       </w:r>
       <w:r>
@@ -1291,8 +1590,6 @@
           <w:color w:val="1F4E79" w:themeColor="accent1" w:themeShade="80"/>
         </w:rPr>
       </w:pPr>
-      <w:bookmarkStart w:id="1" w:name="_GoBack"/>
-      <w:bookmarkEnd w:id="1"/>
     </w:p>
     <w:p>
       <w:pPr>
@@ -2011,7 +2308,7 @@
           <w:rPr>
             <w:noProof/>
           </w:rPr>
-          <w:t>2</w:t>
+          <w:t>1</w:t>
         </w:r>
         <w:r>
           <w:rPr>
@@ -8236,7 +8533,7 @@
 </file>
 
 <file path=customXml/itemProps4.xml><?xml version="1.0" encoding="utf-8"?>
-<ds:datastoreItem xmlns:ds="http://schemas.openxmlformats.org/officeDocument/2006/customXml" ds:itemID="{1F6783DA-4AEE-4E05-A870-8E7EB61A8C7E}">
+<ds:datastoreItem xmlns:ds="http://schemas.openxmlformats.org/officeDocument/2006/customXml" ds:itemID="{00376470-08EC-4204-97D6-598AAA0E7C29}">
   <ds:schemaRefs>
     <ds:schemaRef ds:uri="http://schemas.openxmlformats.org/officeDocument/2006/bibliography"/>
   </ds:schemaRefs>

</xml_diff>

<commit_message>
proposal: modify Instance Types section
</commit_message>
<xml_diff>
--- a/doc/Viya in AWS Quickstart.docx
+++ b/doc/Viya in AWS Quickstart.docx
@@ -676,8 +676,6 @@
         </w:rPr>
         <w:br/>
       </w:r>
-      <w:bookmarkStart w:id="1" w:name="_GoBack"/>
-      <w:bookmarkEnd w:id="1"/>
       <w:r>
         <w:rPr>
           <w:rFonts w:ascii="Calibri" w:hAnsi="Calibri" w:cs="Calibri"/>
@@ -1109,23 +1107,22 @@
           <w:szCs w:val="20"/>
         </w:rPr>
         <w:br/>
-        <w:t xml:space="preserve">Proposal: </w:t>
-      </w:r>
-      <w:r>
-        <w:rPr>
-          <w:rFonts w:ascii="Calibri" w:hAnsi="Calibri" w:cs="Calibri"/>
-          <w:sz w:val="20"/>
-          <w:szCs w:val="20"/>
-        </w:rPr>
-        <w:t>use</w:t>
-      </w:r>
-      <w:r>
-        <w:rPr>
-          <w:rFonts w:ascii="Calibri" w:hAnsi="Calibri" w:cs="Calibri"/>
-          <w:sz w:val="20"/>
-          <w:szCs w:val="20"/>
-        </w:rPr>
-        <w:t xml:space="preserve"> i3</w:t>
+      </w:r>
+      <w:r>
+        <w:rPr>
+          <w:rFonts w:ascii="Calibri" w:hAnsi="Calibri" w:cs="Calibri"/>
+          <w:sz w:val="20"/>
+          <w:szCs w:val="20"/>
+        </w:rPr>
+        <w:t xml:space="preserve">Use </w:t>
+      </w:r>
+      <w:r>
+        <w:rPr>
+          <w:rFonts w:ascii="Calibri" w:hAnsi="Calibri" w:cs="Calibri"/>
+          <w:sz w:val="20"/>
+          <w:szCs w:val="20"/>
+        </w:rPr>
+        <w:t>i3</w:t>
       </w:r>
       <w:r>
         <w:rPr>
@@ -1141,6 +1138,14 @@
           <w:sz w:val="20"/>
           <w:szCs w:val="20"/>
         </w:rPr>
+        <w:t xml:space="preserve"> by default</w:t>
+      </w:r>
+      <w:r>
+        <w:rPr>
+          <w:rFonts w:ascii="Calibri" w:hAnsi="Calibri" w:cs="Calibri"/>
+          <w:sz w:val="20"/>
+          <w:szCs w:val="20"/>
+        </w:rPr>
         <w:t xml:space="preserve">. </w:t>
       </w:r>
       <w:r>
@@ -1263,22 +1268,25 @@
         </w:rPr>
         <w:t xml:space="preserve"> restart.</w:t>
       </w:r>
-    </w:p>
-    <w:p>
-      <w:pPr>
-        <w:pStyle w:val="ListParagraph"/>
-        <w:numPr>
-          <w:ilvl w:val="0"/>
-          <w:numId w:val="41"/>
-        </w:numPr>
-        <w:spacing w:line="256" w:lineRule="auto"/>
-        <w:ind w:left="360"/>
-        <w:rPr>
-          <w:rFonts w:ascii="Calibri" w:hAnsi="Calibri" w:cs="Calibri"/>
-          <w:sz w:val="20"/>
-          <w:szCs w:val="20"/>
-        </w:rPr>
-      </w:pPr>
+      <w:r>
+        <w:rPr>
+          <w:rFonts w:ascii="Calibri" w:hAnsi="Calibri" w:cs="Calibri"/>
+          <w:sz w:val="20"/>
+          <w:szCs w:val="20"/>
+        </w:rPr>
+        <w:br/>
+        <w:t>Allow R3 and R4 families as options (less and slower storage)?</w:t>
+      </w:r>
+      <w:bookmarkStart w:id="1" w:name="_GoBack"/>
+      <w:bookmarkEnd w:id="1"/>
+      <w:r>
+        <w:rPr>
+          <w:rFonts w:ascii="Calibri" w:hAnsi="Calibri" w:cs="Calibri"/>
+          <w:sz w:val="20"/>
+          <w:szCs w:val="20"/>
+        </w:rPr>
+        <w:br/>
+      </w:r>
       <w:r>
         <w:rPr>
           <w:rFonts w:ascii="Calibri" w:hAnsi="Calibri" w:cs="Calibri"/>
@@ -2308,7 +2316,7 @@
           <w:rPr>
             <w:noProof/>
           </w:rPr>
-          <w:t>1</w:t>
+          <w:t>2</w:t>
         </w:r>
         <w:r>
           <w:rPr>
@@ -8533,7 +8541,7 @@
 </file>
 
 <file path=customXml/itemProps4.xml><?xml version="1.0" encoding="utf-8"?>
-<ds:datastoreItem xmlns:ds="http://schemas.openxmlformats.org/officeDocument/2006/customXml" ds:itemID="{00376470-08EC-4204-97D6-598AAA0E7C29}">
+<ds:datastoreItem xmlns:ds="http://schemas.openxmlformats.org/officeDocument/2006/customXml" ds:itemID="{100BAFE9-D50C-4496-914C-BBA84B06630D}">
   <ds:schemaRefs>
     <ds:schemaRef ds:uri="http://schemas.openxmlformats.org/officeDocument/2006/bibliography"/>
   </ds:schemaRefs>

</xml_diff>

<commit_message>
proposal doc: add Eds mods
</commit_message>
<xml_diff>
--- a/doc/Viya in AWS Quickstart.docx
+++ b/doc/Viya in AWS Quickstart.docx
@@ -46,6 +46,16 @@
         <w:t>Quickstart</w:t>
       </w:r>
       <w:proofErr w:type="spellEnd"/>
+      <w:r>
+        <w:rPr>
+          <w:rFonts w:asciiTheme="minorHAnsi" w:eastAsiaTheme="minorHAnsi" w:hAnsiTheme="minorHAnsi" w:cstheme="minorBidi"/>
+          <w:b/>
+          <w:bCs/>
+          <w:sz w:val="28"/>
+          <w:szCs w:val="22"/>
+        </w:rPr>
+        <w:t xml:space="preserve"> (Project “Mercury”)</w:t>
+      </w:r>
     </w:p>
     <w:p>
       <w:pPr>
@@ -69,13 +79,6 @@
         </w:rPr>
         <w:t xml:space="preserve"> and Scope</w:t>
       </w:r>
-      <w:r>
-        <w:rPr>
-          <w:b/>
-          <w:color w:val="1F4E79" w:themeColor="accent1" w:themeShade="80"/>
-        </w:rPr>
-        <w:t>:</w:t>
-      </w:r>
     </w:p>
     <w:p>
       <w:pPr>
@@ -145,6 +148,40 @@
           <w:szCs w:val="20"/>
         </w:rPr>
         <w:t xml:space="preserve"> deployments. </w:t>
+      </w:r>
+    </w:p>
+    <w:p>
+      <w:pPr>
+        <w:spacing w:after="200" w:line="276" w:lineRule="auto"/>
+        <w:rPr>
+          <w:rFonts w:ascii="Calibri" w:hAnsi="Calibri" w:cs="Calibri"/>
+          <w:sz w:val="20"/>
+          <w:szCs w:val="20"/>
+        </w:rPr>
+      </w:pPr>
+      <w:r>
+        <w:rPr>
+          <w:rFonts w:ascii="Calibri" w:hAnsi="Calibri" w:cs="Calibri"/>
+          <w:sz w:val="20"/>
+          <w:szCs w:val="20"/>
+        </w:rPr>
+        <w:t>From the AWS web site: “</w:t>
+      </w:r>
+      <w:r>
+        <w:rPr>
+          <w:rFonts w:ascii="Calibri" w:hAnsi="Calibri" w:cs="Calibri"/>
+          <w:sz w:val="20"/>
+          <w:szCs w:val="20"/>
+        </w:rPr>
+        <w:t>Quick Starts are built by AWS solutions architects and partners to help you deploy popular solutions on AWS, based on AWS best practices for security and high availability. These reference deployments implement key technologies automatically on the AWS Cloud, often with a single click and in less than an hour. You can build your test or production environment in a few simple steps, and start using it immediately.</w:t>
+      </w:r>
+      <w:r>
+        <w:rPr>
+          <w:rFonts w:ascii="Calibri" w:hAnsi="Calibri" w:cs="Calibri"/>
+          <w:sz w:val="20"/>
+          <w:szCs w:val="20"/>
+        </w:rPr>
+        <w:t>”</w:t>
       </w:r>
     </w:p>
     <w:p>
@@ -314,15 +351,31 @@
           <w:sz w:val="20"/>
           <w:szCs w:val="20"/>
         </w:rPr>
-        <w:t xml:space="preserve"> template will allow system administrators to lay down a SAS install on AWS with “one</w:t>
-      </w:r>
-      <w:r>
-        <w:rPr>
-          <w:rFonts w:ascii="Calibri" w:hAnsi="Calibri" w:cs="Calibri"/>
-          <w:sz w:val="20"/>
-          <w:szCs w:val="20"/>
-        </w:rPr>
-        <w:t xml:space="preserve"> click”, providing just the SAS </w:t>
+        <w:t xml:space="preserve"> template will allow system administrators to</w:t>
+      </w:r>
+      <w:r>
+        <w:rPr>
+          <w:rFonts w:ascii="Calibri" w:hAnsi="Calibri" w:cs="Calibri"/>
+          <w:sz w:val="20"/>
+          <w:szCs w:val="20"/>
+        </w:rPr>
+        <w:t xml:space="preserve"> create</w:t>
+      </w:r>
+      <w:r>
+        <w:rPr>
+          <w:rFonts w:ascii="Calibri" w:hAnsi="Calibri" w:cs="Calibri"/>
+          <w:sz w:val="20"/>
+          <w:szCs w:val="20"/>
+        </w:rPr>
+        <w:t xml:space="preserve"> a </w:t>
+      </w:r>
+      <w:r>
+        <w:rPr>
+          <w:rFonts w:ascii="Calibri" w:hAnsi="Calibri" w:cs="Calibri"/>
+          <w:sz w:val="20"/>
+          <w:szCs w:val="20"/>
+        </w:rPr>
+        <w:t xml:space="preserve">working </w:t>
       </w:r>
       <w:proofErr w:type="spellStart"/>
       <w:r>
@@ -331,7 +384,7 @@
           <w:sz w:val="20"/>
           <w:szCs w:val="20"/>
         </w:rPr>
-        <w:t>ansible</w:t>
+        <w:t>Viya</w:t>
       </w:r>
       <w:proofErr w:type="spellEnd"/>
       <w:r>
@@ -340,6 +393,56 @@
           <w:sz w:val="20"/>
           <w:szCs w:val="20"/>
         </w:rPr>
+        <w:t xml:space="preserve"> environment from scratch</w:t>
+      </w:r>
+      <w:r>
+        <w:rPr>
+          <w:rFonts w:ascii="Calibri" w:hAnsi="Calibri" w:cs="Calibri"/>
+          <w:sz w:val="20"/>
+          <w:szCs w:val="20"/>
+        </w:rPr>
+        <w:t xml:space="preserve"> with “one</w:t>
+      </w:r>
+      <w:r>
+        <w:rPr>
+          <w:rFonts w:ascii="Calibri" w:hAnsi="Calibri" w:cs="Calibri"/>
+          <w:sz w:val="20"/>
+          <w:szCs w:val="20"/>
+        </w:rPr>
+        <w:t xml:space="preserve"> click”, using a standard </w:t>
+      </w:r>
+      <w:r>
+        <w:rPr>
+          <w:rFonts w:ascii="Calibri" w:hAnsi="Calibri" w:cs="Calibri"/>
+          <w:sz w:val="20"/>
+          <w:szCs w:val="20"/>
+        </w:rPr>
+        <w:t xml:space="preserve">SAS </w:t>
+      </w:r>
+      <w:proofErr w:type="spellStart"/>
+      <w:r>
+        <w:rPr>
+          <w:rFonts w:ascii="Calibri" w:hAnsi="Calibri" w:cs="Calibri"/>
+          <w:sz w:val="20"/>
+          <w:szCs w:val="20"/>
+        </w:rPr>
+        <w:t>A</w:t>
+      </w:r>
+      <w:r>
+        <w:rPr>
+          <w:rFonts w:ascii="Calibri" w:hAnsi="Calibri" w:cs="Calibri"/>
+          <w:sz w:val="20"/>
+          <w:szCs w:val="20"/>
+        </w:rPr>
+        <w:t>nsible</w:t>
+      </w:r>
+      <w:proofErr w:type="spellEnd"/>
+      <w:r>
+        <w:rPr>
+          <w:rFonts w:ascii="Calibri" w:hAnsi="Calibri" w:cs="Calibri"/>
+          <w:sz w:val="20"/>
+          <w:szCs w:val="20"/>
+        </w:rPr>
         <w:t xml:space="preserve"> playbook</w:t>
       </w:r>
       <w:r>
@@ -348,7 +451,23 @@
           <w:sz w:val="20"/>
           <w:szCs w:val="20"/>
         </w:rPr>
-        <w:t xml:space="preserve"> as input.</w:t>
+        <w:t xml:space="preserve"> </w:t>
+      </w:r>
+      <w:r>
+        <w:rPr>
+          <w:rFonts w:ascii="Calibri" w:hAnsi="Calibri" w:cs="Calibri"/>
+          <w:sz w:val="20"/>
+          <w:szCs w:val="20"/>
+        </w:rPr>
+        <w:t xml:space="preserve">and license </w:t>
+      </w:r>
+      <w:r>
+        <w:rPr>
+          <w:rFonts w:ascii="Calibri" w:hAnsi="Calibri" w:cs="Calibri"/>
+          <w:sz w:val="20"/>
+          <w:szCs w:val="20"/>
+        </w:rPr>
+        <w:t>as input.</w:t>
       </w:r>
     </w:p>
     <w:p>
@@ -426,15 +545,55 @@
           <w:sz w:val="20"/>
           <w:szCs w:val="20"/>
         </w:rPr>
-        <w:t>The playbook zip file that customers receive when they order the software would be an input</w:t>
-      </w:r>
-      <w:r>
-        <w:rPr>
-          <w:rFonts w:ascii="Calibri" w:hAnsi="Calibri" w:cs="Calibri"/>
-          <w:sz w:val="20"/>
-          <w:szCs w:val="20"/>
-        </w:rPr>
-        <w:t xml:space="preserve"> </w:t>
+        <w:t xml:space="preserve">The playbook zip file that customers receive when they order the software would be a </w:t>
+      </w:r>
+      <w:r>
+        <w:rPr>
+          <w:rFonts w:ascii="Calibri" w:hAnsi="Calibri" w:cs="Calibri"/>
+          <w:sz w:val="20"/>
+          <w:szCs w:val="20"/>
+        </w:rPr>
+        <w:t xml:space="preserve">required </w:t>
+      </w:r>
+      <w:r>
+        <w:rPr>
+          <w:rFonts w:ascii="Calibri" w:hAnsi="Calibri" w:cs="Calibri"/>
+          <w:sz w:val="20"/>
+          <w:szCs w:val="20"/>
+        </w:rPr>
+        <w:t>input</w:t>
+      </w:r>
+      <w:r>
+        <w:rPr>
+          <w:rFonts w:ascii="Calibri" w:hAnsi="Calibri" w:cs="Calibri"/>
+          <w:sz w:val="20"/>
+          <w:szCs w:val="20"/>
+        </w:rPr>
+        <w:t xml:space="preserve"> param</w:t>
+      </w:r>
+      <w:r>
+        <w:rPr>
+          <w:rFonts w:ascii="Calibri" w:hAnsi="Calibri" w:cs="Calibri"/>
+          <w:sz w:val="20"/>
+          <w:szCs w:val="20"/>
+        </w:rPr>
+        <w:t>e</w:t>
+      </w:r>
+      <w:r>
+        <w:rPr>
+          <w:rFonts w:ascii="Calibri" w:hAnsi="Calibri" w:cs="Calibri"/>
+          <w:sz w:val="20"/>
+          <w:szCs w:val="20"/>
+        </w:rPr>
+        <w:t>ter</w:t>
+      </w:r>
+      <w:r>
+        <w:rPr>
+          <w:rFonts w:ascii="Calibri" w:hAnsi="Calibri" w:cs="Calibri"/>
+          <w:sz w:val="20"/>
+          <w:szCs w:val="20"/>
+        </w:rPr>
+        <w:t xml:space="preserve"> to the </w:t>
       </w:r>
       <w:proofErr w:type="spellStart"/>
       <w:r>
@@ -443,7 +602,7 @@
           <w:sz w:val="20"/>
           <w:szCs w:val="20"/>
         </w:rPr>
-        <w:t>paramater</w:t>
+        <w:t>Quickstart</w:t>
       </w:r>
       <w:proofErr w:type="spellEnd"/>
       <w:r>
@@ -452,25 +611,15 @@
           <w:sz w:val="20"/>
           <w:szCs w:val="20"/>
         </w:rPr>
-        <w:t xml:space="preserve"> to the </w:t>
-      </w:r>
-      <w:proofErr w:type="spellStart"/>
-      <w:r>
-        <w:rPr>
-          <w:rFonts w:ascii="Calibri" w:hAnsi="Calibri" w:cs="Calibri"/>
-          <w:sz w:val="20"/>
-          <w:szCs w:val="20"/>
-        </w:rPr>
-        <w:t>Quickstart</w:t>
-      </w:r>
-      <w:proofErr w:type="spellEnd"/>
-      <w:r>
-        <w:rPr>
-          <w:rFonts w:ascii="Calibri" w:hAnsi="Calibri" w:cs="Calibri"/>
-          <w:sz w:val="20"/>
-          <w:szCs w:val="20"/>
-        </w:rPr>
         <w:t xml:space="preserve">. </w:t>
+      </w:r>
+      <w:r>
+        <w:rPr>
+          <w:rFonts w:ascii="Calibri" w:hAnsi="Calibri" w:cs="Calibri"/>
+          <w:sz w:val="20"/>
+          <w:szCs w:val="20"/>
+        </w:rPr>
+        <w:t>The infrastructure will be provisioned, and then the software will be deployed on it.</w:t>
       </w:r>
     </w:p>
     <w:p>
@@ -496,7 +645,7 @@
           <w:sz w:val="20"/>
           <w:szCs w:val="20"/>
         </w:rPr>
-        <w:t>Installation</w:t>
+        <w:t>Product Mix</w:t>
       </w:r>
     </w:p>
     <w:p>
@@ -510,14 +659,6 @@
           <w:szCs w:val="20"/>
         </w:rPr>
       </w:pPr>
-      <w:r>
-        <w:rPr>
-          <w:rFonts w:ascii="Calibri" w:hAnsi="Calibri" w:cs="Calibri"/>
-          <w:sz w:val="20"/>
-          <w:szCs w:val="20"/>
-        </w:rPr>
-        <w:t xml:space="preserve">Install customer-provided </w:t>
-      </w:r>
       <w:proofErr w:type="spellStart"/>
       <w:r>
         <w:rPr>
@@ -525,7 +666,7 @@
           <w:sz w:val="20"/>
           <w:szCs w:val="20"/>
         </w:rPr>
-        <w:t>ansible</w:t>
+        <w:t>Viya</w:t>
       </w:r>
       <w:proofErr w:type="spellEnd"/>
       <w:r>
@@ -534,23 +675,42 @@
           <w:sz w:val="20"/>
           <w:szCs w:val="20"/>
         </w:rPr>
-        <w:t xml:space="preserve"> playboo</w:t>
-      </w:r>
-      <w:r>
-        <w:rPr>
-          <w:rFonts w:ascii="Calibri" w:hAnsi="Calibri" w:cs="Calibri"/>
-          <w:sz w:val="20"/>
-          <w:szCs w:val="20"/>
-        </w:rPr>
-        <w:t>k</w:t>
-      </w:r>
-      <w:r>
-        <w:rPr>
-          <w:rFonts w:ascii="Calibri" w:hAnsi="Calibri" w:cs="Calibri"/>
-          <w:sz w:val="20"/>
-          <w:szCs w:val="20"/>
-        </w:rPr>
-        <w:t xml:space="preserve"> on provisioned infrastructure.</w:t>
+        <w:t>/VDMML</w:t>
+      </w:r>
+      <w:r>
+        <w:rPr>
+          <w:rFonts w:ascii="Calibri" w:hAnsi="Calibri" w:cs="Calibri"/>
+          <w:sz w:val="20"/>
+          <w:szCs w:val="20"/>
+        </w:rPr>
+        <w:t xml:space="preserve"> or subsets</w:t>
+      </w:r>
+      <w:r>
+        <w:rPr>
+          <w:rFonts w:ascii="Calibri" w:hAnsi="Calibri" w:cs="Calibri"/>
+          <w:sz w:val="20"/>
+          <w:szCs w:val="20"/>
+        </w:rPr>
+        <w:br/>
+        <w:t xml:space="preserve">SAS/Access Products: can be part of the product mix. DB client pieces NOT in scope of </w:t>
+      </w:r>
+      <w:proofErr w:type="spellStart"/>
+      <w:r>
+        <w:rPr>
+          <w:rFonts w:ascii="Calibri" w:hAnsi="Calibri" w:cs="Calibri"/>
+          <w:sz w:val="20"/>
+          <w:szCs w:val="20"/>
+        </w:rPr>
+        <w:t>Quickstart</w:t>
+      </w:r>
+      <w:proofErr w:type="spellEnd"/>
+      <w:r>
+        <w:rPr>
+          <w:rFonts w:ascii="Calibri" w:hAnsi="Calibri" w:cs="Calibri"/>
+          <w:sz w:val="20"/>
+          <w:szCs w:val="20"/>
+        </w:rPr>
+        <w:t xml:space="preserve"> (customer would have to install manually on VM(s))</w:t>
       </w:r>
     </w:p>
     <w:p>
@@ -564,57 +724,18 @@
         <w:ind w:left="360"/>
         <w:rPr>
           <w:rFonts w:ascii="Calibri" w:hAnsi="Calibri" w:cs="Calibri"/>
+          <w:sz w:val="20"/>
+          <w:szCs w:val="20"/>
+        </w:rPr>
+      </w:pPr>
+      <w:r>
+        <w:rPr>
+          <w:rFonts w:ascii="Calibri" w:hAnsi="Calibri" w:cs="Calibri"/>
           <w:b/>
           <w:sz w:val="20"/>
           <w:szCs w:val="20"/>
         </w:rPr>
-      </w:pPr>
-      <w:r>
-        <w:rPr>
-          <w:rFonts w:ascii="Calibri" w:hAnsi="Calibri" w:cs="Calibri"/>
-          <w:b/>
-          <w:sz w:val="20"/>
-          <w:szCs w:val="20"/>
-        </w:rPr>
-        <w:t>Product Mix</w:t>
-      </w:r>
-    </w:p>
-    <w:p>
-      <w:pPr>
-        <w:pStyle w:val="ListParagraph"/>
-        <w:spacing w:line="256" w:lineRule="auto"/>
-        <w:ind w:left="360"/>
-        <w:rPr>
-          <w:rFonts w:ascii="Calibri" w:hAnsi="Calibri" w:cs="Calibri"/>
-          <w:sz w:val="20"/>
-          <w:szCs w:val="20"/>
-        </w:rPr>
-      </w:pPr>
-      <w:proofErr w:type="spellStart"/>
-      <w:r>
-        <w:rPr>
-          <w:rFonts w:ascii="Calibri" w:hAnsi="Calibri" w:cs="Calibri"/>
-          <w:sz w:val="20"/>
-          <w:szCs w:val="20"/>
-        </w:rPr>
-        <w:t>Viya</w:t>
-      </w:r>
-      <w:proofErr w:type="spellEnd"/>
-      <w:r>
-        <w:rPr>
-          <w:rFonts w:ascii="Calibri" w:hAnsi="Calibri" w:cs="Calibri"/>
-          <w:sz w:val="20"/>
-          <w:szCs w:val="20"/>
-        </w:rPr>
-        <w:t>/VDMML</w:t>
-      </w:r>
-      <w:r>
-        <w:rPr>
-          <w:rFonts w:ascii="Calibri" w:hAnsi="Calibri" w:cs="Calibri"/>
-          <w:sz w:val="20"/>
-          <w:szCs w:val="20"/>
-        </w:rPr>
-        <w:t xml:space="preserve"> or subsets</w:t>
+        <w:t>Product Version</w:t>
       </w:r>
       <w:r>
         <w:rPr>
@@ -623,25 +744,22 @@
           <w:szCs w:val="20"/>
         </w:rPr>
         <w:br/>
-        <w:t xml:space="preserve">SAS/Access Products: can be part of the product mix. DB client pieces NOT in scope of </w:t>
-      </w:r>
-      <w:proofErr w:type="spellStart"/>
-      <w:r>
-        <w:rPr>
-          <w:rFonts w:ascii="Calibri" w:hAnsi="Calibri" w:cs="Calibri"/>
-          <w:sz w:val="20"/>
-          <w:szCs w:val="20"/>
-        </w:rPr>
-        <w:t>Quickstart</w:t>
-      </w:r>
-      <w:proofErr w:type="spellEnd"/>
-      <w:r>
-        <w:rPr>
-          <w:rFonts w:ascii="Calibri" w:hAnsi="Calibri" w:cs="Calibri"/>
-          <w:sz w:val="20"/>
-          <w:szCs w:val="20"/>
-        </w:rPr>
-        <w:t xml:space="preserve"> (customer would have to install manually on VM(s))</w:t>
+      </w:r>
+      <w:r>
+        <w:rPr>
+          <w:rFonts w:ascii="Calibri" w:hAnsi="Calibri" w:cs="Calibri"/>
+          <w:sz w:val="20"/>
+          <w:szCs w:val="20"/>
+        </w:rPr>
+        <w:t>S</w:t>
+      </w:r>
+      <w:r>
+        <w:rPr>
+          <w:rFonts w:ascii="Calibri" w:hAnsi="Calibri" w:cs="Calibri"/>
+          <w:sz w:val="20"/>
+          <w:szCs w:val="20"/>
+        </w:rPr>
+        <w:t>tart with 17w12. As 17w47 becomes available, add it or switch to it.</w:t>
       </w:r>
     </w:p>
     <w:p>
@@ -655,42 +773,48 @@
         <w:ind w:left="360"/>
         <w:rPr>
           <w:rFonts w:ascii="Calibri" w:hAnsi="Calibri" w:cs="Calibri"/>
-          <w:sz w:val="20"/>
-          <w:szCs w:val="20"/>
-        </w:rPr>
-      </w:pPr>
-      <w:r>
-        <w:rPr>
-          <w:rFonts w:ascii="Calibri" w:hAnsi="Calibri" w:cs="Calibri"/>
           <w:b/>
           <w:sz w:val="20"/>
           <w:szCs w:val="20"/>
         </w:rPr>
-        <w:t>Product Version</w:t>
-      </w:r>
-      <w:r>
-        <w:rPr>
-          <w:rFonts w:ascii="Calibri" w:hAnsi="Calibri" w:cs="Calibri"/>
-          <w:sz w:val="20"/>
-          <w:szCs w:val="20"/>
-        </w:rPr>
-        <w:br/>
-      </w:r>
-      <w:r>
-        <w:rPr>
-          <w:rFonts w:ascii="Calibri" w:hAnsi="Calibri" w:cs="Calibri"/>
-          <w:sz w:val="20"/>
-          <w:szCs w:val="20"/>
-        </w:rPr>
-        <w:t>S</w:t>
-      </w:r>
-      <w:r>
-        <w:rPr>
-          <w:rFonts w:ascii="Calibri" w:hAnsi="Calibri" w:cs="Calibri"/>
-          <w:sz w:val="20"/>
-          <w:szCs w:val="20"/>
-        </w:rPr>
-        <w:t>tart with 17w12. As 17w47 becomes available, add it or switch to it.</w:t>
+      </w:pPr>
+      <w:r>
+        <w:rPr>
+          <w:rFonts w:ascii="Calibri" w:hAnsi="Calibri" w:cs="Calibri"/>
+          <w:b/>
+          <w:sz w:val="20"/>
+          <w:szCs w:val="20"/>
+        </w:rPr>
+        <w:t>Base OS</w:t>
+      </w:r>
+    </w:p>
+    <w:p>
+      <w:pPr>
+        <w:pStyle w:val="ListParagraph"/>
+        <w:spacing w:line="256" w:lineRule="auto"/>
+        <w:ind w:left="360"/>
+        <w:rPr>
+          <w:rFonts w:ascii="Calibri" w:hAnsi="Calibri" w:cs="Calibri"/>
+          <w:sz w:val="20"/>
+          <w:szCs w:val="20"/>
+        </w:rPr>
+      </w:pPr>
+      <w:r>
+        <w:rPr>
+          <w:rFonts w:ascii="Calibri" w:hAnsi="Calibri" w:cs="Calibri"/>
+          <w:sz w:val="20"/>
+          <w:szCs w:val="20"/>
+        </w:rPr>
+        <w:t>Latest RHEL version from Amazon (currently 7.4). Consider adding other options such as Centos and Amazon Linux later.</w:t>
+      </w:r>
+      <w:r>
+        <w:rPr>
+          <w:rFonts w:ascii="Calibri" w:hAnsi="Calibri" w:cs="Calibri"/>
+          <w:b/>
+          <w:sz w:val="20"/>
+          <w:szCs w:val="20"/>
+        </w:rPr>
+        <w:t xml:space="preserve"> </w:t>
       </w:r>
     </w:p>
     <w:p>
@@ -704,63 +828,34 @@
         <w:ind w:left="360"/>
         <w:rPr>
           <w:rFonts w:ascii="Calibri" w:hAnsi="Calibri" w:cs="Calibri"/>
+          <w:sz w:val="20"/>
+          <w:szCs w:val="20"/>
+        </w:rPr>
+      </w:pPr>
+      <w:r>
+        <w:rPr>
+          <w:rFonts w:ascii="Calibri" w:hAnsi="Calibri" w:cs="Calibri"/>
           <w:b/>
           <w:sz w:val="20"/>
           <w:szCs w:val="20"/>
         </w:rPr>
-      </w:pPr>
-      <w:r>
-        <w:rPr>
-          <w:rFonts w:ascii="Calibri" w:hAnsi="Calibri" w:cs="Calibri"/>
-          <w:b/>
-          <w:sz w:val="20"/>
-          <w:szCs w:val="20"/>
-        </w:rPr>
-        <w:t>Base OS</w:t>
-      </w:r>
-    </w:p>
-    <w:p>
-      <w:pPr>
-        <w:pStyle w:val="ListParagraph"/>
-        <w:spacing w:line="256" w:lineRule="auto"/>
-        <w:ind w:left="360"/>
-        <w:rPr>
-          <w:rFonts w:ascii="Calibri" w:hAnsi="Calibri" w:cs="Calibri"/>
-          <w:sz w:val="20"/>
-          <w:szCs w:val="20"/>
-        </w:rPr>
-      </w:pPr>
-      <w:r>
-        <w:rPr>
-          <w:rFonts w:ascii="Calibri" w:hAnsi="Calibri" w:cs="Calibri"/>
-          <w:sz w:val="20"/>
-          <w:szCs w:val="20"/>
-        </w:rPr>
-        <w:t>Question</w:t>
-      </w:r>
-      <w:r>
-        <w:rPr>
-          <w:rFonts w:ascii="Calibri" w:hAnsi="Calibri" w:cs="Calibri"/>
-          <w:sz w:val="20"/>
-          <w:szCs w:val="20"/>
-        </w:rPr>
-        <w:t xml:space="preserve">: </w:t>
-      </w:r>
-      <w:r>
-        <w:rPr>
-          <w:rFonts w:ascii="Calibri" w:hAnsi="Calibri" w:cs="Calibri"/>
-          <w:sz w:val="20"/>
-          <w:szCs w:val="20"/>
-        </w:rPr>
-        <w:t>should OS be optional</w:t>
-      </w:r>
-      <w:r>
-        <w:rPr>
-          <w:rFonts w:ascii="Calibri" w:hAnsi="Calibri" w:cs="Calibri"/>
-          <w:sz w:val="20"/>
-          <w:szCs w:val="20"/>
-        </w:rPr>
-        <w:t xml:space="preserve">? </w:t>
+        <w:t>Identity Provider</w:t>
+      </w:r>
+      <w:r>
+        <w:rPr>
+          <w:rFonts w:ascii="Calibri" w:hAnsi="Calibri" w:cs="Calibri"/>
+          <w:sz w:val="20"/>
+          <w:szCs w:val="20"/>
+        </w:rPr>
+        <w:br/>
+      </w:r>
+      <w:r>
+        <w:rPr>
+          <w:rFonts w:ascii="Calibri" w:hAnsi="Calibri" w:cs="Calibri"/>
+          <w:sz w:val="20"/>
+          <w:szCs w:val="20"/>
+        </w:rPr>
+        <w:t xml:space="preserve">Provide </w:t>
       </w:r>
       <w:proofErr w:type="spellStart"/>
       <w:r>
@@ -769,7 +864,7 @@
           <w:sz w:val="20"/>
           <w:szCs w:val="20"/>
         </w:rPr>
-        <w:t>Rhel</w:t>
+        <w:t>OpenLDAP</w:t>
       </w:r>
       <w:proofErr w:type="spellEnd"/>
       <w:r>
@@ -778,25 +873,103 @@
           <w:sz w:val="20"/>
           <w:szCs w:val="20"/>
         </w:rPr>
-        <w:t xml:space="preserve"> </w:t>
-      </w:r>
-      <w:proofErr w:type="gramStart"/>
-      <w:r>
-        <w:rPr>
-          <w:rFonts w:ascii="Calibri" w:hAnsi="Calibri" w:cs="Calibri"/>
-          <w:sz w:val="20"/>
-          <w:szCs w:val="20"/>
-        </w:rPr>
-        <w:t>7.?,</w:t>
-      </w:r>
-      <w:proofErr w:type="gramEnd"/>
-      <w:r>
-        <w:rPr>
-          <w:rFonts w:ascii="Calibri" w:hAnsi="Calibri" w:cs="Calibri"/>
-          <w:sz w:val="20"/>
-          <w:szCs w:val="20"/>
-        </w:rPr>
-        <w:t xml:space="preserve"> Centos 7.? Amazon Linux?</w:t>
+        <w:t xml:space="preserve"> with a few default users by default. Users can later reconfigure </w:t>
+      </w:r>
+      <w:proofErr w:type="spellStart"/>
+      <w:r>
+        <w:rPr>
+          <w:rFonts w:ascii="Calibri" w:hAnsi="Calibri" w:cs="Calibri"/>
+          <w:sz w:val="20"/>
+          <w:szCs w:val="20"/>
+        </w:rPr>
+        <w:t>Viya</w:t>
+      </w:r>
+      <w:proofErr w:type="spellEnd"/>
+      <w:r>
+        <w:rPr>
+          <w:rFonts w:ascii="Calibri" w:hAnsi="Calibri" w:cs="Calibri"/>
+          <w:sz w:val="20"/>
+          <w:szCs w:val="20"/>
+        </w:rPr>
+        <w:t xml:space="preserve"> to point to their own Identity Provider</w:t>
+      </w:r>
+      <w:r>
+        <w:rPr>
+          <w:rFonts w:ascii="Calibri" w:hAnsi="Calibri" w:cs="Calibri"/>
+          <w:sz w:val="20"/>
+          <w:szCs w:val="20"/>
+        </w:rPr>
+        <w:t xml:space="preserve">. </w:t>
+      </w:r>
+      <w:r>
+        <w:rPr>
+          <w:rFonts w:ascii="Calibri" w:hAnsi="Calibri" w:cs="Calibri"/>
+          <w:sz w:val="20"/>
+          <w:szCs w:val="20"/>
+        </w:rPr>
+        <w:br/>
+      </w:r>
+      <w:r>
+        <w:rPr>
+          <w:rFonts w:ascii="Calibri" w:hAnsi="Calibri" w:cs="Calibri"/>
+          <w:sz w:val="20"/>
+          <w:szCs w:val="20"/>
+        </w:rPr>
+        <w:t xml:space="preserve">NB: switching provider for SAS/Studio is more involved, since it requires </w:t>
+      </w:r>
+      <w:proofErr w:type="spellStart"/>
+      <w:r>
+        <w:rPr>
+          <w:rFonts w:ascii="Calibri" w:hAnsi="Calibri" w:cs="Calibri"/>
+          <w:sz w:val="20"/>
+          <w:szCs w:val="20"/>
+        </w:rPr>
+        <w:t>ldap</w:t>
+      </w:r>
+      <w:proofErr w:type="spellEnd"/>
+      <w:r>
+        <w:rPr>
+          <w:rFonts w:ascii="Calibri" w:hAnsi="Calibri" w:cs="Calibri"/>
+          <w:sz w:val="20"/>
+          <w:szCs w:val="20"/>
+        </w:rPr>
+        <w:t>/</w:t>
+      </w:r>
+      <w:proofErr w:type="spellStart"/>
+      <w:r>
+        <w:rPr>
+          <w:rFonts w:ascii="Calibri" w:hAnsi="Calibri" w:cs="Calibri"/>
+          <w:sz w:val="20"/>
+          <w:szCs w:val="20"/>
+        </w:rPr>
+        <w:t>sssd</w:t>
+      </w:r>
+      <w:proofErr w:type="spellEnd"/>
+      <w:r>
+        <w:rPr>
+          <w:rFonts w:ascii="Calibri" w:hAnsi="Calibri" w:cs="Calibri"/>
+          <w:sz w:val="20"/>
+          <w:szCs w:val="20"/>
+        </w:rPr>
+        <w:t xml:space="preserve"> configuration on SAS/Studio VM, in addition to the SAS/</w:t>
+      </w:r>
+      <w:proofErr w:type="spellStart"/>
+      <w:r>
+        <w:rPr>
+          <w:rFonts w:ascii="Calibri" w:hAnsi="Calibri" w:cs="Calibri"/>
+          <w:sz w:val="20"/>
+          <w:szCs w:val="20"/>
+        </w:rPr>
+        <w:t>Viya</w:t>
+      </w:r>
+      <w:proofErr w:type="spellEnd"/>
+      <w:r>
+        <w:rPr>
+          <w:rFonts w:ascii="Calibri" w:hAnsi="Calibri" w:cs="Calibri"/>
+          <w:sz w:val="20"/>
+          <w:szCs w:val="20"/>
+        </w:rPr>
+        <w:t xml:space="preserve"> identity service value changes.</w:t>
       </w:r>
     </w:p>
     <w:p>
@@ -821,24 +994,81 @@
           <w:sz w:val="20"/>
           <w:szCs w:val="20"/>
         </w:rPr>
-        <w:t>Identity Provider</w:t>
-      </w:r>
-      <w:r>
-        <w:rPr>
-          <w:rFonts w:ascii="Calibri" w:hAnsi="Calibri" w:cs="Calibri"/>
+        <w:t xml:space="preserve">CAS Server </w:t>
+      </w:r>
+      <w:r>
+        <w:rPr>
+          <w:rFonts w:ascii="Calibri" w:hAnsi="Calibri" w:cs="Calibri"/>
+          <w:b/>
+          <w:sz w:val="20"/>
+          <w:szCs w:val="20"/>
+        </w:rPr>
+        <w:t xml:space="preserve">Sizing </w:t>
+      </w:r>
+      <w:r>
+        <w:rPr>
+          <w:rFonts w:ascii="Calibri" w:hAnsi="Calibri" w:cs="Calibri"/>
+          <w:b/>
           <w:sz w:val="20"/>
           <w:szCs w:val="20"/>
         </w:rPr>
         <w:br/>
-        <w:t xml:space="preserve">Proposal: </w:t>
-      </w:r>
-      <w:r>
-        <w:rPr>
-          <w:rFonts w:ascii="Calibri" w:hAnsi="Calibri" w:cs="Calibri"/>
-          <w:sz w:val="20"/>
-          <w:szCs w:val="20"/>
-        </w:rPr>
-        <w:t xml:space="preserve">Provide </w:t>
+      </w:r>
+      <w:r>
+        <w:rPr>
+          <w:rFonts w:ascii="Calibri" w:hAnsi="Calibri" w:cs="Calibri"/>
+          <w:sz w:val="20"/>
+          <w:szCs w:val="20"/>
+        </w:rPr>
+        <w:t>W</w:t>
+      </w:r>
+      <w:r>
+        <w:rPr>
+          <w:rFonts w:ascii="Calibri" w:hAnsi="Calibri" w:cs="Calibri"/>
+          <w:sz w:val="20"/>
+          <w:szCs w:val="20"/>
+        </w:rPr>
+        <w:t>ill</w:t>
+      </w:r>
+      <w:r>
+        <w:rPr>
+          <w:rFonts w:ascii="Calibri" w:hAnsi="Calibri" w:cs="Calibri"/>
+          <w:sz w:val="20"/>
+          <w:szCs w:val="20"/>
+        </w:rPr>
+        <w:t xml:space="preserve"> depend on the license.</w:t>
+      </w:r>
+      <w:r>
+        <w:rPr>
+          <w:rFonts w:ascii="Calibri" w:hAnsi="Calibri" w:cs="Calibri"/>
+          <w:sz w:val="20"/>
+          <w:szCs w:val="20"/>
+        </w:rPr>
+        <w:t xml:space="preserve"> </w:t>
+      </w:r>
+      <w:r>
+        <w:rPr>
+          <w:rFonts w:ascii="Calibri" w:hAnsi="Calibri" w:cs="Calibri"/>
+          <w:sz w:val="20"/>
+          <w:szCs w:val="20"/>
+        </w:rPr>
+        <w:t xml:space="preserve">The customer would select the </w:t>
+      </w:r>
+      <w:r>
+        <w:rPr>
+          <w:rFonts w:ascii="Calibri" w:hAnsi="Calibri" w:cs="Calibri"/>
+          <w:sz w:val="20"/>
+          <w:szCs w:val="20"/>
+        </w:rPr>
+        <w:t>CAS</w:t>
+      </w:r>
+      <w:r>
+        <w:rPr>
+          <w:rFonts w:ascii="Calibri" w:hAnsi="Calibri" w:cs="Calibri"/>
+          <w:sz w:val="20"/>
+          <w:szCs w:val="20"/>
+        </w:rPr>
+        <w:t xml:space="preserve"> server instance sizes to match the CPUs in the </w:t>
       </w:r>
       <w:proofErr w:type="spellStart"/>
       <w:r>
@@ -847,7 +1077,7 @@
           <w:sz w:val="20"/>
           <w:szCs w:val="20"/>
         </w:rPr>
-        <w:t>OpenLDAP</w:t>
+        <w:t>setinit</w:t>
       </w:r>
       <w:proofErr w:type="spellEnd"/>
       <w:r>
@@ -856,103 +1086,7 @@
           <w:sz w:val="20"/>
           <w:szCs w:val="20"/>
         </w:rPr>
-        <w:t xml:space="preserve"> with a few default users by default. Users can later reconfigure </w:t>
-      </w:r>
-      <w:proofErr w:type="spellStart"/>
-      <w:r>
-        <w:rPr>
-          <w:rFonts w:ascii="Calibri" w:hAnsi="Calibri" w:cs="Calibri"/>
-          <w:sz w:val="20"/>
-          <w:szCs w:val="20"/>
-        </w:rPr>
-        <w:t>Viya</w:t>
-      </w:r>
-      <w:proofErr w:type="spellEnd"/>
-      <w:r>
-        <w:rPr>
-          <w:rFonts w:ascii="Calibri" w:hAnsi="Calibri" w:cs="Calibri"/>
-          <w:sz w:val="20"/>
-          <w:szCs w:val="20"/>
-        </w:rPr>
-        <w:t xml:space="preserve"> to point to their own Identity Provider</w:t>
-      </w:r>
-      <w:r>
-        <w:rPr>
-          <w:rFonts w:ascii="Calibri" w:hAnsi="Calibri" w:cs="Calibri"/>
-          <w:sz w:val="20"/>
-          <w:szCs w:val="20"/>
-        </w:rPr>
-        <w:t xml:space="preserve">. </w:t>
-      </w:r>
-      <w:r>
-        <w:rPr>
-          <w:rFonts w:ascii="Calibri" w:hAnsi="Calibri" w:cs="Calibri"/>
-          <w:sz w:val="20"/>
-          <w:szCs w:val="20"/>
-        </w:rPr>
-        <w:br/>
-      </w:r>
-      <w:r>
-        <w:rPr>
-          <w:rFonts w:ascii="Calibri" w:hAnsi="Calibri" w:cs="Calibri"/>
-          <w:sz w:val="20"/>
-          <w:szCs w:val="20"/>
-        </w:rPr>
-        <w:t xml:space="preserve">NB: switching provider for SAS/Studio is more involved, since it requires </w:t>
-      </w:r>
-      <w:proofErr w:type="spellStart"/>
-      <w:r>
-        <w:rPr>
-          <w:rFonts w:ascii="Calibri" w:hAnsi="Calibri" w:cs="Calibri"/>
-          <w:sz w:val="20"/>
-          <w:szCs w:val="20"/>
-        </w:rPr>
-        <w:t>ldap</w:t>
-      </w:r>
-      <w:proofErr w:type="spellEnd"/>
-      <w:r>
-        <w:rPr>
-          <w:rFonts w:ascii="Calibri" w:hAnsi="Calibri" w:cs="Calibri"/>
-          <w:sz w:val="20"/>
-          <w:szCs w:val="20"/>
-        </w:rPr>
-        <w:t>/</w:t>
-      </w:r>
-      <w:proofErr w:type="spellStart"/>
-      <w:r>
-        <w:rPr>
-          <w:rFonts w:ascii="Calibri" w:hAnsi="Calibri" w:cs="Calibri"/>
-          <w:sz w:val="20"/>
-          <w:szCs w:val="20"/>
-        </w:rPr>
-        <w:t>sssd</w:t>
-      </w:r>
-      <w:proofErr w:type="spellEnd"/>
-      <w:r>
-        <w:rPr>
-          <w:rFonts w:ascii="Calibri" w:hAnsi="Calibri" w:cs="Calibri"/>
-          <w:sz w:val="20"/>
-          <w:szCs w:val="20"/>
-        </w:rPr>
-        <w:t xml:space="preserve"> configuration on SAS/Studio VM, in addition to the SAS/</w:t>
-      </w:r>
-      <w:proofErr w:type="spellStart"/>
-      <w:r>
-        <w:rPr>
-          <w:rFonts w:ascii="Calibri" w:hAnsi="Calibri" w:cs="Calibri"/>
-          <w:sz w:val="20"/>
-          <w:szCs w:val="20"/>
-        </w:rPr>
-        <w:t>Viya</w:t>
-      </w:r>
-      <w:proofErr w:type="spellEnd"/>
-      <w:r>
-        <w:rPr>
-          <w:rFonts w:ascii="Calibri" w:hAnsi="Calibri" w:cs="Calibri"/>
-          <w:sz w:val="20"/>
-          <w:szCs w:val="20"/>
-        </w:rPr>
-        <w:t xml:space="preserve"> identity service value changes.</w:t>
+        <w:t>.</w:t>
       </w:r>
     </w:p>
     <w:p>
@@ -977,21 +1111,11 @@
           <w:sz w:val="20"/>
           <w:szCs w:val="20"/>
         </w:rPr>
-        <w:t xml:space="preserve">CAS Server </w:t>
-      </w:r>
-      <w:r>
-        <w:rPr>
-          <w:rFonts w:ascii="Calibri" w:hAnsi="Calibri" w:cs="Calibri"/>
-          <w:b/>
-          <w:sz w:val="20"/>
-          <w:szCs w:val="20"/>
-        </w:rPr>
-        <w:t xml:space="preserve">Sizing </w:t>
-      </w:r>
-      <w:r>
-        <w:rPr>
-          <w:rFonts w:ascii="Calibri" w:hAnsi="Calibri" w:cs="Calibri"/>
-          <w:b/>
+        <w:t>Instance Types</w:t>
+      </w:r>
+      <w:r>
+        <w:rPr>
+          <w:rFonts w:ascii="Calibri" w:hAnsi="Calibri" w:cs="Calibri"/>
           <w:sz w:val="20"/>
           <w:szCs w:val="20"/>
         </w:rPr>
@@ -1003,23 +1127,123 @@
           <w:sz w:val="20"/>
           <w:szCs w:val="20"/>
         </w:rPr>
-        <w:t>W</w:t>
-      </w:r>
-      <w:r>
-        <w:rPr>
-          <w:rFonts w:ascii="Calibri" w:hAnsi="Calibri" w:cs="Calibri"/>
-          <w:sz w:val="20"/>
-          <w:szCs w:val="20"/>
-        </w:rPr>
-        <w:t>ill</w:t>
-      </w:r>
-      <w:r>
-        <w:rPr>
-          <w:rFonts w:ascii="Calibri" w:hAnsi="Calibri" w:cs="Calibri"/>
-          <w:sz w:val="20"/>
-          <w:szCs w:val="20"/>
-        </w:rPr>
-        <w:t xml:space="preserve"> depend on the license.</w:t>
+        <w:t>Picked by the user from a list of supported Types.</w:t>
+      </w:r>
+      <w:r>
+        <w:rPr>
+          <w:rFonts w:ascii="Calibri" w:hAnsi="Calibri" w:cs="Calibri"/>
+          <w:sz w:val="20"/>
+          <w:szCs w:val="20"/>
+        </w:rPr>
+        <w:br/>
+      </w:r>
+      <w:r>
+        <w:rPr>
+          <w:rFonts w:ascii="Calibri" w:hAnsi="Calibri" w:cs="Calibri"/>
+          <w:sz w:val="20"/>
+          <w:szCs w:val="20"/>
+        </w:rPr>
+        <w:t xml:space="preserve">Use </w:t>
+      </w:r>
+      <w:r>
+        <w:rPr>
+          <w:rFonts w:ascii="Calibri" w:hAnsi="Calibri" w:cs="Calibri"/>
+          <w:sz w:val="20"/>
+          <w:szCs w:val="20"/>
+        </w:rPr>
+        <w:t>i3</w:t>
+      </w:r>
+      <w:r>
+        <w:rPr>
+          <w:rFonts w:ascii="Calibri" w:hAnsi="Calibri" w:cs="Calibri"/>
+          <w:sz w:val="20"/>
+          <w:szCs w:val="20"/>
+        </w:rPr>
+        <w:t xml:space="preserve"> instance type family</w:t>
+      </w:r>
+      <w:r>
+        <w:rPr>
+          <w:rFonts w:ascii="Calibri" w:hAnsi="Calibri" w:cs="Calibri"/>
+          <w:sz w:val="20"/>
+          <w:szCs w:val="20"/>
+        </w:rPr>
+        <w:t xml:space="preserve"> by default</w:t>
+      </w:r>
+      <w:r>
+        <w:rPr>
+          <w:rFonts w:ascii="Calibri" w:hAnsi="Calibri" w:cs="Calibri"/>
+          <w:sz w:val="20"/>
+          <w:szCs w:val="20"/>
+        </w:rPr>
+        <w:t xml:space="preserve">. </w:t>
+      </w:r>
+      <w:r>
+        <w:rPr>
+          <w:rFonts w:ascii="Calibri" w:hAnsi="Calibri" w:cs="Calibri"/>
+          <w:sz w:val="20"/>
+          <w:szCs w:val="20"/>
+        </w:rPr>
+        <w:t xml:space="preserve">Large, fast temporary ephemeral drives are good match for </w:t>
+      </w:r>
+      <w:proofErr w:type="spellStart"/>
+      <w:r>
+        <w:rPr>
+          <w:rFonts w:ascii="Calibri" w:hAnsi="Calibri" w:cs="Calibri"/>
+          <w:sz w:val="20"/>
+          <w:szCs w:val="20"/>
+        </w:rPr>
+        <w:t>saswork</w:t>
+      </w:r>
+      <w:proofErr w:type="spellEnd"/>
+      <w:r>
+        <w:rPr>
+          <w:rFonts w:ascii="Calibri" w:hAnsi="Calibri" w:cs="Calibri"/>
+          <w:sz w:val="20"/>
+          <w:szCs w:val="20"/>
+        </w:rPr>
+        <w:t xml:space="preserve"> and </w:t>
+      </w:r>
+      <w:proofErr w:type="spellStart"/>
+      <w:r>
+        <w:rPr>
+          <w:rFonts w:ascii="Calibri" w:hAnsi="Calibri" w:cs="Calibri"/>
+          <w:sz w:val="20"/>
+          <w:szCs w:val="20"/>
+        </w:rPr>
+        <w:t>cas_cache</w:t>
+      </w:r>
+      <w:proofErr w:type="spellEnd"/>
+      <w:r>
+        <w:rPr>
+          <w:rFonts w:ascii="Calibri" w:hAnsi="Calibri" w:cs="Calibri"/>
+          <w:sz w:val="20"/>
+          <w:szCs w:val="20"/>
+        </w:rPr>
+        <w:t xml:space="preserve">. </w:t>
+      </w:r>
+      <w:r>
+        <w:rPr>
+          <w:rFonts w:ascii="Calibri" w:hAnsi="Calibri" w:cs="Calibri"/>
+          <w:sz w:val="20"/>
+          <w:szCs w:val="20"/>
+        </w:rPr>
+        <w:br/>
+      </w:r>
+      <w:r>
+        <w:rPr>
+          <w:rFonts w:ascii="Calibri" w:hAnsi="Calibri" w:cs="Calibri"/>
+          <w:sz w:val="20"/>
+          <w:szCs w:val="20"/>
+        </w:rPr>
+        <w:t>NB: need</w:t>
+      </w:r>
+      <w:r>
+        <w:rPr>
+          <w:rFonts w:ascii="Calibri" w:hAnsi="Calibri" w:cs="Calibri"/>
+          <w:sz w:val="20"/>
+          <w:szCs w:val="20"/>
+        </w:rPr>
+        <w:t>s</w:t>
       </w:r>
       <w:r>
         <w:rPr>
@@ -1035,27 +1259,25 @@
           <w:sz w:val="20"/>
           <w:szCs w:val="20"/>
         </w:rPr>
-        <w:t xml:space="preserve">The customer would select the </w:t>
+        <w:t>disk –</w:t>
       </w:r>
       <w:proofErr w:type="spellStart"/>
-      <w:proofErr w:type="gramStart"/>
-      <w:r>
-        <w:rPr>
-          <w:rFonts w:ascii="Calibri" w:hAnsi="Calibri" w:cs="Calibri"/>
-          <w:sz w:val="20"/>
-          <w:szCs w:val="20"/>
-        </w:rPr>
-        <w:t>cas</w:t>
+      <w:r>
+        <w:rPr>
+          <w:rFonts w:ascii="Calibri" w:hAnsi="Calibri" w:cs="Calibri"/>
+          <w:sz w:val="20"/>
+          <w:szCs w:val="20"/>
+        </w:rPr>
+        <w:t>reprovisioning</w:t>
       </w:r>
       <w:proofErr w:type="spellEnd"/>
-      <w:proofErr w:type="gramEnd"/>
-      <w:r>
-        <w:rPr>
-          <w:rFonts w:ascii="Calibri" w:hAnsi="Calibri" w:cs="Calibri"/>
-          <w:sz w:val="20"/>
-          <w:szCs w:val="20"/>
-        </w:rPr>
-        <w:t xml:space="preserve"> server instance sizes to match the CPUs in the </w:t>
+      <w:r>
+        <w:rPr>
+          <w:rFonts w:ascii="Calibri" w:hAnsi="Calibri" w:cs="Calibri"/>
+          <w:sz w:val="20"/>
+          <w:szCs w:val="20"/>
+        </w:rPr>
+        <w:t xml:space="preserve"> on </w:t>
       </w:r>
       <w:proofErr w:type="spellStart"/>
       <w:r>
@@ -1064,7 +1286,7 @@
           <w:sz w:val="20"/>
           <w:szCs w:val="20"/>
         </w:rPr>
-        <w:t>setinit</w:t>
+        <w:t>vm</w:t>
       </w:r>
       <w:proofErr w:type="spellEnd"/>
       <w:r>
@@ -1073,7 +1295,16 @@
           <w:sz w:val="20"/>
           <w:szCs w:val="20"/>
         </w:rPr>
-        <w:t>.</w:t>
+        <w:t xml:space="preserve"> restart.</w:t>
+      </w:r>
+      <w:r>
+        <w:rPr>
+          <w:rFonts w:ascii="Calibri" w:hAnsi="Calibri" w:cs="Calibri"/>
+          <w:sz w:val="20"/>
+          <w:szCs w:val="20"/>
+        </w:rPr>
+        <w:br/>
+        <w:t>Allow R3 and R4 families as options (less and slower storage)?</w:t>
       </w:r>
     </w:p>
     <w:p>
@@ -1098,7 +1329,24 @@
           <w:sz w:val="20"/>
           <w:szCs w:val="20"/>
         </w:rPr>
-        <w:t>Instance Types</w:t>
+        <w:t>Compliance</w:t>
+      </w:r>
+      <w:r>
+        <w:rPr>
+          <w:rFonts w:ascii="Calibri" w:hAnsi="Calibri" w:cs="Calibri"/>
+          <w:b/>
+          <w:sz w:val="20"/>
+          <w:szCs w:val="20"/>
+        </w:rPr>
+        <w:t xml:space="preserve"> (NIST, PCI)</w:t>
+      </w:r>
+      <w:r>
+        <w:rPr>
+          <w:rFonts w:ascii="Calibri" w:hAnsi="Calibri" w:cs="Calibri"/>
+          <w:sz w:val="20"/>
+          <w:szCs w:val="20"/>
+        </w:rPr>
+        <w:t xml:space="preserve"> </w:t>
       </w:r>
       <w:r>
         <w:rPr>
@@ -1114,196 +1362,10 @@
           <w:sz w:val="20"/>
           <w:szCs w:val="20"/>
         </w:rPr>
-        <w:t xml:space="preserve">Use </w:t>
-      </w:r>
-      <w:r>
-        <w:rPr>
-          <w:rFonts w:ascii="Calibri" w:hAnsi="Calibri" w:cs="Calibri"/>
-          <w:sz w:val="20"/>
-          <w:szCs w:val="20"/>
-        </w:rPr>
-        <w:t>i3</w:t>
-      </w:r>
-      <w:r>
-        <w:rPr>
-          <w:rFonts w:ascii="Calibri" w:hAnsi="Calibri" w:cs="Calibri"/>
-          <w:sz w:val="20"/>
-          <w:szCs w:val="20"/>
-        </w:rPr>
-        <w:t xml:space="preserve"> instance type family</w:t>
-      </w:r>
-      <w:r>
-        <w:rPr>
-          <w:rFonts w:ascii="Calibri" w:hAnsi="Calibri" w:cs="Calibri"/>
-          <w:sz w:val="20"/>
-          <w:szCs w:val="20"/>
-        </w:rPr>
-        <w:t xml:space="preserve"> by default</w:t>
-      </w:r>
-      <w:r>
-        <w:rPr>
-          <w:rFonts w:ascii="Calibri" w:hAnsi="Calibri" w:cs="Calibri"/>
-          <w:sz w:val="20"/>
-          <w:szCs w:val="20"/>
-        </w:rPr>
-        <w:t xml:space="preserve">. </w:t>
-      </w:r>
-      <w:r>
-        <w:rPr>
-          <w:rFonts w:ascii="Calibri" w:hAnsi="Calibri" w:cs="Calibri"/>
-          <w:sz w:val="20"/>
-          <w:szCs w:val="20"/>
-        </w:rPr>
-        <w:t xml:space="preserve">Large, fast temporary ephemeral drives are good match for </w:t>
-      </w:r>
-      <w:proofErr w:type="spellStart"/>
-      <w:r>
-        <w:rPr>
-          <w:rFonts w:ascii="Calibri" w:hAnsi="Calibri" w:cs="Calibri"/>
-          <w:sz w:val="20"/>
-          <w:szCs w:val="20"/>
-        </w:rPr>
-        <w:t>saswork</w:t>
-      </w:r>
-      <w:proofErr w:type="spellEnd"/>
-      <w:r>
-        <w:rPr>
-          <w:rFonts w:ascii="Calibri" w:hAnsi="Calibri" w:cs="Calibri"/>
-          <w:sz w:val="20"/>
-          <w:szCs w:val="20"/>
-        </w:rPr>
-        <w:t xml:space="preserve"> and </w:t>
-      </w:r>
-      <w:proofErr w:type="spellStart"/>
-      <w:r>
-        <w:rPr>
-          <w:rFonts w:ascii="Calibri" w:hAnsi="Calibri" w:cs="Calibri"/>
-          <w:sz w:val="20"/>
-          <w:szCs w:val="20"/>
-        </w:rPr>
-        <w:t>cas_cache</w:t>
-      </w:r>
-      <w:proofErr w:type="spellEnd"/>
-      <w:r>
-        <w:rPr>
-          <w:rFonts w:ascii="Calibri" w:hAnsi="Calibri" w:cs="Calibri"/>
-          <w:sz w:val="20"/>
-          <w:szCs w:val="20"/>
-        </w:rPr>
-        <w:t xml:space="preserve">. </w:t>
-      </w:r>
-      <w:r>
-        <w:rPr>
-          <w:rFonts w:ascii="Calibri" w:hAnsi="Calibri" w:cs="Calibri"/>
-          <w:sz w:val="20"/>
-          <w:szCs w:val="20"/>
-        </w:rPr>
-        <w:br/>
-      </w:r>
-      <w:r>
-        <w:rPr>
-          <w:rFonts w:ascii="Calibri" w:hAnsi="Calibri" w:cs="Calibri"/>
-          <w:sz w:val="20"/>
-          <w:szCs w:val="20"/>
-        </w:rPr>
-        <w:t>NB: need</w:t>
-      </w:r>
-      <w:r>
-        <w:rPr>
-          <w:rFonts w:ascii="Calibri" w:hAnsi="Calibri" w:cs="Calibri"/>
-          <w:sz w:val="20"/>
-          <w:szCs w:val="20"/>
-        </w:rPr>
-        <w:t>s</w:t>
-      </w:r>
-      <w:r>
-        <w:rPr>
-          <w:rFonts w:ascii="Calibri" w:hAnsi="Calibri" w:cs="Calibri"/>
-          <w:sz w:val="20"/>
-          <w:szCs w:val="20"/>
-        </w:rPr>
-        <w:t xml:space="preserve"> </w:t>
-      </w:r>
-      <w:r>
-        <w:rPr>
-          <w:rFonts w:ascii="Calibri" w:hAnsi="Calibri" w:cs="Calibri"/>
-          <w:sz w:val="20"/>
-          <w:szCs w:val="20"/>
-        </w:rPr>
-        <w:t>disk –</w:t>
-      </w:r>
-      <w:proofErr w:type="spellStart"/>
-      <w:r>
-        <w:rPr>
-          <w:rFonts w:ascii="Calibri" w:hAnsi="Calibri" w:cs="Calibri"/>
-          <w:sz w:val="20"/>
-          <w:szCs w:val="20"/>
-        </w:rPr>
-        <w:t>reprovisioning</w:t>
-      </w:r>
-      <w:proofErr w:type="spellEnd"/>
-      <w:r>
-        <w:rPr>
-          <w:rFonts w:ascii="Calibri" w:hAnsi="Calibri" w:cs="Calibri"/>
-          <w:sz w:val="20"/>
-          <w:szCs w:val="20"/>
-        </w:rPr>
-        <w:t xml:space="preserve"> on </w:t>
-      </w:r>
-      <w:proofErr w:type="spellStart"/>
-      <w:r>
-        <w:rPr>
-          <w:rFonts w:ascii="Calibri" w:hAnsi="Calibri" w:cs="Calibri"/>
-          <w:sz w:val="20"/>
-          <w:szCs w:val="20"/>
-        </w:rPr>
-        <w:t>vm</w:t>
-      </w:r>
-      <w:proofErr w:type="spellEnd"/>
-      <w:r>
-        <w:rPr>
-          <w:rFonts w:ascii="Calibri" w:hAnsi="Calibri" w:cs="Calibri"/>
-          <w:sz w:val="20"/>
-          <w:szCs w:val="20"/>
-        </w:rPr>
-        <w:t xml:space="preserve"> restart.</w:t>
-      </w:r>
-      <w:r>
-        <w:rPr>
-          <w:rFonts w:ascii="Calibri" w:hAnsi="Calibri" w:cs="Calibri"/>
-          <w:sz w:val="20"/>
-          <w:szCs w:val="20"/>
-        </w:rPr>
-        <w:br/>
-        <w:t>Allow R3 and R4 families as options (less and slower storage)?</w:t>
+        <w:t xml:space="preserve">no provisions at this point </w:t>
       </w:r>
       <w:bookmarkStart w:id="1" w:name="_GoBack"/>
       <w:bookmarkEnd w:id="1"/>
-      <w:r>
-        <w:rPr>
-          <w:rFonts w:ascii="Calibri" w:hAnsi="Calibri" w:cs="Calibri"/>
-          <w:sz w:val="20"/>
-          <w:szCs w:val="20"/>
-        </w:rPr>
-        <w:br/>
-      </w:r>
-      <w:r>
-        <w:rPr>
-          <w:rFonts w:ascii="Calibri" w:hAnsi="Calibri" w:cs="Calibri"/>
-          <w:b/>
-          <w:sz w:val="20"/>
-          <w:szCs w:val="20"/>
-        </w:rPr>
-        <w:t>Compliance</w:t>
-      </w:r>
-      <w:r>
-        <w:rPr>
-          <w:rFonts w:ascii="Calibri" w:hAnsi="Calibri" w:cs="Calibri"/>
-          <w:sz w:val="20"/>
-          <w:szCs w:val="20"/>
-        </w:rPr>
-        <w:t xml:space="preserve"> (NIST, PCI) – no provisions at this point </w:t>
-      </w:r>
     </w:p>
     <w:p>
       <w:pPr>
@@ -1375,6 +1437,24 @@
       <w:r>
         <w:rPr>
           <w:rFonts w:ascii="Calibri" w:hAnsi="Calibri" w:cs="Calibri"/>
+          <w:b/>
+          <w:sz w:val="20"/>
+          <w:szCs w:val="20"/>
+        </w:rPr>
+        <w:t>Other</w:t>
+      </w:r>
+      <w:r>
+        <w:rPr>
+          <w:rFonts w:ascii="Calibri" w:hAnsi="Calibri" w:cs="Calibri"/>
+          <w:b/>
+          <w:sz w:val="20"/>
+          <w:szCs w:val="20"/>
+        </w:rPr>
+        <w:br/>
+      </w:r>
+      <w:r>
+        <w:rPr>
+          <w:rFonts w:ascii="Calibri" w:hAnsi="Calibri" w:cs="Calibri"/>
           <w:sz w:val="20"/>
           <w:szCs w:val="20"/>
         </w:rPr>
@@ -1387,6 +1467,87 @@
           <w:szCs w:val="20"/>
         </w:rPr>
         <w:t xml:space="preserve"> MPP</w:t>
+      </w:r>
+      <w:r>
+        <w:rPr>
+          <w:rFonts w:ascii="Calibri" w:hAnsi="Calibri" w:cs="Calibri"/>
+          <w:sz w:val="20"/>
+          <w:szCs w:val="20"/>
+        </w:rPr>
+        <w:br/>
+      </w:r>
+      <w:r>
+        <w:rPr>
+          <w:rFonts w:ascii="Calibri" w:hAnsi="Calibri" w:cs="Calibri"/>
+          <w:sz w:val="20"/>
+          <w:szCs w:val="20"/>
+        </w:rPr>
+        <w:t xml:space="preserve">Provide checks for successful restart of </w:t>
+      </w:r>
+      <w:proofErr w:type="spellStart"/>
+      <w:r>
+        <w:rPr>
+          <w:rFonts w:ascii="Calibri" w:hAnsi="Calibri" w:cs="Calibri"/>
+          <w:sz w:val="20"/>
+          <w:szCs w:val="20"/>
+        </w:rPr>
+        <w:t>Viya</w:t>
+      </w:r>
+      <w:proofErr w:type="spellEnd"/>
+      <w:r>
+        <w:rPr>
+          <w:rFonts w:ascii="Calibri" w:hAnsi="Calibri" w:cs="Calibri"/>
+          <w:sz w:val="20"/>
+          <w:szCs w:val="20"/>
+        </w:rPr>
+        <w:t xml:space="preserve"> stack after Stop/Start of stack.</w:t>
+      </w:r>
+    </w:p>
+    <w:p>
+      <w:pPr>
+        <w:pStyle w:val="ListParagraph"/>
+        <w:spacing w:line="256" w:lineRule="auto"/>
+        <w:ind w:left="360"/>
+        <w:rPr>
+          <w:rFonts w:ascii="Calibri" w:hAnsi="Calibri" w:cs="Calibri"/>
+          <w:sz w:val="20"/>
+          <w:szCs w:val="20"/>
+        </w:rPr>
+      </w:pPr>
+    </w:p>
+    <w:p>
+      <w:pPr>
+        <w:spacing w:line="256" w:lineRule="auto"/>
+        <w:rPr>
+          <w:rFonts w:ascii="Calibri" w:hAnsi="Calibri" w:cs="Calibri"/>
+          <w:sz w:val="20"/>
+          <w:szCs w:val="20"/>
+        </w:rPr>
+      </w:pPr>
+    </w:p>
+    <w:bookmarkEnd w:id="0"/>
+    <w:p>
+      <w:pPr>
+        <w:pStyle w:val="Heading2"/>
+        <w:rPr>
+          <w:b/>
+          <w:color w:val="1F4E79" w:themeColor="accent1" w:themeShade="80"/>
+        </w:rPr>
+      </w:pPr>
+      <w:r>
+        <w:rPr>
+          <w:b/>
+          <w:color w:val="1F4E79" w:themeColor="accent1" w:themeShade="80"/>
+        </w:rPr>
+        <w:lastRenderedPageBreak/>
+        <w:t>Interactions with Other Teams</w:t>
+      </w:r>
+      <w:r>
+        <w:rPr>
+          <w:b/>
+          <w:color w:val="1F4E79" w:themeColor="accent1" w:themeShade="80"/>
+        </w:rPr>
+        <w:t xml:space="preserve"> </w:t>
       </w:r>
     </w:p>
     <w:p>
@@ -1399,105 +1560,25 @@
         <w:spacing w:line="256" w:lineRule="auto"/>
         <w:ind w:left="360"/>
         <w:rPr>
-          <w:rFonts w:ascii="Calibri" w:hAnsi="Calibri" w:cs="Calibri"/>
-          <w:sz w:val="20"/>
-          <w:szCs w:val="20"/>
-        </w:rPr>
-      </w:pPr>
-      <w:r>
-        <w:rPr>
-          <w:rFonts w:ascii="Calibri" w:hAnsi="Calibri" w:cs="Calibri"/>
-          <w:sz w:val="20"/>
-          <w:szCs w:val="20"/>
-        </w:rPr>
-        <w:t xml:space="preserve">Provide checks for successful restart of </w:t>
-      </w:r>
-      <w:proofErr w:type="spellStart"/>
-      <w:r>
-        <w:rPr>
-          <w:rFonts w:ascii="Calibri" w:hAnsi="Calibri" w:cs="Calibri"/>
-          <w:sz w:val="20"/>
-          <w:szCs w:val="20"/>
-        </w:rPr>
-        <w:t>Viya</w:t>
-      </w:r>
-      <w:proofErr w:type="spellEnd"/>
-      <w:r>
-        <w:rPr>
-          <w:rFonts w:ascii="Calibri" w:hAnsi="Calibri" w:cs="Calibri"/>
-          <w:sz w:val="20"/>
-          <w:szCs w:val="20"/>
-        </w:rPr>
-        <w:t xml:space="preserve"> stack after Stop/Start of stack.</w:t>
-      </w:r>
-    </w:p>
-    <w:p>
-      <w:pPr>
-        <w:pStyle w:val="ListParagraph"/>
-        <w:spacing w:line="256" w:lineRule="auto"/>
-        <w:ind w:left="360"/>
-        <w:rPr>
-          <w:rFonts w:ascii="Calibri" w:hAnsi="Calibri" w:cs="Calibri"/>
-          <w:sz w:val="20"/>
-          <w:szCs w:val="20"/>
-        </w:rPr>
-      </w:pPr>
-    </w:p>
-    <w:p>
-      <w:pPr>
-        <w:spacing w:line="256" w:lineRule="auto"/>
-        <w:rPr>
-          <w:rFonts w:ascii="Calibri" w:hAnsi="Calibri" w:cs="Calibri"/>
-          <w:sz w:val="20"/>
-          <w:szCs w:val="20"/>
-        </w:rPr>
-      </w:pPr>
-    </w:p>
-    <w:bookmarkEnd w:id="0"/>
-    <w:p>
-      <w:pPr>
-        <w:pStyle w:val="Heading2"/>
-        <w:rPr>
           <w:b/>
           <w:color w:val="1F4E79" w:themeColor="accent1" w:themeShade="80"/>
         </w:rPr>
       </w:pPr>
       <w:r>
         <w:rPr>
-          <w:b/>
-          <w:color w:val="1F4E79" w:themeColor="accent1" w:themeShade="80"/>
-        </w:rPr>
-        <w:t>Interactions with Other Teams</w:t>
-      </w:r>
-      <w:r>
-        <w:rPr>
-          <w:b/>
-          <w:color w:val="1F4E79" w:themeColor="accent1" w:themeShade="80"/>
-        </w:rPr>
-        <w:t xml:space="preserve"> </w:t>
-      </w:r>
-    </w:p>
-    <w:p>
-      <w:pPr>
-        <w:pStyle w:val="ListParagraph"/>
-        <w:numPr>
-          <w:ilvl w:val="0"/>
-          <w:numId w:val="41"/>
-        </w:numPr>
-        <w:spacing w:line="256" w:lineRule="auto"/>
-        <w:ind w:left="360"/>
-        <w:rPr>
-          <w:b/>
-          <w:color w:val="1F4E79" w:themeColor="accent1" w:themeShade="80"/>
-        </w:rPr>
-      </w:pPr>
-      <w:r>
-        <w:rPr>
-          <w:rFonts w:ascii="Calibri" w:hAnsi="Calibri" w:cs="Calibri"/>
-          <w:sz w:val="20"/>
-          <w:szCs w:val="20"/>
-        </w:rPr>
-        <w:t xml:space="preserve">TS: if we use BYOL, software support should be as for other purchased software. </w:t>
+          <w:rFonts w:ascii="Calibri" w:hAnsi="Calibri" w:cs="Calibri"/>
+          <w:sz w:val="20"/>
+          <w:szCs w:val="20"/>
+        </w:rPr>
+        <w:t>TS: Software s</w:t>
+      </w:r>
+      <w:r>
+        <w:rPr>
+          <w:rFonts w:ascii="Calibri" w:hAnsi="Calibri" w:cs="Calibri"/>
+          <w:sz w:val="20"/>
+          <w:szCs w:val="20"/>
+        </w:rPr>
+        <w:t xml:space="preserve">upport should be as for other purchased software. </w:t>
       </w:r>
       <w:r>
         <w:rPr>
@@ -3163,7 +3244,7 @@
   <w:abstractNum w:abstractNumId="7" w15:restartNumberingAfterBreak="0">
     <w:nsid w:val="17485107"/>
     <w:multiLevelType w:val="hybridMultilevel"/>
-    <w:tmpl w:val="F792486A"/>
+    <w:tmpl w:val="A250760A"/>
     <w:lvl w:ilvl="0" w:tplc="04090001">
       <w:start w:val="1"/>
       <w:numFmt w:val="bullet"/>
@@ -8369,6 +8450,21 @@
 </file>
 
 <file path=customXml/item1.xml><?xml version="1.0" encoding="utf-8"?>
+<?mso-contentType ?>
+<FormTemplates xmlns="http://schemas.microsoft.com/sharepoint/v3/contenttype/forms">
+  <Display>DocumentLibraryForm</Display>
+  <Edit>DocumentLibraryForm</Edit>
+  <New>DocumentLibraryForm</New>
+</FormTemplates>
+</file>
+
+<file path=customXml/item2.xml><?xml version="1.0" encoding="utf-8"?>
+<p:properties xmlns:p="http://schemas.microsoft.com/office/2006/metadata/properties" xmlns:xsi="http://www.w3.org/2001/XMLSchema-instance" xmlns:pc="http://schemas.microsoft.com/office/infopath/2007/PartnerControls">
+  <documentManagement/>
+</p:properties>
+</file>
+
+<file path=customXml/item3.xml><?xml version="1.0" encoding="utf-8"?>
 <ct:contentTypeSchema xmlns:ct="http://schemas.microsoft.com/office/2006/metadata/contentType" xmlns:ma="http://schemas.microsoft.com/office/2006/metadata/properties/metaAttributes" ct:_="" ma:_="" ma:contentTypeName="Document" ma:contentTypeID="0x0101000B1F7AD4099DC240BB22AE1BB01A4EC8" ma:contentTypeVersion="" ma:contentTypeDescription="Create a new document." ma:contentTypeScope="" ma:versionID="94c298f524061ef340c7801592ec518e">
   <xsd:schema xmlns:xsd="http://www.w3.org/2001/XMLSchema" xmlns:xs="http://www.w3.org/2001/XMLSchema" xmlns:p="http://schemas.microsoft.com/office/2006/metadata/properties" targetNamespace="http://schemas.microsoft.com/office/2006/metadata/properties" ma:root="true" ma:fieldsID="0989ca3770043d9c29d7fca02446324d">
     <xsd:element name="properties">
@@ -8482,37 +8578,14 @@
 </ct:contentTypeSchema>
 </file>
 
-<file path=customXml/item2.xml><?xml version="1.0" encoding="utf-8"?>
-<p:properties xmlns:p="http://schemas.microsoft.com/office/2006/metadata/properties" xmlns:xsi="http://www.w3.org/2001/XMLSchema-instance" xmlns:pc="http://schemas.microsoft.com/office/infopath/2007/PartnerControls">
-  <documentManagement/>
-</p:properties>
-</file>
-
-<file path=customXml/item3.xml><?xml version="1.0" encoding="utf-8"?>
-<?mso-contentType ?>
-<FormTemplates xmlns="http://schemas.microsoft.com/sharepoint/v3/contenttype/forms">
-  <Display>DocumentLibraryForm</Display>
-  <Edit>DocumentLibraryForm</Edit>
-  <New>DocumentLibraryForm</New>
-</FormTemplates>
-</file>
-
 <file path=customXml/item4.xml><?xml version="1.0" encoding="utf-8"?>
 <b:Sources xmlns:b="http://schemas.openxmlformats.org/officeDocument/2006/bibliography" xmlns="http://schemas.openxmlformats.org/officeDocument/2006/bibliography" SelectedStyle="\APASixthEditionOfficeOnline.xsl" StyleName="APA" Version="6"/>
 </file>
 
 <file path=customXml/itemProps1.xml><?xml version="1.0" encoding="utf-8"?>
-<ds:datastoreItem xmlns:ds="http://schemas.openxmlformats.org/officeDocument/2006/customXml" ds:itemID="{027EA92A-C1FB-4955-8CAA-C2B4F1882460}">
+<ds:datastoreItem xmlns:ds="http://schemas.openxmlformats.org/officeDocument/2006/customXml" ds:itemID="{90C4F618-A3AB-4B3E-9F51-189E6942E676}">
   <ds:schemaRefs>
-    <ds:schemaRef ds:uri="http://schemas.microsoft.com/office/2006/metadata/contentType"/>
-    <ds:schemaRef ds:uri="http://schemas.microsoft.com/office/2006/metadata/properties/metaAttributes"/>
-    <ds:schemaRef ds:uri="http://www.w3.org/2001/XMLSchema"/>
-    <ds:schemaRef ds:uri="http://schemas.microsoft.com/office/2006/metadata/properties"/>
-    <ds:schemaRef ds:uri="http://schemas.openxmlformats.org/package/2006/metadata/core-properties"/>
-    <ds:schemaRef ds:uri="http://purl.org/dc/elements/1.1/"/>
-    <ds:schemaRef ds:uri="http://purl.org/dc/terms/"/>
-    <ds:schemaRef ds:uri="http://schemas.microsoft.com/internal/obd"/>
-    <ds:schemaRef ds:uri="http://schemas.microsoft.com/office/infopath/2007/PartnerControls"/>
+    <ds:schemaRef ds:uri="http://schemas.microsoft.com/sharepoint/v3/contenttype/forms"/>
   </ds:schemaRefs>
 </ds:datastoreItem>
 </file>
@@ -8533,15 +8606,23 @@
 </file>
 
 <file path=customXml/itemProps3.xml><?xml version="1.0" encoding="utf-8"?>
-<ds:datastoreItem xmlns:ds="http://schemas.openxmlformats.org/officeDocument/2006/customXml" ds:itemID="{90C4F618-A3AB-4B3E-9F51-189E6942E676}">
+<ds:datastoreItem xmlns:ds="http://schemas.openxmlformats.org/officeDocument/2006/customXml" ds:itemID="{027EA92A-C1FB-4955-8CAA-C2B4F1882460}">
   <ds:schemaRefs>
-    <ds:schemaRef ds:uri="http://schemas.microsoft.com/sharepoint/v3/contenttype/forms"/>
+    <ds:schemaRef ds:uri="http://schemas.microsoft.com/office/2006/metadata/contentType"/>
+    <ds:schemaRef ds:uri="http://schemas.microsoft.com/office/2006/metadata/properties/metaAttributes"/>
+    <ds:schemaRef ds:uri="http://www.w3.org/2001/XMLSchema"/>
+    <ds:schemaRef ds:uri="http://schemas.microsoft.com/office/2006/metadata/properties"/>
+    <ds:schemaRef ds:uri="http://schemas.openxmlformats.org/package/2006/metadata/core-properties"/>
+    <ds:schemaRef ds:uri="http://purl.org/dc/elements/1.1/"/>
+    <ds:schemaRef ds:uri="http://purl.org/dc/terms/"/>
+    <ds:schemaRef ds:uri="http://schemas.microsoft.com/internal/obd"/>
+    <ds:schemaRef ds:uri="http://schemas.microsoft.com/office/infopath/2007/PartnerControls"/>
   </ds:schemaRefs>
 </ds:datastoreItem>
 </file>
 
 <file path=customXml/itemProps4.xml><?xml version="1.0" encoding="utf-8"?>
-<ds:datastoreItem xmlns:ds="http://schemas.openxmlformats.org/officeDocument/2006/customXml" ds:itemID="{100BAFE9-D50C-4496-914C-BBA84B06630D}">
+<ds:datastoreItem xmlns:ds="http://schemas.openxmlformats.org/officeDocument/2006/customXml" ds:itemID="{10872812-87FF-4E6E-BA4D-969D8BD56755}">
   <ds:schemaRefs>
     <ds:schemaRef ds:uri="http://schemas.openxmlformats.org/officeDocument/2006/bibliography"/>
   </ds:schemaRefs>

</xml_diff>

<commit_message>
moved internal proposal (pop) to SharePoint location
</commit_message>
<xml_diff>
--- a/doc/Viya in AWS Quickstart.docx
+++ b/doc/Viya in AWS Quickstart.docx
@@ -3,2325 +3,23 @@
 <w:document xmlns:wpc="http://schemas.microsoft.com/office/word/2010/wordprocessingCanvas" xmlns:mc="http://schemas.openxmlformats.org/markup-compatibility/2006" xmlns:o="urn:schemas-microsoft-com:office:office" xmlns:r="http://schemas.openxmlformats.org/officeDocument/2006/relationships" xmlns:m="http://schemas.openxmlformats.org/officeDocument/2006/math" xmlns:v="urn:schemas-microsoft-com:vml" xmlns:wp14="http://schemas.microsoft.com/office/word/2010/wordprocessingDrawing" xmlns:wp="http://schemas.openxmlformats.org/drawingml/2006/wordprocessingDrawing" xmlns:w10="urn:schemas-microsoft-com:office:word" xmlns:w="http://schemas.openxmlformats.org/wordprocessingml/2006/main" xmlns:w14="http://schemas.microsoft.com/office/word/2010/wordml" xmlns:w15="http://schemas.microsoft.com/office/word/2012/wordml" xmlns:wpg="http://schemas.microsoft.com/office/word/2010/wordprocessingGroup" xmlns:wpi="http://schemas.microsoft.com/office/word/2010/wordprocessingInk" xmlns:wne="http://schemas.microsoft.com/office/word/2006/wordml" xmlns:wps="http://schemas.microsoft.com/office/word/2010/wordprocessingShape" mc:Ignorable="w14 w15 wp14">
   <w:body>
     <w:p>
-      <w:pPr>
-        <w:pStyle w:val="NormalWeb"/>
-        <w:rPr>
-          <w:rFonts w:asciiTheme="minorHAnsi" w:eastAsiaTheme="minorHAnsi" w:hAnsiTheme="minorHAnsi" w:cstheme="minorBidi"/>
-          <w:b/>
-          <w:bCs/>
-          <w:sz w:val="28"/>
-          <w:szCs w:val="22"/>
-        </w:rPr>
-      </w:pPr>
-      <w:bookmarkStart w:id="0" w:name="_Toc481570402"/>
       <w:r>
-        <w:rPr>
-          <w:rFonts w:asciiTheme="minorHAnsi" w:eastAsiaTheme="minorHAnsi" w:hAnsiTheme="minorHAnsi" w:cstheme="minorBidi"/>
-          <w:b/>
-          <w:bCs/>
-          <w:sz w:val="28"/>
-          <w:szCs w:val="22"/>
-        </w:rPr>
-        <w:t xml:space="preserve">Topic: </w:t>
-      </w:r>
-      <w:r>
-        <w:rPr>
-          <w:rFonts w:asciiTheme="minorHAnsi" w:eastAsiaTheme="minorHAnsi" w:hAnsiTheme="minorHAnsi" w:cstheme="minorBidi"/>
-          <w:b/>
-          <w:bCs/>
-          <w:sz w:val="28"/>
-          <w:szCs w:val="22"/>
-        </w:rPr>
-        <w:t xml:space="preserve">SAS VA in AWS </w:t>
-      </w:r>
-      <w:proofErr w:type="spellStart"/>
-      <w:r>
-        <w:rPr>
-          <w:rFonts w:asciiTheme="minorHAnsi" w:eastAsiaTheme="minorHAnsi" w:hAnsiTheme="minorHAnsi" w:cstheme="minorBidi"/>
-          <w:b/>
-          <w:bCs/>
-          <w:sz w:val="28"/>
-          <w:szCs w:val="22"/>
-        </w:rPr>
-        <w:t>Quickstart</w:t>
-      </w:r>
-      <w:proofErr w:type="spellEnd"/>
-      <w:r>
-        <w:rPr>
-          <w:rFonts w:asciiTheme="minorHAnsi" w:eastAsiaTheme="minorHAnsi" w:hAnsiTheme="minorHAnsi" w:cstheme="minorBidi"/>
-          <w:b/>
-          <w:bCs/>
-          <w:sz w:val="28"/>
-          <w:szCs w:val="22"/>
-        </w:rPr>
-        <w:t xml:space="preserve"> (Project “Mercury”)</w:t>
-      </w:r>
-    </w:p>
-    <w:p>
-      <w:pPr>
-        <w:pStyle w:val="Heading2"/>
-        <w:rPr>
-          <w:b/>
-          <w:color w:val="1F4E79" w:themeColor="accent1" w:themeShade="80"/>
-        </w:rPr>
-      </w:pPr>
-      <w:r>
-        <w:rPr>
-          <w:b/>
-          <w:color w:val="1F4E79" w:themeColor="accent1" w:themeShade="80"/>
-        </w:rPr>
-        <w:t>Definition</w:t>
-      </w:r>
-      <w:r>
-        <w:rPr>
-          <w:b/>
-          <w:color w:val="1F4E79" w:themeColor="accent1" w:themeShade="80"/>
-        </w:rPr>
-        <w:t xml:space="preserve"> and Scope</w:t>
-      </w:r>
-    </w:p>
-    <w:p>
-      <w:pPr>
-        <w:spacing w:after="200" w:line="276" w:lineRule="auto"/>
-        <w:rPr>
-          <w:rFonts w:ascii="Calibri" w:hAnsi="Calibri" w:cs="Calibri"/>
-          <w:sz w:val="20"/>
-          <w:szCs w:val="20"/>
-        </w:rPr>
-      </w:pPr>
-      <w:r>
-        <w:rPr>
-          <w:rFonts w:ascii="Calibri" w:hAnsi="Calibri" w:cs="Calibri"/>
-          <w:sz w:val="20"/>
-          <w:szCs w:val="20"/>
-        </w:rPr>
-        <w:t xml:space="preserve"> Create a</w:t>
-      </w:r>
-      <w:r>
-        <w:rPr>
-          <w:rFonts w:ascii="Calibri" w:hAnsi="Calibri" w:cs="Calibri"/>
-          <w:sz w:val="20"/>
-          <w:szCs w:val="20"/>
-        </w:rPr>
-        <w:t>n</w:t>
-      </w:r>
-      <w:r>
-        <w:rPr>
-          <w:rFonts w:ascii="Calibri" w:hAnsi="Calibri" w:cs="Calibri"/>
-          <w:sz w:val="20"/>
-          <w:szCs w:val="20"/>
-        </w:rPr>
-        <w:t xml:space="preserve"> AWS </w:t>
-      </w:r>
-      <w:proofErr w:type="spellStart"/>
-      <w:r>
-        <w:rPr>
-          <w:rFonts w:ascii="Calibri" w:hAnsi="Calibri" w:cs="Calibri"/>
-          <w:sz w:val="20"/>
-          <w:szCs w:val="20"/>
-        </w:rPr>
-        <w:t>Quickstart</w:t>
-      </w:r>
-      <w:proofErr w:type="spellEnd"/>
-      <w:r>
-        <w:rPr>
-          <w:rFonts w:ascii="Calibri" w:hAnsi="Calibri" w:cs="Calibri"/>
-          <w:sz w:val="20"/>
-          <w:szCs w:val="20"/>
-        </w:rPr>
-        <w:t xml:space="preserve"> template for SAS </w:t>
-      </w:r>
-      <w:proofErr w:type="spellStart"/>
-      <w:r>
-        <w:rPr>
-          <w:rFonts w:ascii="Calibri" w:hAnsi="Calibri" w:cs="Calibri"/>
-          <w:sz w:val="20"/>
-          <w:szCs w:val="20"/>
-        </w:rPr>
-        <w:t>Viya</w:t>
-      </w:r>
-      <w:proofErr w:type="spellEnd"/>
-      <w:r>
-        <w:rPr>
-          <w:rFonts w:ascii="Calibri" w:hAnsi="Calibri" w:cs="Calibri"/>
-          <w:sz w:val="20"/>
-          <w:szCs w:val="20"/>
-        </w:rPr>
-        <w:t xml:space="preserve"> deployments. </w:t>
-      </w:r>
-    </w:p>
-    <w:p>
-      <w:pPr>
-        <w:spacing w:after="200" w:line="276" w:lineRule="auto"/>
-        <w:rPr>
-          <w:rFonts w:ascii="Calibri" w:hAnsi="Calibri" w:cs="Calibri"/>
-          <w:sz w:val="20"/>
-          <w:szCs w:val="20"/>
-        </w:rPr>
-      </w:pPr>
-      <w:r>
-        <w:rPr>
-          <w:rFonts w:ascii="Calibri" w:hAnsi="Calibri" w:cs="Calibri"/>
-          <w:sz w:val="20"/>
-          <w:szCs w:val="20"/>
-        </w:rPr>
-        <w:t>From the AWS web site: “</w:t>
-      </w:r>
-      <w:r>
-        <w:rPr>
-          <w:rFonts w:ascii="Calibri" w:hAnsi="Calibri" w:cs="Calibri"/>
-          <w:sz w:val="20"/>
-          <w:szCs w:val="20"/>
-        </w:rPr>
-        <w:t>Quick Starts are built by AWS solutions architects and partners to help you deploy popular solutions on AWS, based on AWS best practices for security and high availability. These reference deployments implement key technologies automatically on the AWS Cloud, often with a single click and in less than an hour. You can build your test or production environment in a few simple steps, and start using it immediately.</w:t>
-      </w:r>
-      <w:r>
-        <w:rPr>
-          <w:rFonts w:ascii="Calibri" w:hAnsi="Calibri" w:cs="Calibri"/>
-          <w:sz w:val="20"/>
-          <w:szCs w:val="20"/>
-        </w:rPr>
-        <w:t>”</w:t>
-      </w:r>
-    </w:p>
-    <w:p>
-      <w:pPr>
-        <w:spacing w:after="200" w:line="276" w:lineRule="auto"/>
-        <w:rPr>
-          <w:rFonts w:ascii="Calibri" w:hAnsi="Calibri" w:cs="Calibri"/>
-          <w:sz w:val="20"/>
-          <w:szCs w:val="20"/>
-        </w:rPr>
-      </w:pPr>
-      <w:r>
-        <w:rPr>
-          <w:rFonts w:ascii="Calibri" w:hAnsi="Calibri" w:cs="Calibri"/>
-          <w:sz w:val="20"/>
-          <w:szCs w:val="20"/>
-        </w:rPr>
-        <w:t xml:space="preserve">AWS </w:t>
-      </w:r>
-      <w:proofErr w:type="spellStart"/>
-      <w:r>
-        <w:rPr>
-          <w:rFonts w:ascii="Calibri" w:hAnsi="Calibri" w:cs="Calibri"/>
-          <w:sz w:val="20"/>
-          <w:szCs w:val="20"/>
-        </w:rPr>
-        <w:t>Quickstart</w:t>
-      </w:r>
-      <w:proofErr w:type="spellEnd"/>
-      <w:r>
-        <w:rPr>
-          <w:rFonts w:ascii="Calibri" w:hAnsi="Calibri" w:cs="Calibri"/>
-          <w:sz w:val="20"/>
-          <w:szCs w:val="20"/>
-        </w:rPr>
-        <w:t xml:space="preserve"> is basically a</w:t>
-      </w:r>
-      <w:r>
-        <w:rPr>
-          <w:rFonts w:ascii="Calibri" w:hAnsi="Calibri" w:cs="Calibri"/>
-          <w:sz w:val="20"/>
-          <w:szCs w:val="20"/>
-        </w:rPr>
-        <w:t>n</w:t>
-      </w:r>
-      <w:r>
-        <w:rPr>
-          <w:rFonts w:ascii="Calibri" w:hAnsi="Calibri" w:cs="Calibri"/>
-          <w:sz w:val="20"/>
-          <w:szCs w:val="20"/>
-        </w:rPr>
-        <w:t xml:space="preserve"> </w:t>
-      </w:r>
-      <w:r>
-        <w:rPr>
-          <w:rFonts w:ascii="Calibri" w:hAnsi="Calibri" w:cs="Calibri"/>
-          <w:sz w:val="20"/>
-          <w:szCs w:val="20"/>
-        </w:rPr>
-        <w:t xml:space="preserve">AWS </w:t>
-      </w:r>
-      <w:proofErr w:type="spellStart"/>
-      <w:r>
-        <w:rPr>
-          <w:rFonts w:ascii="Calibri" w:hAnsi="Calibri" w:cs="Calibri"/>
-          <w:sz w:val="20"/>
-          <w:szCs w:val="20"/>
-        </w:rPr>
-        <w:t>Cloudformation</w:t>
-      </w:r>
-      <w:proofErr w:type="spellEnd"/>
-      <w:r>
-        <w:rPr>
-          <w:rFonts w:ascii="Calibri" w:hAnsi="Calibri" w:cs="Calibri"/>
-          <w:sz w:val="20"/>
-          <w:szCs w:val="20"/>
-        </w:rPr>
-        <w:t xml:space="preserve"> template that stands up infrastructure and optionally installs software on it. The final template lives in a public </w:t>
-      </w:r>
-      <w:proofErr w:type="spellStart"/>
-      <w:r>
-        <w:rPr>
-          <w:rFonts w:ascii="Calibri" w:hAnsi="Calibri" w:cs="Calibri"/>
-          <w:sz w:val="20"/>
-          <w:szCs w:val="20"/>
-        </w:rPr>
-        <w:t>github</w:t>
-      </w:r>
-      <w:proofErr w:type="spellEnd"/>
-      <w:r>
-        <w:rPr>
-          <w:rFonts w:ascii="Calibri" w:hAnsi="Calibri" w:cs="Calibri"/>
-          <w:sz w:val="20"/>
-          <w:szCs w:val="20"/>
-        </w:rPr>
-        <w:t xml:space="preserve"> repository and is also listed on the </w:t>
+        <w:t xml:space="preserve">Moved to </w:t>
       </w:r>
       <w:hyperlink r:id="rId11" w:history="1">
         <w:r>
           <w:rPr>
             <w:rStyle w:val="Hyperlink"/>
-            <w:rFonts w:ascii="Calibri" w:hAnsi="Calibri" w:cs="Calibri"/>
-            <w:sz w:val="20"/>
-            <w:szCs w:val="20"/>
+            <w:rFonts w:asciiTheme="minorHAnsi" w:hAnsiTheme="minorHAnsi" w:cstheme="minorBidi"/>
           </w:rPr>
-          <w:t xml:space="preserve">AWS </w:t>
-        </w:r>
-        <w:proofErr w:type="spellStart"/>
-        <w:r>
-          <w:rPr>
-            <w:rStyle w:val="Hyperlink"/>
-            <w:rFonts w:ascii="Calibri" w:hAnsi="Calibri" w:cs="Calibri"/>
-            <w:sz w:val="20"/>
-            <w:szCs w:val="20"/>
-          </w:rPr>
-          <w:t>Quickstart</w:t>
-        </w:r>
-        <w:proofErr w:type="spellEnd"/>
-        <w:r>
-          <w:rPr>
-            <w:rStyle w:val="Hyperlink"/>
-            <w:rFonts w:ascii="Calibri" w:hAnsi="Calibri" w:cs="Calibri"/>
-            <w:sz w:val="20"/>
-            <w:szCs w:val="20"/>
-          </w:rPr>
-          <w:t xml:space="preserve"> page</w:t>
+          <w:t>http://rnd.sas.com/sas10/ProjectDocs/Deployment/SaaS/Plans/Mercury%20Viya%20in%20AWS%20Quickstart%20POP.docx</w:t>
         </w:r>
       </w:hyperlink>
-      <w:r>
-        <w:rPr>
-          <w:rFonts w:ascii="Calibri" w:hAnsi="Calibri" w:cs="Calibri"/>
-          <w:sz w:val="20"/>
-          <w:szCs w:val="20"/>
-        </w:rPr>
-        <w:t>.</w:t>
-      </w:r>
-      <w:r>
-        <w:rPr>
-          <w:rFonts w:ascii="Calibri" w:hAnsi="Calibri" w:cs="Calibri"/>
-          <w:sz w:val="20"/>
-          <w:szCs w:val="20"/>
-        </w:rPr>
-        <w:br/>
-      </w:r>
-      <w:r>
-        <w:rPr>
-          <w:rFonts w:ascii="Calibri" w:hAnsi="Calibri" w:cs="Calibri"/>
-          <w:sz w:val="20"/>
-          <w:szCs w:val="20"/>
-        </w:rPr>
-        <w:br/>
-        <w:t xml:space="preserve">The </w:t>
-      </w:r>
-      <w:proofErr w:type="spellStart"/>
-      <w:r>
-        <w:rPr>
-          <w:rFonts w:ascii="Calibri" w:hAnsi="Calibri" w:cs="Calibri"/>
-          <w:sz w:val="20"/>
-          <w:szCs w:val="20"/>
-        </w:rPr>
-        <w:t>Quickstart</w:t>
-      </w:r>
-      <w:proofErr w:type="spellEnd"/>
-      <w:r>
-        <w:rPr>
-          <w:rFonts w:ascii="Calibri" w:hAnsi="Calibri" w:cs="Calibri"/>
-          <w:sz w:val="20"/>
-          <w:szCs w:val="20"/>
-        </w:rPr>
-        <w:t xml:space="preserve"> template will allow system administrators to</w:t>
-      </w:r>
-      <w:r>
-        <w:rPr>
-          <w:rFonts w:ascii="Calibri" w:hAnsi="Calibri" w:cs="Calibri"/>
-          <w:sz w:val="20"/>
-          <w:szCs w:val="20"/>
-        </w:rPr>
-        <w:t xml:space="preserve"> create</w:t>
-      </w:r>
-      <w:r>
-        <w:rPr>
-          <w:rFonts w:ascii="Calibri" w:hAnsi="Calibri" w:cs="Calibri"/>
-          <w:sz w:val="20"/>
-          <w:szCs w:val="20"/>
-        </w:rPr>
-        <w:t xml:space="preserve"> a </w:t>
-      </w:r>
-      <w:r>
-        <w:rPr>
-          <w:rFonts w:ascii="Calibri" w:hAnsi="Calibri" w:cs="Calibri"/>
-          <w:sz w:val="20"/>
-          <w:szCs w:val="20"/>
-        </w:rPr>
-        <w:t xml:space="preserve">working </w:t>
-      </w:r>
-      <w:proofErr w:type="spellStart"/>
-      <w:r>
-        <w:rPr>
-          <w:rFonts w:ascii="Calibri" w:hAnsi="Calibri" w:cs="Calibri"/>
-          <w:sz w:val="20"/>
-          <w:szCs w:val="20"/>
-        </w:rPr>
-        <w:t>Viya</w:t>
-      </w:r>
-      <w:proofErr w:type="spellEnd"/>
-      <w:r>
-        <w:rPr>
-          <w:rFonts w:ascii="Calibri" w:hAnsi="Calibri" w:cs="Calibri"/>
-          <w:sz w:val="20"/>
-          <w:szCs w:val="20"/>
-        </w:rPr>
-        <w:t xml:space="preserve"> environment from scratch</w:t>
-      </w:r>
-      <w:r>
-        <w:rPr>
-          <w:rFonts w:ascii="Calibri" w:hAnsi="Calibri" w:cs="Calibri"/>
-          <w:sz w:val="20"/>
-          <w:szCs w:val="20"/>
-        </w:rPr>
-        <w:t xml:space="preserve"> with “one</w:t>
-      </w:r>
-      <w:r>
-        <w:rPr>
-          <w:rFonts w:ascii="Calibri" w:hAnsi="Calibri" w:cs="Calibri"/>
-          <w:sz w:val="20"/>
-          <w:szCs w:val="20"/>
-        </w:rPr>
-        <w:t xml:space="preserve"> click”, using a standard </w:t>
-      </w:r>
-      <w:r>
-        <w:rPr>
-          <w:rFonts w:ascii="Calibri" w:hAnsi="Calibri" w:cs="Calibri"/>
-          <w:sz w:val="20"/>
-          <w:szCs w:val="20"/>
-        </w:rPr>
-        <w:t xml:space="preserve">SAS </w:t>
-      </w:r>
-      <w:proofErr w:type="spellStart"/>
-      <w:r>
-        <w:rPr>
-          <w:rFonts w:ascii="Calibri" w:hAnsi="Calibri" w:cs="Calibri"/>
-          <w:sz w:val="20"/>
-          <w:szCs w:val="20"/>
-        </w:rPr>
-        <w:t>A</w:t>
-      </w:r>
-      <w:r>
-        <w:rPr>
-          <w:rFonts w:ascii="Calibri" w:hAnsi="Calibri" w:cs="Calibri"/>
-          <w:sz w:val="20"/>
-          <w:szCs w:val="20"/>
-        </w:rPr>
-        <w:t>nsible</w:t>
-      </w:r>
-      <w:proofErr w:type="spellEnd"/>
-      <w:r>
-        <w:rPr>
-          <w:rFonts w:ascii="Calibri" w:hAnsi="Calibri" w:cs="Calibri"/>
-          <w:sz w:val="20"/>
-          <w:szCs w:val="20"/>
-        </w:rPr>
-        <w:t xml:space="preserve"> playbook</w:t>
-      </w:r>
-      <w:r>
-        <w:rPr>
-          <w:rFonts w:ascii="Calibri" w:hAnsi="Calibri" w:cs="Calibri"/>
-          <w:sz w:val="20"/>
-          <w:szCs w:val="20"/>
-        </w:rPr>
-        <w:t xml:space="preserve"> </w:t>
-      </w:r>
-      <w:r>
-        <w:rPr>
-          <w:rFonts w:ascii="Calibri" w:hAnsi="Calibri" w:cs="Calibri"/>
-          <w:sz w:val="20"/>
-          <w:szCs w:val="20"/>
-        </w:rPr>
-        <w:t xml:space="preserve">and license </w:t>
-      </w:r>
-      <w:r>
-        <w:rPr>
-          <w:rFonts w:ascii="Calibri" w:hAnsi="Calibri" w:cs="Calibri"/>
-          <w:sz w:val="20"/>
-          <w:szCs w:val="20"/>
-        </w:rPr>
-        <w:t>as input.</w:t>
-      </w:r>
-    </w:p>
-    <w:p>
-      <w:pPr>
-        <w:pStyle w:val="Heading2"/>
-        <w:rPr>
-          <w:b/>
-          <w:color w:val="1F4E79" w:themeColor="accent1" w:themeShade="80"/>
-        </w:rPr>
-      </w:pPr>
-      <w:r>
-        <w:rPr>
-          <w:b/>
-          <w:color w:val="1F4E79" w:themeColor="accent1" w:themeShade="80"/>
-        </w:rPr>
-        <w:t>Requirements</w:t>
-      </w:r>
-    </w:p>
-    <w:p>
-      <w:pPr>
-        <w:pStyle w:val="ListParagraph"/>
-        <w:numPr>
-          <w:ilvl w:val="0"/>
-          <w:numId w:val="41"/>
-        </w:numPr>
-        <w:spacing w:line="256" w:lineRule="auto"/>
-        <w:ind w:left="360"/>
-        <w:rPr>
-          <w:rFonts w:ascii="Calibri" w:hAnsi="Calibri" w:cs="Calibri"/>
-          <w:b/>
-          <w:sz w:val="20"/>
-          <w:szCs w:val="20"/>
-        </w:rPr>
-      </w:pPr>
-      <w:r>
-        <w:rPr>
-          <w:rFonts w:ascii="Calibri" w:hAnsi="Calibri" w:cs="Calibri"/>
-          <w:b/>
-          <w:sz w:val="20"/>
-          <w:szCs w:val="20"/>
-        </w:rPr>
-        <w:t>License</w:t>
-      </w:r>
-    </w:p>
-    <w:p>
-      <w:pPr>
-        <w:pStyle w:val="ListParagraph"/>
-        <w:spacing w:line="256" w:lineRule="auto"/>
-        <w:ind w:left="360"/>
-        <w:rPr>
-          <w:rFonts w:ascii="Calibri" w:hAnsi="Calibri" w:cs="Calibri"/>
-          <w:sz w:val="20"/>
-          <w:szCs w:val="20"/>
-        </w:rPr>
-      </w:pPr>
-      <w:r>
-        <w:rPr>
-          <w:rFonts w:ascii="Calibri" w:hAnsi="Calibri" w:cs="Calibri"/>
-          <w:sz w:val="20"/>
-          <w:szCs w:val="20"/>
-        </w:rPr>
-        <w:t>“Bring your own Playbook”</w:t>
-      </w:r>
-      <w:r>
-        <w:rPr>
-          <w:rFonts w:ascii="Calibri" w:hAnsi="Calibri" w:cs="Calibri"/>
-          <w:sz w:val="20"/>
-          <w:szCs w:val="20"/>
-        </w:rPr>
-        <w:t xml:space="preserve">. </w:t>
-      </w:r>
-      <w:r>
-        <w:rPr>
-          <w:rFonts w:ascii="Calibri" w:hAnsi="Calibri" w:cs="Calibri"/>
-          <w:sz w:val="20"/>
-          <w:szCs w:val="20"/>
-        </w:rPr>
-        <w:t xml:space="preserve">The playbook zip file that customers receive when they order the software would be a </w:t>
-      </w:r>
-      <w:r>
-        <w:rPr>
-          <w:rFonts w:ascii="Calibri" w:hAnsi="Calibri" w:cs="Calibri"/>
-          <w:sz w:val="20"/>
-          <w:szCs w:val="20"/>
-        </w:rPr>
-        <w:t xml:space="preserve">required </w:t>
-      </w:r>
-      <w:r>
-        <w:rPr>
-          <w:rFonts w:ascii="Calibri" w:hAnsi="Calibri" w:cs="Calibri"/>
-          <w:sz w:val="20"/>
-          <w:szCs w:val="20"/>
-        </w:rPr>
-        <w:t>input</w:t>
-      </w:r>
-      <w:r>
-        <w:rPr>
-          <w:rFonts w:ascii="Calibri" w:hAnsi="Calibri" w:cs="Calibri"/>
-          <w:sz w:val="20"/>
-          <w:szCs w:val="20"/>
-        </w:rPr>
-        <w:t xml:space="preserve"> param</w:t>
-      </w:r>
-      <w:r>
-        <w:rPr>
-          <w:rFonts w:ascii="Calibri" w:hAnsi="Calibri" w:cs="Calibri"/>
-          <w:sz w:val="20"/>
-          <w:szCs w:val="20"/>
-        </w:rPr>
-        <w:t>e</w:t>
-      </w:r>
-      <w:r>
-        <w:rPr>
-          <w:rFonts w:ascii="Calibri" w:hAnsi="Calibri" w:cs="Calibri"/>
-          <w:sz w:val="20"/>
-          <w:szCs w:val="20"/>
-        </w:rPr>
-        <w:t>ter</w:t>
-      </w:r>
-      <w:r>
-        <w:rPr>
-          <w:rFonts w:ascii="Calibri" w:hAnsi="Calibri" w:cs="Calibri"/>
-          <w:sz w:val="20"/>
-          <w:szCs w:val="20"/>
-        </w:rPr>
-        <w:t xml:space="preserve"> to the </w:t>
-      </w:r>
-      <w:proofErr w:type="spellStart"/>
-      <w:r>
-        <w:rPr>
-          <w:rFonts w:ascii="Calibri" w:hAnsi="Calibri" w:cs="Calibri"/>
-          <w:sz w:val="20"/>
-          <w:szCs w:val="20"/>
-        </w:rPr>
-        <w:t>Quickstart</w:t>
-      </w:r>
-      <w:proofErr w:type="spellEnd"/>
-      <w:r>
-        <w:rPr>
-          <w:rFonts w:ascii="Calibri" w:hAnsi="Calibri" w:cs="Calibri"/>
-          <w:sz w:val="20"/>
-          <w:szCs w:val="20"/>
-        </w:rPr>
-        <w:t xml:space="preserve">. </w:t>
-      </w:r>
-      <w:r>
-        <w:rPr>
-          <w:rFonts w:ascii="Calibri" w:hAnsi="Calibri" w:cs="Calibri"/>
-          <w:sz w:val="20"/>
-          <w:szCs w:val="20"/>
-        </w:rPr>
-        <w:t>The infrastructure will be provisioned, and then the software will be deployed on it.</w:t>
-      </w:r>
-    </w:p>
-    <w:p>
-      <w:pPr>
-        <w:pStyle w:val="ListParagraph"/>
-        <w:numPr>
-          <w:ilvl w:val="0"/>
-          <w:numId w:val="41"/>
-        </w:numPr>
-        <w:spacing w:line="256" w:lineRule="auto"/>
-        <w:ind w:left="360"/>
-        <w:rPr>
-          <w:rFonts w:ascii="Calibri" w:hAnsi="Calibri" w:cs="Calibri"/>
-          <w:b/>
-          <w:sz w:val="20"/>
-          <w:szCs w:val="20"/>
-        </w:rPr>
-      </w:pPr>
-      <w:r>
-        <w:rPr>
-          <w:rFonts w:ascii="Calibri" w:hAnsi="Calibri" w:cs="Calibri"/>
-          <w:b/>
-          <w:sz w:val="20"/>
-          <w:szCs w:val="20"/>
-        </w:rPr>
-        <w:t>Product Mix</w:t>
-      </w:r>
-    </w:p>
-    <w:p>
-      <w:pPr>
-        <w:pStyle w:val="ListParagraph"/>
-        <w:spacing w:line="256" w:lineRule="auto"/>
-        <w:ind w:left="360"/>
-        <w:rPr>
-          <w:rFonts w:ascii="Calibri" w:hAnsi="Calibri" w:cs="Calibri"/>
-          <w:sz w:val="20"/>
-          <w:szCs w:val="20"/>
-        </w:rPr>
-      </w:pPr>
-      <w:proofErr w:type="spellStart"/>
-      <w:r>
-        <w:rPr>
-          <w:rFonts w:ascii="Calibri" w:hAnsi="Calibri" w:cs="Calibri"/>
-          <w:sz w:val="20"/>
-          <w:szCs w:val="20"/>
-        </w:rPr>
-        <w:t>Viya</w:t>
-      </w:r>
-      <w:proofErr w:type="spellEnd"/>
-      <w:r>
-        <w:rPr>
-          <w:rFonts w:ascii="Calibri" w:hAnsi="Calibri" w:cs="Calibri"/>
-          <w:sz w:val="20"/>
-          <w:szCs w:val="20"/>
-        </w:rPr>
-        <w:t>/VDMML</w:t>
-      </w:r>
-      <w:r>
-        <w:rPr>
-          <w:rFonts w:ascii="Calibri" w:hAnsi="Calibri" w:cs="Calibri"/>
-          <w:sz w:val="20"/>
-          <w:szCs w:val="20"/>
-        </w:rPr>
-        <w:t xml:space="preserve"> or subsets</w:t>
-      </w:r>
-      <w:r>
-        <w:rPr>
-          <w:rFonts w:ascii="Calibri" w:hAnsi="Calibri" w:cs="Calibri"/>
-          <w:sz w:val="20"/>
-          <w:szCs w:val="20"/>
-        </w:rPr>
-        <w:br/>
-        <w:t xml:space="preserve">SAS/Access Products: can be part of the product mix. DB client pieces NOT in scope of </w:t>
-      </w:r>
-      <w:proofErr w:type="spellStart"/>
-      <w:r>
-        <w:rPr>
-          <w:rFonts w:ascii="Calibri" w:hAnsi="Calibri" w:cs="Calibri"/>
-          <w:sz w:val="20"/>
-          <w:szCs w:val="20"/>
-        </w:rPr>
-        <w:t>Quickstart</w:t>
-      </w:r>
-      <w:proofErr w:type="spellEnd"/>
-      <w:r>
-        <w:rPr>
-          <w:rFonts w:ascii="Calibri" w:hAnsi="Calibri" w:cs="Calibri"/>
-          <w:sz w:val="20"/>
-          <w:szCs w:val="20"/>
-        </w:rPr>
-        <w:t xml:space="preserve"> (customer would have to install manually on VM(s))</w:t>
-      </w:r>
-    </w:p>
-    <w:p>
-      <w:pPr>
-        <w:pStyle w:val="ListParagraph"/>
-        <w:numPr>
-          <w:ilvl w:val="0"/>
-          <w:numId w:val="41"/>
-        </w:numPr>
-        <w:spacing w:line="256" w:lineRule="auto"/>
-        <w:ind w:left="360"/>
-        <w:rPr>
-          <w:rFonts w:ascii="Calibri" w:hAnsi="Calibri" w:cs="Calibri"/>
-          <w:sz w:val="20"/>
-          <w:szCs w:val="20"/>
-        </w:rPr>
-      </w:pPr>
-      <w:r>
-        <w:rPr>
-          <w:rFonts w:ascii="Calibri" w:hAnsi="Calibri" w:cs="Calibri"/>
-          <w:b/>
-          <w:sz w:val="20"/>
-          <w:szCs w:val="20"/>
-        </w:rPr>
-        <w:t>Product Version</w:t>
-      </w:r>
-      <w:r>
-        <w:rPr>
-          <w:rFonts w:ascii="Calibri" w:hAnsi="Calibri" w:cs="Calibri"/>
-          <w:sz w:val="20"/>
-          <w:szCs w:val="20"/>
-        </w:rPr>
-        <w:br/>
-      </w:r>
-      <w:r>
-        <w:rPr>
-          <w:rFonts w:ascii="Calibri" w:hAnsi="Calibri" w:cs="Calibri"/>
-          <w:sz w:val="20"/>
-          <w:szCs w:val="20"/>
-        </w:rPr>
-        <w:t>S</w:t>
-      </w:r>
-      <w:r>
-        <w:rPr>
-          <w:rFonts w:ascii="Calibri" w:hAnsi="Calibri" w:cs="Calibri"/>
-          <w:sz w:val="20"/>
-          <w:szCs w:val="20"/>
-        </w:rPr>
-        <w:t>tart with 17w12. As 17w47 becomes available, add it or switch to it.</w:t>
-      </w:r>
-    </w:p>
-    <w:p>
-      <w:pPr>
-        <w:pStyle w:val="ListParagraph"/>
-        <w:numPr>
-          <w:ilvl w:val="0"/>
-          <w:numId w:val="41"/>
-        </w:numPr>
-        <w:spacing w:line="256" w:lineRule="auto"/>
-        <w:ind w:left="360"/>
-        <w:rPr>
-          <w:rFonts w:ascii="Calibri" w:hAnsi="Calibri" w:cs="Calibri"/>
-          <w:b/>
-          <w:sz w:val="20"/>
-          <w:szCs w:val="20"/>
-        </w:rPr>
-      </w:pPr>
-      <w:r>
-        <w:rPr>
-          <w:rFonts w:ascii="Calibri" w:hAnsi="Calibri" w:cs="Calibri"/>
-          <w:b/>
-          <w:sz w:val="20"/>
-          <w:szCs w:val="20"/>
-        </w:rPr>
-        <w:t>Base OS</w:t>
-      </w:r>
-    </w:p>
-    <w:p>
-      <w:pPr>
-        <w:pStyle w:val="ListParagraph"/>
-        <w:spacing w:line="256" w:lineRule="auto"/>
-        <w:ind w:left="360"/>
-        <w:rPr>
-          <w:rFonts w:ascii="Calibri" w:hAnsi="Calibri" w:cs="Calibri"/>
-          <w:sz w:val="20"/>
-          <w:szCs w:val="20"/>
-        </w:rPr>
-      </w:pPr>
-      <w:r>
-        <w:rPr>
-          <w:rFonts w:ascii="Calibri" w:hAnsi="Calibri" w:cs="Calibri"/>
-          <w:sz w:val="20"/>
-          <w:szCs w:val="20"/>
-        </w:rPr>
-        <w:t>Latest RHEL version from Amazon (currently 7.4). Consider adding other options such as Centos and Amazon Linux later.</w:t>
-      </w:r>
-      <w:r>
-        <w:rPr>
-          <w:rFonts w:ascii="Calibri" w:hAnsi="Calibri" w:cs="Calibri"/>
-          <w:b/>
-          <w:sz w:val="20"/>
-          <w:szCs w:val="20"/>
-        </w:rPr>
-        <w:t xml:space="preserve"> </w:t>
-      </w:r>
-    </w:p>
-    <w:p>
-      <w:pPr>
-        <w:pStyle w:val="ListParagraph"/>
-        <w:numPr>
-          <w:ilvl w:val="0"/>
-          <w:numId w:val="41"/>
-        </w:numPr>
-        <w:spacing w:line="256" w:lineRule="auto"/>
-        <w:ind w:left="360"/>
-        <w:rPr>
-          <w:rFonts w:ascii="Calibri" w:hAnsi="Calibri" w:cs="Calibri"/>
-          <w:sz w:val="20"/>
-          <w:szCs w:val="20"/>
-        </w:rPr>
-      </w:pPr>
-      <w:r>
-        <w:rPr>
-          <w:rFonts w:ascii="Calibri" w:hAnsi="Calibri" w:cs="Calibri"/>
-          <w:b/>
-          <w:sz w:val="20"/>
-          <w:szCs w:val="20"/>
-        </w:rPr>
-        <w:t>Identity Provider</w:t>
-      </w:r>
-      <w:r>
-        <w:rPr>
-          <w:rFonts w:ascii="Calibri" w:hAnsi="Calibri" w:cs="Calibri"/>
-          <w:sz w:val="20"/>
-          <w:szCs w:val="20"/>
-        </w:rPr>
-        <w:br/>
-      </w:r>
-      <w:r>
-        <w:rPr>
-          <w:rFonts w:ascii="Calibri" w:hAnsi="Calibri" w:cs="Calibri"/>
-          <w:sz w:val="20"/>
-          <w:szCs w:val="20"/>
-        </w:rPr>
-        <w:t xml:space="preserve">Provide </w:t>
-      </w:r>
-      <w:proofErr w:type="spellStart"/>
-      <w:r>
-        <w:rPr>
-          <w:rFonts w:ascii="Calibri" w:hAnsi="Calibri" w:cs="Calibri"/>
-          <w:sz w:val="20"/>
-          <w:szCs w:val="20"/>
-        </w:rPr>
-        <w:t>OpenLDAP</w:t>
-      </w:r>
-      <w:proofErr w:type="spellEnd"/>
-      <w:r>
-        <w:rPr>
-          <w:rFonts w:ascii="Calibri" w:hAnsi="Calibri" w:cs="Calibri"/>
-          <w:sz w:val="20"/>
-          <w:szCs w:val="20"/>
-        </w:rPr>
-        <w:t xml:space="preserve"> with a few default users by default. Users can later reconfigure </w:t>
-      </w:r>
-      <w:proofErr w:type="spellStart"/>
-      <w:r>
-        <w:rPr>
-          <w:rFonts w:ascii="Calibri" w:hAnsi="Calibri" w:cs="Calibri"/>
-          <w:sz w:val="20"/>
-          <w:szCs w:val="20"/>
-        </w:rPr>
-        <w:t>Viya</w:t>
-      </w:r>
-      <w:proofErr w:type="spellEnd"/>
-      <w:r>
-        <w:rPr>
-          <w:rFonts w:ascii="Calibri" w:hAnsi="Calibri" w:cs="Calibri"/>
-          <w:sz w:val="20"/>
-          <w:szCs w:val="20"/>
-        </w:rPr>
-        <w:t xml:space="preserve"> to point to their own Identity Provider</w:t>
-      </w:r>
-      <w:r>
-        <w:rPr>
-          <w:rFonts w:ascii="Calibri" w:hAnsi="Calibri" w:cs="Calibri"/>
-          <w:sz w:val="20"/>
-          <w:szCs w:val="20"/>
-        </w:rPr>
-        <w:t xml:space="preserve">. </w:t>
-      </w:r>
-      <w:r>
-        <w:rPr>
-          <w:rFonts w:ascii="Calibri" w:hAnsi="Calibri" w:cs="Calibri"/>
-          <w:sz w:val="20"/>
-          <w:szCs w:val="20"/>
-        </w:rPr>
-        <w:br/>
-      </w:r>
-      <w:r>
-        <w:rPr>
-          <w:rFonts w:ascii="Calibri" w:hAnsi="Calibri" w:cs="Calibri"/>
-          <w:sz w:val="20"/>
-          <w:szCs w:val="20"/>
-        </w:rPr>
-        <w:t xml:space="preserve">NB: switching provider for SAS/Studio is more involved, since it requires </w:t>
-      </w:r>
-      <w:proofErr w:type="spellStart"/>
-      <w:r>
-        <w:rPr>
-          <w:rFonts w:ascii="Calibri" w:hAnsi="Calibri" w:cs="Calibri"/>
-          <w:sz w:val="20"/>
-          <w:szCs w:val="20"/>
-        </w:rPr>
-        <w:t>ldap</w:t>
-      </w:r>
-      <w:proofErr w:type="spellEnd"/>
-      <w:r>
-        <w:rPr>
-          <w:rFonts w:ascii="Calibri" w:hAnsi="Calibri" w:cs="Calibri"/>
-          <w:sz w:val="20"/>
-          <w:szCs w:val="20"/>
-        </w:rPr>
-        <w:t>/</w:t>
-      </w:r>
-      <w:proofErr w:type="spellStart"/>
-      <w:r>
-        <w:rPr>
-          <w:rFonts w:ascii="Calibri" w:hAnsi="Calibri" w:cs="Calibri"/>
-          <w:sz w:val="20"/>
-          <w:szCs w:val="20"/>
-        </w:rPr>
-        <w:t>sssd</w:t>
-      </w:r>
-      <w:proofErr w:type="spellEnd"/>
-      <w:r>
-        <w:rPr>
-          <w:rFonts w:ascii="Calibri" w:hAnsi="Calibri" w:cs="Calibri"/>
-          <w:sz w:val="20"/>
-          <w:szCs w:val="20"/>
-        </w:rPr>
-        <w:t xml:space="preserve"> configuration on SAS/Studio VM, in addition to the SAS/</w:t>
-      </w:r>
-      <w:proofErr w:type="spellStart"/>
-      <w:r>
-        <w:rPr>
-          <w:rFonts w:ascii="Calibri" w:hAnsi="Calibri" w:cs="Calibri"/>
-          <w:sz w:val="20"/>
-          <w:szCs w:val="20"/>
-        </w:rPr>
-        <w:t>Viya</w:t>
-      </w:r>
-      <w:proofErr w:type="spellEnd"/>
-      <w:r>
-        <w:rPr>
-          <w:rFonts w:ascii="Calibri" w:hAnsi="Calibri" w:cs="Calibri"/>
-          <w:sz w:val="20"/>
-          <w:szCs w:val="20"/>
-        </w:rPr>
-        <w:t xml:space="preserve"> identity service value changes.</w:t>
-      </w:r>
-    </w:p>
-    <w:p>
-      <w:pPr>
-        <w:pStyle w:val="ListParagraph"/>
-        <w:numPr>
-          <w:ilvl w:val="0"/>
-          <w:numId w:val="41"/>
-        </w:numPr>
-        <w:spacing w:line="256" w:lineRule="auto"/>
-        <w:ind w:left="360"/>
-        <w:rPr>
-          <w:rFonts w:ascii="Calibri" w:hAnsi="Calibri" w:cs="Calibri"/>
-          <w:sz w:val="20"/>
-          <w:szCs w:val="20"/>
-        </w:rPr>
-      </w:pPr>
-      <w:r>
-        <w:rPr>
-          <w:rFonts w:ascii="Calibri" w:hAnsi="Calibri" w:cs="Calibri"/>
-          <w:b/>
-          <w:sz w:val="20"/>
-          <w:szCs w:val="20"/>
-        </w:rPr>
-        <w:t xml:space="preserve">CAS Server </w:t>
-      </w:r>
-      <w:r>
-        <w:rPr>
-          <w:rFonts w:ascii="Calibri" w:hAnsi="Calibri" w:cs="Calibri"/>
-          <w:b/>
-          <w:sz w:val="20"/>
-          <w:szCs w:val="20"/>
-        </w:rPr>
-        <w:t xml:space="preserve">Sizing </w:t>
-      </w:r>
-      <w:r>
-        <w:rPr>
-          <w:rFonts w:ascii="Calibri" w:hAnsi="Calibri" w:cs="Calibri"/>
-          <w:b/>
-          <w:sz w:val="20"/>
-          <w:szCs w:val="20"/>
-        </w:rPr>
-        <w:br/>
-      </w:r>
-      <w:r>
-        <w:rPr>
-          <w:rFonts w:ascii="Calibri" w:hAnsi="Calibri" w:cs="Calibri"/>
-          <w:sz w:val="20"/>
-          <w:szCs w:val="20"/>
-        </w:rPr>
-        <w:t>W</w:t>
-      </w:r>
-      <w:r>
-        <w:rPr>
-          <w:rFonts w:ascii="Calibri" w:hAnsi="Calibri" w:cs="Calibri"/>
-          <w:sz w:val="20"/>
-          <w:szCs w:val="20"/>
-        </w:rPr>
-        <w:t>ill</w:t>
-      </w:r>
-      <w:r>
-        <w:rPr>
-          <w:rFonts w:ascii="Calibri" w:hAnsi="Calibri" w:cs="Calibri"/>
-          <w:sz w:val="20"/>
-          <w:szCs w:val="20"/>
-        </w:rPr>
-        <w:t xml:space="preserve"> depend on the license.</w:t>
-      </w:r>
-      <w:r>
-        <w:rPr>
-          <w:rFonts w:ascii="Calibri" w:hAnsi="Calibri" w:cs="Calibri"/>
-          <w:sz w:val="20"/>
-          <w:szCs w:val="20"/>
-        </w:rPr>
-        <w:t xml:space="preserve"> </w:t>
-      </w:r>
-      <w:r>
-        <w:rPr>
-          <w:rFonts w:ascii="Calibri" w:hAnsi="Calibri" w:cs="Calibri"/>
-          <w:sz w:val="20"/>
-          <w:szCs w:val="20"/>
-        </w:rPr>
-        <w:t xml:space="preserve">The customer would select the </w:t>
-      </w:r>
-      <w:r>
-        <w:rPr>
-          <w:rFonts w:ascii="Calibri" w:hAnsi="Calibri" w:cs="Calibri"/>
-          <w:sz w:val="20"/>
-          <w:szCs w:val="20"/>
-        </w:rPr>
-        <w:t>CAS</w:t>
-      </w:r>
-      <w:r>
-        <w:rPr>
-          <w:rFonts w:ascii="Calibri" w:hAnsi="Calibri" w:cs="Calibri"/>
-          <w:sz w:val="20"/>
-          <w:szCs w:val="20"/>
-        </w:rPr>
-        <w:t xml:space="preserve"> server instance sizes to match the CPUs in the </w:t>
-      </w:r>
-      <w:proofErr w:type="spellStart"/>
-      <w:r>
-        <w:rPr>
-          <w:rFonts w:ascii="Calibri" w:hAnsi="Calibri" w:cs="Calibri"/>
-          <w:sz w:val="20"/>
-          <w:szCs w:val="20"/>
-        </w:rPr>
-        <w:t>setinit</w:t>
-      </w:r>
-      <w:proofErr w:type="spellEnd"/>
-      <w:r>
-        <w:rPr>
-          <w:rFonts w:ascii="Calibri" w:hAnsi="Calibri" w:cs="Calibri"/>
-          <w:sz w:val="20"/>
-          <w:szCs w:val="20"/>
-        </w:rPr>
-        <w:t>.</w:t>
-      </w:r>
-    </w:p>
-    <w:p>
-      <w:pPr>
-        <w:pStyle w:val="ListParagraph"/>
-        <w:numPr>
-          <w:ilvl w:val="0"/>
-          <w:numId w:val="41"/>
-        </w:numPr>
-        <w:spacing w:line="256" w:lineRule="auto"/>
-        <w:ind w:left="360"/>
-        <w:rPr>
-          <w:rFonts w:ascii="Calibri" w:hAnsi="Calibri" w:cs="Calibri"/>
-          <w:sz w:val="20"/>
-          <w:szCs w:val="20"/>
-        </w:rPr>
-      </w:pPr>
-      <w:r>
-        <w:rPr>
-          <w:rFonts w:ascii="Calibri" w:hAnsi="Calibri" w:cs="Calibri"/>
-          <w:b/>
-          <w:sz w:val="20"/>
-          <w:szCs w:val="20"/>
-        </w:rPr>
-        <w:t>Instance Types</w:t>
-      </w:r>
-      <w:r>
-        <w:rPr>
-          <w:rFonts w:ascii="Calibri" w:hAnsi="Calibri" w:cs="Calibri"/>
-          <w:sz w:val="20"/>
-          <w:szCs w:val="20"/>
-        </w:rPr>
-        <w:br/>
-      </w:r>
-      <w:r>
-        <w:rPr>
-          <w:rFonts w:ascii="Calibri" w:hAnsi="Calibri" w:cs="Calibri"/>
-          <w:sz w:val="20"/>
-          <w:szCs w:val="20"/>
-        </w:rPr>
-        <w:t>Picked by the user from a list of supported Types.</w:t>
-      </w:r>
-      <w:r>
-        <w:rPr>
-          <w:rFonts w:ascii="Calibri" w:hAnsi="Calibri" w:cs="Calibri"/>
-          <w:sz w:val="20"/>
-          <w:szCs w:val="20"/>
-        </w:rPr>
-        <w:br/>
-      </w:r>
-      <w:r>
-        <w:rPr>
-          <w:rFonts w:ascii="Calibri" w:hAnsi="Calibri" w:cs="Calibri"/>
-          <w:sz w:val="20"/>
-          <w:szCs w:val="20"/>
-        </w:rPr>
-        <w:t xml:space="preserve">Use </w:t>
-      </w:r>
-      <w:r>
-        <w:rPr>
-          <w:rFonts w:ascii="Calibri" w:hAnsi="Calibri" w:cs="Calibri"/>
-          <w:sz w:val="20"/>
-          <w:szCs w:val="20"/>
-        </w:rPr>
-        <w:t>i3</w:t>
-      </w:r>
-      <w:r>
-        <w:rPr>
-          <w:rFonts w:ascii="Calibri" w:hAnsi="Calibri" w:cs="Calibri"/>
-          <w:sz w:val="20"/>
-          <w:szCs w:val="20"/>
-        </w:rPr>
-        <w:t xml:space="preserve"> instance type family</w:t>
-      </w:r>
-      <w:r>
-        <w:rPr>
-          <w:rFonts w:ascii="Calibri" w:hAnsi="Calibri" w:cs="Calibri"/>
-          <w:sz w:val="20"/>
-          <w:szCs w:val="20"/>
-        </w:rPr>
-        <w:t xml:space="preserve"> by default</w:t>
-      </w:r>
-      <w:r>
-        <w:rPr>
-          <w:rFonts w:ascii="Calibri" w:hAnsi="Calibri" w:cs="Calibri"/>
-          <w:sz w:val="20"/>
-          <w:szCs w:val="20"/>
-        </w:rPr>
-        <w:t xml:space="preserve">. </w:t>
-      </w:r>
-      <w:r>
-        <w:rPr>
-          <w:rFonts w:ascii="Calibri" w:hAnsi="Calibri" w:cs="Calibri"/>
-          <w:sz w:val="20"/>
-          <w:szCs w:val="20"/>
-        </w:rPr>
-        <w:t xml:space="preserve">Large, fast temporary ephemeral drives are good match for </w:t>
-      </w:r>
-      <w:proofErr w:type="spellStart"/>
-      <w:r>
-        <w:rPr>
-          <w:rFonts w:ascii="Calibri" w:hAnsi="Calibri" w:cs="Calibri"/>
-          <w:sz w:val="20"/>
-          <w:szCs w:val="20"/>
-        </w:rPr>
-        <w:t>saswork</w:t>
-      </w:r>
-      <w:proofErr w:type="spellEnd"/>
-      <w:r>
-        <w:rPr>
-          <w:rFonts w:ascii="Calibri" w:hAnsi="Calibri" w:cs="Calibri"/>
-          <w:sz w:val="20"/>
-          <w:szCs w:val="20"/>
-        </w:rPr>
-        <w:t xml:space="preserve"> and </w:t>
-      </w:r>
-      <w:proofErr w:type="spellStart"/>
-      <w:r>
-        <w:rPr>
-          <w:rFonts w:ascii="Calibri" w:hAnsi="Calibri" w:cs="Calibri"/>
-          <w:sz w:val="20"/>
-          <w:szCs w:val="20"/>
-        </w:rPr>
-        <w:t>cas_cache</w:t>
-      </w:r>
-      <w:proofErr w:type="spellEnd"/>
-      <w:r>
-        <w:rPr>
-          <w:rFonts w:ascii="Calibri" w:hAnsi="Calibri" w:cs="Calibri"/>
-          <w:sz w:val="20"/>
-          <w:szCs w:val="20"/>
-        </w:rPr>
-        <w:t xml:space="preserve">. </w:t>
-      </w:r>
-      <w:r>
-        <w:rPr>
-          <w:rFonts w:ascii="Calibri" w:hAnsi="Calibri" w:cs="Calibri"/>
-          <w:sz w:val="20"/>
-          <w:szCs w:val="20"/>
-        </w:rPr>
-        <w:br/>
-      </w:r>
-      <w:r>
-        <w:rPr>
-          <w:rFonts w:ascii="Calibri" w:hAnsi="Calibri" w:cs="Calibri"/>
-          <w:sz w:val="20"/>
-          <w:szCs w:val="20"/>
-        </w:rPr>
-        <w:t>NB: need</w:t>
-      </w:r>
-      <w:r>
-        <w:rPr>
-          <w:rFonts w:ascii="Calibri" w:hAnsi="Calibri" w:cs="Calibri"/>
-          <w:sz w:val="20"/>
-          <w:szCs w:val="20"/>
-        </w:rPr>
-        <w:t>s</w:t>
-      </w:r>
-      <w:r>
-        <w:rPr>
-          <w:rFonts w:ascii="Calibri" w:hAnsi="Calibri" w:cs="Calibri"/>
-          <w:sz w:val="20"/>
-          <w:szCs w:val="20"/>
-        </w:rPr>
-        <w:t xml:space="preserve"> </w:t>
-      </w:r>
-      <w:r>
-        <w:rPr>
-          <w:rFonts w:ascii="Calibri" w:hAnsi="Calibri" w:cs="Calibri"/>
-          <w:sz w:val="20"/>
-          <w:szCs w:val="20"/>
-        </w:rPr>
-        <w:t>disk –</w:t>
-      </w:r>
-      <w:proofErr w:type="spellStart"/>
-      <w:r>
-        <w:rPr>
-          <w:rFonts w:ascii="Calibri" w:hAnsi="Calibri" w:cs="Calibri"/>
-          <w:sz w:val="20"/>
-          <w:szCs w:val="20"/>
-        </w:rPr>
-        <w:t>reprovisioning</w:t>
-      </w:r>
-      <w:proofErr w:type="spellEnd"/>
-      <w:r>
-        <w:rPr>
-          <w:rFonts w:ascii="Calibri" w:hAnsi="Calibri" w:cs="Calibri"/>
-          <w:sz w:val="20"/>
-          <w:szCs w:val="20"/>
-        </w:rPr>
-        <w:t xml:space="preserve"> on </w:t>
-      </w:r>
-      <w:proofErr w:type="spellStart"/>
-      <w:r>
-        <w:rPr>
-          <w:rFonts w:ascii="Calibri" w:hAnsi="Calibri" w:cs="Calibri"/>
-          <w:sz w:val="20"/>
-          <w:szCs w:val="20"/>
-        </w:rPr>
-        <w:t>vm</w:t>
-      </w:r>
-      <w:proofErr w:type="spellEnd"/>
-      <w:r>
-        <w:rPr>
-          <w:rFonts w:ascii="Calibri" w:hAnsi="Calibri" w:cs="Calibri"/>
-          <w:sz w:val="20"/>
-          <w:szCs w:val="20"/>
-        </w:rPr>
-        <w:t xml:space="preserve"> restart.</w:t>
-      </w:r>
-      <w:r>
-        <w:rPr>
-          <w:rFonts w:ascii="Calibri" w:hAnsi="Calibri" w:cs="Calibri"/>
-          <w:sz w:val="20"/>
-          <w:szCs w:val="20"/>
-        </w:rPr>
-        <w:br/>
-        <w:t>Allow R3 and R4 families as options (less and slower storage)?</w:t>
-      </w:r>
-    </w:p>
-    <w:p>
-      <w:pPr>
-        <w:pStyle w:val="ListParagraph"/>
-        <w:numPr>
-          <w:ilvl w:val="0"/>
-          <w:numId w:val="41"/>
-        </w:numPr>
-        <w:spacing w:line="256" w:lineRule="auto"/>
-        <w:ind w:left="360"/>
-        <w:rPr>
-          <w:rFonts w:ascii="Calibri" w:hAnsi="Calibri" w:cs="Calibri"/>
-          <w:sz w:val="20"/>
-          <w:szCs w:val="20"/>
-        </w:rPr>
-      </w:pPr>
-      <w:r>
-        <w:rPr>
-          <w:rFonts w:ascii="Calibri" w:hAnsi="Calibri" w:cs="Calibri"/>
-          <w:b/>
-          <w:sz w:val="20"/>
-          <w:szCs w:val="20"/>
-        </w:rPr>
-        <w:t>Compliance</w:t>
-      </w:r>
-      <w:r>
-        <w:rPr>
-          <w:rFonts w:ascii="Calibri" w:hAnsi="Calibri" w:cs="Calibri"/>
-          <w:b/>
-          <w:sz w:val="20"/>
-          <w:szCs w:val="20"/>
-        </w:rPr>
-        <w:t xml:space="preserve"> (NIST, PCI)</w:t>
-      </w:r>
-      <w:r>
-        <w:rPr>
-          <w:rFonts w:ascii="Calibri" w:hAnsi="Calibri" w:cs="Calibri"/>
-          <w:sz w:val="20"/>
-          <w:szCs w:val="20"/>
-        </w:rPr>
-        <w:t xml:space="preserve"> </w:t>
-      </w:r>
-      <w:r>
-        <w:rPr>
-          <w:rFonts w:ascii="Calibri" w:hAnsi="Calibri" w:cs="Calibri"/>
-          <w:sz w:val="20"/>
-          <w:szCs w:val="20"/>
-        </w:rPr>
-        <w:br/>
-      </w:r>
-      <w:r>
-        <w:rPr>
-          <w:rFonts w:ascii="Calibri" w:hAnsi="Calibri" w:cs="Calibri"/>
-          <w:sz w:val="20"/>
-          <w:szCs w:val="20"/>
-        </w:rPr>
-        <w:t xml:space="preserve">no provisions at this point </w:t>
-      </w:r>
-      <w:bookmarkStart w:id="1" w:name="_GoBack"/>
-      <w:bookmarkEnd w:id="1"/>
-    </w:p>
-    <w:p>
-      <w:pPr>
-        <w:pStyle w:val="ListParagraph"/>
-        <w:numPr>
-          <w:ilvl w:val="0"/>
-          <w:numId w:val="41"/>
-        </w:numPr>
-        <w:spacing w:line="256" w:lineRule="auto"/>
-        <w:ind w:left="360"/>
-        <w:rPr>
-          <w:rFonts w:ascii="Calibri" w:hAnsi="Calibri" w:cs="Calibri"/>
-          <w:sz w:val="20"/>
-          <w:szCs w:val="20"/>
-        </w:rPr>
-      </w:pPr>
-      <w:r>
-        <w:rPr>
-          <w:rFonts w:ascii="Calibri" w:hAnsi="Calibri" w:cs="Calibri"/>
-          <w:b/>
-          <w:sz w:val="20"/>
-          <w:szCs w:val="20"/>
-        </w:rPr>
-        <w:t>Data Persist</w:t>
-      </w:r>
-      <w:r>
-        <w:rPr>
-          <w:rFonts w:ascii="Calibri" w:hAnsi="Calibri" w:cs="Calibri"/>
-          <w:b/>
-          <w:sz w:val="20"/>
-          <w:szCs w:val="20"/>
-        </w:rPr>
-        <w:t>e</w:t>
-      </w:r>
-      <w:r>
-        <w:rPr>
-          <w:rFonts w:ascii="Calibri" w:hAnsi="Calibri" w:cs="Calibri"/>
-          <w:b/>
-          <w:sz w:val="20"/>
-          <w:szCs w:val="20"/>
-        </w:rPr>
-        <w:t>nce</w:t>
-      </w:r>
-      <w:r>
-        <w:rPr>
-          <w:rFonts w:ascii="Calibri" w:hAnsi="Calibri" w:cs="Calibri"/>
-          <w:sz w:val="20"/>
-          <w:szCs w:val="20"/>
-        </w:rPr>
-        <w:br/>
-        <w:t>Optional EBS volumes for SAS/Studio and Controller host.</w:t>
-      </w:r>
-    </w:p>
-    <w:p>
-      <w:pPr>
-        <w:pStyle w:val="ListParagraph"/>
-        <w:numPr>
-          <w:ilvl w:val="0"/>
-          <w:numId w:val="41"/>
-        </w:numPr>
-        <w:spacing w:line="256" w:lineRule="auto"/>
-        <w:ind w:left="360"/>
-        <w:rPr>
-          <w:rFonts w:ascii="Calibri" w:hAnsi="Calibri" w:cs="Calibri"/>
-          <w:sz w:val="20"/>
-          <w:szCs w:val="20"/>
-        </w:rPr>
-      </w:pPr>
-      <w:r>
-        <w:rPr>
-          <w:rFonts w:ascii="Calibri" w:hAnsi="Calibri" w:cs="Calibri"/>
-          <w:b/>
-          <w:sz w:val="20"/>
-          <w:szCs w:val="20"/>
-        </w:rPr>
-        <w:t>Other</w:t>
-      </w:r>
-      <w:r>
-        <w:rPr>
-          <w:rFonts w:ascii="Calibri" w:hAnsi="Calibri" w:cs="Calibri"/>
-          <w:b/>
-          <w:sz w:val="20"/>
-          <w:szCs w:val="20"/>
-        </w:rPr>
-        <w:br/>
-      </w:r>
-      <w:r>
-        <w:rPr>
-          <w:rFonts w:ascii="Calibri" w:hAnsi="Calibri" w:cs="Calibri"/>
-          <w:sz w:val="20"/>
-          <w:szCs w:val="20"/>
-        </w:rPr>
-        <w:t>Provide for both SMP and</w:t>
-      </w:r>
-      <w:r>
-        <w:rPr>
-          <w:rFonts w:ascii="Calibri" w:hAnsi="Calibri" w:cs="Calibri"/>
-          <w:sz w:val="20"/>
-          <w:szCs w:val="20"/>
-        </w:rPr>
-        <w:t xml:space="preserve"> MPP</w:t>
-      </w:r>
-      <w:r>
-        <w:rPr>
-          <w:rFonts w:ascii="Calibri" w:hAnsi="Calibri" w:cs="Calibri"/>
-          <w:sz w:val="20"/>
-          <w:szCs w:val="20"/>
-        </w:rPr>
-        <w:br/>
-      </w:r>
-      <w:r>
-        <w:rPr>
-          <w:rFonts w:ascii="Calibri" w:hAnsi="Calibri" w:cs="Calibri"/>
-          <w:sz w:val="20"/>
-          <w:szCs w:val="20"/>
-        </w:rPr>
-        <w:t xml:space="preserve">Provide checks for successful restart of </w:t>
-      </w:r>
-      <w:proofErr w:type="spellStart"/>
-      <w:r>
-        <w:rPr>
-          <w:rFonts w:ascii="Calibri" w:hAnsi="Calibri" w:cs="Calibri"/>
-          <w:sz w:val="20"/>
-          <w:szCs w:val="20"/>
-        </w:rPr>
-        <w:t>Viya</w:t>
-      </w:r>
-      <w:proofErr w:type="spellEnd"/>
-      <w:r>
-        <w:rPr>
-          <w:rFonts w:ascii="Calibri" w:hAnsi="Calibri" w:cs="Calibri"/>
-          <w:sz w:val="20"/>
-          <w:szCs w:val="20"/>
-        </w:rPr>
-        <w:t xml:space="preserve"> stack after Stop/Start of stack.</w:t>
-      </w:r>
-    </w:p>
-    <w:p>
-      <w:pPr>
-        <w:pStyle w:val="ListParagraph"/>
-        <w:spacing w:line="256" w:lineRule="auto"/>
-        <w:ind w:left="360"/>
-        <w:rPr>
-          <w:rFonts w:ascii="Calibri" w:hAnsi="Calibri" w:cs="Calibri"/>
-          <w:sz w:val="20"/>
-          <w:szCs w:val="20"/>
-        </w:rPr>
-      </w:pPr>
-    </w:p>
-    <w:p>
-      <w:pPr>
-        <w:spacing w:line="256" w:lineRule="auto"/>
-        <w:rPr>
-          <w:rFonts w:ascii="Calibri" w:hAnsi="Calibri" w:cs="Calibri"/>
-          <w:sz w:val="20"/>
-          <w:szCs w:val="20"/>
-        </w:rPr>
-      </w:pPr>
-    </w:p>
-    <w:bookmarkEnd w:id="0"/>
-    <w:p>
-      <w:pPr>
-        <w:pStyle w:val="Heading2"/>
-        <w:rPr>
-          <w:b/>
-          <w:color w:val="1F4E79" w:themeColor="accent1" w:themeShade="80"/>
-        </w:rPr>
-      </w:pPr>
-      <w:r>
-        <w:rPr>
-          <w:b/>
-          <w:color w:val="1F4E79" w:themeColor="accent1" w:themeShade="80"/>
-        </w:rPr>
-        <w:lastRenderedPageBreak/>
-        <w:t>Interactions with Other Teams</w:t>
-      </w:r>
-      <w:r>
-        <w:rPr>
-          <w:b/>
-          <w:color w:val="1F4E79" w:themeColor="accent1" w:themeShade="80"/>
-        </w:rPr>
-        <w:t xml:space="preserve"> </w:t>
-      </w:r>
-    </w:p>
-    <w:p>
-      <w:pPr>
-        <w:pStyle w:val="ListParagraph"/>
-        <w:numPr>
-          <w:ilvl w:val="0"/>
-          <w:numId w:val="41"/>
-        </w:numPr>
-        <w:spacing w:line="256" w:lineRule="auto"/>
-        <w:ind w:left="360"/>
-        <w:rPr>
-          <w:b/>
-          <w:color w:val="1F4E79" w:themeColor="accent1" w:themeShade="80"/>
-        </w:rPr>
-      </w:pPr>
-      <w:r>
-        <w:rPr>
-          <w:rFonts w:ascii="Calibri" w:hAnsi="Calibri" w:cs="Calibri"/>
-          <w:sz w:val="20"/>
-          <w:szCs w:val="20"/>
-        </w:rPr>
-        <w:t>TS: Software s</w:t>
-      </w:r>
-      <w:r>
-        <w:rPr>
-          <w:rFonts w:ascii="Calibri" w:hAnsi="Calibri" w:cs="Calibri"/>
-          <w:sz w:val="20"/>
-          <w:szCs w:val="20"/>
-        </w:rPr>
-        <w:t xml:space="preserve">upport should be as for other purchased software. </w:t>
-      </w:r>
-      <w:r>
-        <w:rPr>
-          <w:rFonts w:ascii="Calibri" w:hAnsi="Calibri" w:cs="Calibri"/>
-          <w:sz w:val="20"/>
-          <w:szCs w:val="20"/>
-        </w:rPr>
-        <w:br/>
-      </w:r>
-      <w:r>
-        <w:rPr>
-          <w:rFonts w:ascii="Calibri" w:hAnsi="Calibri" w:cs="Calibri"/>
-          <w:sz w:val="20"/>
-          <w:szCs w:val="20"/>
-        </w:rPr>
-        <w:t>Question</w:t>
-      </w:r>
-      <w:r>
-        <w:rPr>
-          <w:rFonts w:ascii="Calibri" w:hAnsi="Calibri" w:cs="Calibri"/>
-          <w:sz w:val="20"/>
-          <w:szCs w:val="20"/>
-        </w:rPr>
-        <w:t>: what about infrastructure questions? How should TS route them? Should TS be involved in this project early on to build awareness and know-how about AWS infrastructure?</w:t>
-      </w:r>
-    </w:p>
-    <w:p>
-      <w:pPr>
-        <w:pStyle w:val="ListParagraph"/>
-        <w:numPr>
-          <w:ilvl w:val="0"/>
-          <w:numId w:val="41"/>
-        </w:numPr>
-        <w:spacing w:line="256" w:lineRule="auto"/>
-        <w:ind w:left="360"/>
-        <w:rPr>
-          <w:b/>
-          <w:color w:val="1F4E79" w:themeColor="accent1" w:themeShade="80"/>
-        </w:rPr>
-      </w:pPr>
-      <w:r>
-        <w:rPr>
-          <w:rFonts w:ascii="Calibri" w:hAnsi="Calibri" w:cs="Calibri"/>
-          <w:sz w:val="20"/>
-          <w:szCs w:val="20"/>
-        </w:rPr>
-        <w:t>Deployment Testing: the deployments should be independently tested</w:t>
-      </w:r>
-      <w:r>
-        <w:rPr>
-          <w:rFonts w:ascii="Calibri" w:hAnsi="Calibri" w:cs="Calibri"/>
-          <w:sz w:val="20"/>
-          <w:szCs w:val="20"/>
-        </w:rPr>
-        <w:br/>
-        <w:t>Question</w:t>
-      </w:r>
-      <w:r>
-        <w:rPr>
-          <w:rFonts w:ascii="Calibri" w:hAnsi="Calibri" w:cs="Calibri"/>
-          <w:b/>
-          <w:sz w:val="20"/>
-          <w:szCs w:val="20"/>
-        </w:rPr>
-        <w:t xml:space="preserve">: </w:t>
-      </w:r>
-      <w:r>
-        <w:rPr>
-          <w:rFonts w:ascii="Calibri" w:hAnsi="Calibri" w:cs="Calibri"/>
-          <w:sz w:val="20"/>
-          <w:szCs w:val="20"/>
-        </w:rPr>
-        <w:t>how to staff the testing? Should the prospective testers involved early to become familiar with the project?</w:t>
-      </w:r>
-      <w:r>
-        <w:rPr>
-          <w:rFonts w:ascii="Calibri" w:hAnsi="Calibri" w:cs="Calibri"/>
-          <w:sz w:val="20"/>
-          <w:szCs w:val="20"/>
-        </w:rPr>
-        <w:br/>
-        <w:t>Q</w:t>
-      </w:r>
-      <w:r>
-        <w:rPr>
-          <w:rFonts w:ascii="Calibri" w:hAnsi="Calibri" w:cs="Calibri"/>
-          <w:sz w:val="20"/>
-          <w:szCs w:val="20"/>
-        </w:rPr>
-        <w:t>uestion: is other testing needed? Pen Testing? Performance Testing? Others?</w:t>
-      </w:r>
-    </w:p>
-    <w:p>
-      <w:pPr>
-        <w:pStyle w:val="Heading2"/>
-        <w:rPr>
-          <w:b/>
-          <w:color w:val="1F4E79" w:themeColor="accent1" w:themeShade="80"/>
-        </w:rPr>
-      </w:pPr>
-    </w:p>
-    <w:p>
-      <w:pPr>
-        <w:pStyle w:val="Heading2"/>
-        <w:rPr>
-          <w:b/>
-          <w:color w:val="1F4E79" w:themeColor="accent1" w:themeShade="80"/>
-        </w:rPr>
-      </w:pPr>
-      <w:r>
-        <w:rPr>
-          <w:b/>
-          <w:color w:val="1F4E79" w:themeColor="accent1" w:themeShade="80"/>
-        </w:rPr>
-        <w:t xml:space="preserve">Timeline </w:t>
-      </w:r>
-    </w:p>
-    <w:p>
-      <w:pPr>
-        <w:pStyle w:val="Heading2"/>
-      </w:pPr>
-      <w:bookmarkStart w:id="2" w:name="_Toc481570410"/>
-    </w:p>
-    <w:p>
-      <w:r>
-        <w:t xml:space="preserve">2 weeks – learn </w:t>
-      </w:r>
-      <w:proofErr w:type="spellStart"/>
-      <w:r>
-        <w:t>Quickstart</w:t>
-      </w:r>
-      <w:proofErr w:type="spellEnd"/>
-      <w:r>
-        <w:t>, iron out open questions</w:t>
-      </w:r>
-      <w:r>
-        <w:br/>
-        <w:t>2 weeks – establish cooperation with AWS</w:t>
-      </w:r>
-      <w:r>
-        <w:br/>
-        <w:t>6 weeks – develop and test template</w:t>
-      </w:r>
-      <w:r>
-        <w:br/>
-        <w:t>4 weeks – finalization: testing, legal, marketing</w:t>
-      </w:r>
-    </w:p>
-    <w:p/>
-    <w:bookmarkEnd w:id="2"/>
-    <w:p>
-      <w:pPr>
-        <w:pStyle w:val="Heading2"/>
-        <w:rPr>
-          <w:b/>
-          <w:color w:val="1F4E79" w:themeColor="accent1" w:themeShade="80"/>
-        </w:rPr>
-      </w:pPr>
-      <w:r>
-        <w:rPr>
-          <w:b/>
-          <w:color w:val="1F4E79" w:themeColor="accent1" w:themeShade="80"/>
-        </w:rPr>
-        <w:t>References</w:t>
-      </w:r>
-    </w:p>
-    <w:tbl>
-      <w:tblPr>
-        <w:tblW w:w="11223" w:type="dxa"/>
-        <w:tblBorders>
-          <w:top w:val="single" w:sz="8" w:space="0" w:color="A3A3A3"/>
-          <w:left w:val="single" w:sz="8" w:space="0" w:color="A3A3A3"/>
-          <w:bottom w:val="single" w:sz="8" w:space="0" w:color="A3A3A3"/>
-          <w:right w:val="single" w:sz="8" w:space="0" w:color="A3A3A3"/>
-        </w:tblBorders>
-        <w:tblCellMar>
-          <w:left w:w="0" w:type="dxa"/>
-          <w:right w:w="0" w:type="dxa"/>
-        </w:tblCellMar>
-        <w:tblLook w:val="04A0" w:firstRow="1" w:lastRow="0" w:firstColumn="1" w:lastColumn="0" w:noHBand="0" w:noVBand="1"/>
-      </w:tblPr>
-      <w:tblGrid>
-        <w:gridCol w:w="2946"/>
-        <w:gridCol w:w="8277"/>
-      </w:tblGrid>
-      <w:tr>
-        <w:trPr>
-          <w:trHeight w:val="178"/>
-        </w:trPr>
-        <w:tc>
-          <w:tcPr>
-            <w:tcW w:w="2946" w:type="dxa"/>
-            <w:tcBorders>
-              <w:top w:val="single" w:sz="8" w:space="0" w:color="A3A3A3"/>
-              <w:left w:val="single" w:sz="8" w:space="0" w:color="A3A3A3"/>
-              <w:bottom w:val="single" w:sz="8" w:space="0" w:color="A3A3A3"/>
-              <w:right w:val="single" w:sz="8" w:space="0" w:color="A3A3A3"/>
-            </w:tcBorders>
-            <w:tcMar>
-              <w:top w:w="80" w:type="dxa"/>
-              <w:left w:w="80" w:type="dxa"/>
-              <w:bottom w:w="80" w:type="dxa"/>
-              <w:right w:w="80" w:type="dxa"/>
-            </w:tcMar>
-            <w:hideMark/>
-          </w:tcPr>
-          <w:p>
-            <w:pPr>
-              <w:pStyle w:val="NormalWeb"/>
-              <w:spacing w:before="0" w:beforeAutospacing="0" w:after="0" w:afterAutospacing="0"/>
-              <w:rPr>
-                <w:rFonts w:asciiTheme="minorHAnsi" w:hAnsiTheme="minorHAnsi" w:cstheme="minorHAnsi"/>
-                <w:sz w:val="20"/>
-                <w:szCs w:val="20"/>
-              </w:rPr>
-            </w:pPr>
-            <w:proofErr w:type="spellStart"/>
-            <w:r>
-              <w:rPr>
-                <w:rFonts w:asciiTheme="minorHAnsi" w:hAnsiTheme="minorHAnsi" w:cstheme="minorHAnsi"/>
-                <w:sz w:val="20"/>
-                <w:szCs w:val="20"/>
-              </w:rPr>
-              <w:t>Quickstart</w:t>
-            </w:r>
-            <w:proofErr w:type="spellEnd"/>
-            <w:r>
-              <w:rPr>
-                <w:rFonts w:asciiTheme="minorHAnsi" w:hAnsiTheme="minorHAnsi" w:cstheme="minorHAnsi"/>
-                <w:sz w:val="20"/>
-                <w:szCs w:val="20"/>
-              </w:rPr>
-              <w:t xml:space="preserve">  </w:t>
-            </w:r>
-          </w:p>
-        </w:tc>
-        <w:tc>
-          <w:tcPr>
-            <w:tcW w:w="8277" w:type="dxa"/>
-            <w:tcBorders>
-              <w:top w:val="single" w:sz="8" w:space="0" w:color="A3A3A3"/>
-              <w:left w:val="single" w:sz="8" w:space="0" w:color="A3A3A3"/>
-              <w:bottom w:val="single" w:sz="8" w:space="0" w:color="A3A3A3"/>
-              <w:right w:val="single" w:sz="8" w:space="0" w:color="A3A3A3"/>
-            </w:tcBorders>
-            <w:tcMar>
-              <w:top w:w="80" w:type="dxa"/>
-              <w:left w:w="80" w:type="dxa"/>
-              <w:bottom w:w="80" w:type="dxa"/>
-              <w:right w:w="80" w:type="dxa"/>
-            </w:tcMar>
-            <w:hideMark/>
-          </w:tcPr>
-          <w:p>
-            <w:pPr>
-              <w:pStyle w:val="NormalWeb"/>
-              <w:spacing w:before="0" w:beforeAutospacing="0" w:after="0" w:afterAutospacing="0"/>
-              <w:rPr>
-                <w:rFonts w:asciiTheme="minorHAnsi" w:hAnsiTheme="minorHAnsi" w:cstheme="minorHAnsi"/>
-                <w:color w:val="000000"/>
-                <w:sz w:val="20"/>
-                <w:szCs w:val="20"/>
-              </w:rPr>
-            </w:pPr>
-            <w:hyperlink r:id="rId12" w:history="1">
-              <w:r>
-                <w:rPr>
-                  <w:rStyle w:val="Hyperlink"/>
-                  <w:rFonts w:asciiTheme="minorHAnsi" w:hAnsiTheme="minorHAnsi" w:cstheme="minorHAnsi"/>
-                  <w:sz w:val="20"/>
-                  <w:szCs w:val="20"/>
-                </w:rPr>
-                <w:t>https://aws.amazon.com/quickstart/</w:t>
-              </w:r>
-            </w:hyperlink>
-          </w:p>
-        </w:tc>
-      </w:tr>
-      <w:tr>
-        <w:trPr>
-          <w:trHeight w:val="190"/>
-        </w:trPr>
-        <w:tc>
-          <w:tcPr>
-            <w:tcW w:w="2946" w:type="dxa"/>
-            <w:tcBorders>
-              <w:top w:val="single" w:sz="8" w:space="0" w:color="A3A3A3"/>
-              <w:left w:val="single" w:sz="8" w:space="0" w:color="A3A3A3"/>
-              <w:bottom w:val="single" w:sz="8" w:space="0" w:color="A3A3A3"/>
-              <w:right w:val="single" w:sz="8" w:space="0" w:color="A3A3A3"/>
-            </w:tcBorders>
-            <w:tcMar>
-              <w:top w:w="80" w:type="dxa"/>
-              <w:left w:w="80" w:type="dxa"/>
-              <w:bottom w:w="80" w:type="dxa"/>
-              <w:right w:w="80" w:type="dxa"/>
-            </w:tcMar>
-            <w:hideMark/>
-          </w:tcPr>
-          <w:p>
-            <w:pPr>
-              <w:pStyle w:val="NormalWeb"/>
-              <w:spacing w:before="0" w:beforeAutospacing="0" w:after="0" w:afterAutospacing="0"/>
-              <w:rPr>
-                <w:rFonts w:asciiTheme="minorHAnsi" w:hAnsiTheme="minorHAnsi" w:cstheme="minorHAnsi"/>
-                <w:sz w:val="20"/>
-                <w:szCs w:val="20"/>
-              </w:rPr>
-            </w:pPr>
-            <w:proofErr w:type="spellStart"/>
-            <w:r>
-              <w:rPr>
-                <w:rFonts w:asciiTheme="minorHAnsi" w:hAnsiTheme="minorHAnsi" w:cstheme="minorHAnsi"/>
-                <w:sz w:val="20"/>
-                <w:szCs w:val="20"/>
-              </w:rPr>
-              <w:t>Quickstart</w:t>
-            </w:r>
-            <w:proofErr w:type="spellEnd"/>
-            <w:r>
-              <w:rPr>
-                <w:rFonts w:asciiTheme="minorHAnsi" w:hAnsiTheme="minorHAnsi" w:cstheme="minorHAnsi"/>
-                <w:sz w:val="20"/>
-                <w:szCs w:val="20"/>
-              </w:rPr>
-              <w:t xml:space="preserve"> Build Process Overview</w:t>
-            </w:r>
-          </w:p>
-        </w:tc>
-        <w:tc>
-          <w:tcPr>
-            <w:tcW w:w="8277" w:type="dxa"/>
-            <w:tcBorders>
-              <w:top w:val="single" w:sz="8" w:space="0" w:color="A3A3A3"/>
-              <w:left w:val="single" w:sz="8" w:space="0" w:color="A3A3A3"/>
-              <w:bottom w:val="single" w:sz="8" w:space="0" w:color="A3A3A3"/>
-              <w:right w:val="single" w:sz="8" w:space="0" w:color="A3A3A3"/>
-            </w:tcBorders>
-            <w:tcMar>
-              <w:top w:w="80" w:type="dxa"/>
-              <w:left w:w="80" w:type="dxa"/>
-              <w:bottom w:w="80" w:type="dxa"/>
-              <w:right w:w="80" w:type="dxa"/>
-            </w:tcMar>
-            <w:hideMark/>
-          </w:tcPr>
-          <w:p>
-            <w:pPr>
-              <w:pStyle w:val="NormalWeb"/>
-              <w:spacing w:before="0" w:beforeAutospacing="0" w:after="0" w:afterAutospacing="0"/>
-              <w:rPr>
-                <w:rFonts w:asciiTheme="minorHAnsi" w:hAnsiTheme="minorHAnsi" w:cstheme="minorHAnsi"/>
-                <w:color w:val="000000"/>
-                <w:sz w:val="20"/>
-                <w:szCs w:val="20"/>
-              </w:rPr>
-            </w:pPr>
-            <w:hyperlink r:id="rId13" w:history="1">
-              <w:r>
-                <w:rPr>
-                  <w:rStyle w:val="Hyperlink"/>
-                  <w:rFonts w:asciiTheme="minorHAnsi" w:hAnsiTheme="minorHAnsi" w:cstheme="minorHAnsi"/>
-                  <w:sz w:val="20"/>
-                  <w:szCs w:val="20"/>
-                </w:rPr>
-                <w:t>https://aws-quickstart.github.io/option3.html</w:t>
-              </w:r>
-            </w:hyperlink>
-          </w:p>
-        </w:tc>
-      </w:tr>
-      <w:tr>
-        <w:trPr>
-          <w:trHeight w:val="178"/>
-        </w:trPr>
-        <w:tc>
-          <w:tcPr>
-            <w:tcW w:w="2946" w:type="dxa"/>
-            <w:tcBorders>
-              <w:top w:val="single" w:sz="8" w:space="0" w:color="A3A3A3"/>
-              <w:left w:val="single" w:sz="8" w:space="0" w:color="A3A3A3"/>
-              <w:bottom w:val="single" w:sz="8" w:space="0" w:color="A3A3A3"/>
-              <w:right w:val="single" w:sz="8" w:space="0" w:color="A3A3A3"/>
-            </w:tcBorders>
-            <w:tcMar>
-              <w:top w:w="80" w:type="dxa"/>
-              <w:left w:w="80" w:type="dxa"/>
-              <w:bottom w:w="80" w:type="dxa"/>
-              <w:right w:w="80" w:type="dxa"/>
-            </w:tcMar>
-          </w:tcPr>
-          <w:p>
-            <w:pPr>
-              <w:pStyle w:val="NormalWeb"/>
-              <w:spacing w:before="0" w:beforeAutospacing="0" w:after="0" w:afterAutospacing="0"/>
-              <w:rPr>
-                <w:rFonts w:asciiTheme="minorHAnsi" w:hAnsiTheme="minorHAnsi" w:cstheme="minorHAnsi"/>
-                <w:sz w:val="20"/>
-                <w:szCs w:val="20"/>
-              </w:rPr>
-            </w:pPr>
-            <w:proofErr w:type="spellStart"/>
-            <w:r>
-              <w:rPr>
-                <w:rFonts w:asciiTheme="minorHAnsi" w:hAnsiTheme="minorHAnsi" w:cstheme="minorHAnsi"/>
-                <w:sz w:val="20"/>
-                <w:szCs w:val="20"/>
-              </w:rPr>
-              <w:t>Quickstart</w:t>
-            </w:r>
-            <w:proofErr w:type="spellEnd"/>
-            <w:r>
-              <w:rPr>
-                <w:rFonts w:asciiTheme="minorHAnsi" w:hAnsiTheme="minorHAnsi" w:cstheme="minorHAnsi"/>
-                <w:sz w:val="20"/>
-                <w:szCs w:val="20"/>
-              </w:rPr>
-              <w:t xml:space="preserve"> Build Process Details</w:t>
-            </w:r>
-          </w:p>
-        </w:tc>
-        <w:tc>
-          <w:tcPr>
-            <w:tcW w:w="8277" w:type="dxa"/>
-            <w:tcBorders>
-              <w:top w:val="single" w:sz="8" w:space="0" w:color="A3A3A3"/>
-              <w:left w:val="single" w:sz="8" w:space="0" w:color="A3A3A3"/>
-              <w:bottom w:val="single" w:sz="8" w:space="0" w:color="A3A3A3"/>
-              <w:right w:val="single" w:sz="8" w:space="0" w:color="A3A3A3"/>
-            </w:tcBorders>
-            <w:tcMar>
-              <w:top w:w="80" w:type="dxa"/>
-              <w:left w:w="80" w:type="dxa"/>
-              <w:bottom w:w="80" w:type="dxa"/>
-              <w:right w:w="80" w:type="dxa"/>
-            </w:tcMar>
-          </w:tcPr>
-          <w:p>
-            <w:pPr>
-              <w:pStyle w:val="NormalWeb"/>
-              <w:spacing w:before="0" w:beforeAutospacing="0" w:after="0" w:afterAutospacing="0"/>
-              <w:rPr>
-                <w:rFonts w:asciiTheme="minorHAnsi" w:hAnsiTheme="minorHAnsi" w:cstheme="minorHAnsi"/>
-                <w:color w:val="000000"/>
-                <w:sz w:val="20"/>
-                <w:szCs w:val="20"/>
-              </w:rPr>
-            </w:pPr>
-            <w:hyperlink r:id="rId14" w:history="1">
-              <w:r>
-                <w:rPr>
-                  <w:rStyle w:val="Hyperlink"/>
-                  <w:rFonts w:asciiTheme="minorHAnsi" w:hAnsiTheme="minorHAnsi" w:cstheme="minorHAnsi"/>
-                  <w:sz w:val="20"/>
-                  <w:szCs w:val="20"/>
-                </w:rPr>
-                <w:t>https://aws-quickstart.github.io/building.html</w:t>
-              </w:r>
-            </w:hyperlink>
-          </w:p>
-        </w:tc>
-      </w:tr>
-      <w:tr>
-        <w:trPr>
-          <w:trHeight w:val="572"/>
-        </w:trPr>
-        <w:tc>
-          <w:tcPr>
-            <w:tcW w:w="2946" w:type="dxa"/>
-            <w:tcBorders>
-              <w:top w:val="single" w:sz="8" w:space="0" w:color="A3A3A3"/>
-              <w:left w:val="single" w:sz="8" w:space="0" w:color="A3A3A3"/>
-              <w:bottom w:val="single" w:sz="8" w:space="0" w:color="A3A3A3"/>
-              <w:right w:val="single" w:sz="8" w:space="0" w:color="A3A3A3"/>
-            </w:tcBorders>
-            <w:tcMar>
-              <w:top w:w="80" w:type="dxa"/>
-              <w:left w:w="80" w:type="dxa"/>
-              <w:bottom w:w="80" w:type="dxa"/>
-              <w:right w:w="80" w:type="dxa"/>
-            </w:tcMar>
-          </w:tcPr>
-          <w:p>
-            <w:pPr>
-              <w:pStyle w:val="NormalWeb"/>
-              <w:spacing w:before="0" w:beforeAutospacing="0" w:after="0" w:afterAutospacing="0"/>
-              <w:rPr>
-                <w:rFonts w:asciiTheme="minorHAnsi" w:hAnsiTheme="minorHAnsi" w:cstheme="minorHAnsi"/>
-                <w:sz w:val="20"/>
-                <w:szCs w:val="20"/>
-              </w:rPr>
-            </w:pPr>
-            <w:proofErr w:type="spellStart"/>
-            <w:r>
-              <w:rPr>
-                <w:rFonts w:asciiTheme="minorHAnsi" w:hAnsiTheme="minorHAnsi" w:cstheme="minorHAnsi"/>
-                <w:sz w:val="20"/>
-                <w:szCs w:val="20"/>
-              </w:rPr>
-              <w:t>CoreCompete’s</w:t>
-            </w:r>
-            <w:proofErr w:type="spellEnd"/>
-            <w:r>
-              <w:rPr>
-                <w:rFonts w:asciiTheme="minorHAnsi" w:hAnsiTheme="minorHAnsi" w:cstheme="minorHAnsi"/>
-                <w:sz w:val="20"/>
-                <w:szCs w:val="20"/>
-              </w:rPr>
-              <w:t xml:space="preserve"> SAS Grid </w:t>
-            </w:r>
-            <w:proofErr w:type="spellStart"/>
-            <w:r>
-              <w:rPr>
-                <w:rFonts w:asciiTheme="minorHAnsi" w:hAnsiTheme="minorHAnsi" w:cstheme="minorHAnsi"/>
-                <w:sz w:val="20"/>
-                <w:szCs w:val="20"/>
-              </w:rPr>
-              <w:t>Quickstart</w:t>
-            </w:r>
-            <w:proofErr w:type="spellEnd"/>
-            <w:r>
-              <w:rPr>
-                <w:rFonts w:asciiTheme="minorHAnsi" w:hAnsiTheme="minorHAnsi" w:cstheme="minorHAnsi"/>
-                <w:sz w:val="20"/>
-                <w:szCs w:val="20"/>
-              </w:rPr>
-              <w:t xml:space="preserve"> (just infrastructure, no SAS Software)</w:t>
-            </w:r>
-          </w:p>
-        </w:tc>
-        <w:tc>
-          <w:tcPr>
-            <w:tcW w:w="8277" w:type="dxa"/>
-            <w:tcBorders>
-              <w:top w:val="single" w:sz="8" w:space="0" w:color="A3A3A3"/>
-              <w:left w:val="single" w:sz="8" w:space="0" w:color="A3A3A3"/>
-              <w:bottom w:val="single" w:sz="8" w:space="0" w:color="A3A3A3"/>
-              <w:right w:val="single" w:sz="8" w:space="0" w:color="A3A3A3"/>
-            </w:tcBorders>
-            <w:tcMar>
-              <w:top w:w="80" w:type="dxa"/>
-              <w:left w:w="80" w:type="dxa"/>
-              <w:bottom w:w="80" w:type="dxa"/>
-              <w:right w:w="80" w:type="dxa"/>
-            </w:tcMar>
-          </w:tcPr>
-          <w:p>
-            <w:pPr>
-              <w:pStyle w:val="NormalWeb"/>
-              <w:spacing w:before="0" w:beforeAutospacing="0" w:after="0" w:afterAutospacing="0"/>
-              <w:rPr>
-                <w:rFonts w:asciiTheme="minorHAnsi" w:hAnsiTheme="minorHAnsi" w:cstheme="minorHAnsi"/>
-                <w:color w:val="000000"/>
-                <w:sz w:val="20"/>
-                <w:szCs w:val="20"/>
-              </w:rPr>
-            </w:pPr>
-            <w:hyperlink r:id="rId15" w:history="1">
-              <w:r>
-                <w:rPr>
-                  <w:rStyle w:val="Hyperlink"/>
-                  <w:rFonts w:asciiTheme="minorHAnsi" w:hAnsiTheme="minorHAnsi" w:cstheme="minorHAnsi"/>
-                  <w:sz w:val="20"/>
-                  <w:szCs w:val="20"/>
-                </w:rPr>
-                <w:t>https://github.com/aws-quickstart/quickstart-sas-grid/</w:t>
-              </w:r>
-            </w:hyperlink>
-          </w:p>
-          <w:p>
-            <w:pPr>
-              <w:pStyle w:val="NormalWeb"/>
-              <w:spacing w:before="0" w:beforeAutospacing="0" w:after="0" w:afterAutospacing="0"/>
-              <w:rPr>
-                <w:rFonts w:asciiTheme="minorHAnsi" w:hAnsiTheme="minorHAnsi" w:cstheme="minorHAnsi"/>
-                <w:color w:val="000000"/>
-                <w:sz w:val="20"/>
-                <w:szCs w:val="20"/>
-              </w:rPr>
-            </w:pPr>
-            <w:hyperlink r:id="rId16" w:history="1">
-              <w:r>
-                <w:rPr>
-                  <w:rStyle w:val="Hyperlink"/>
-                  <w:rFonts w:asciiTheme="minorHAnsi" w:hAnsiTheme="minorHAnsi" w:cstheme="minorHAnsi"/>
-                  <w:sz w:val="20"/>
-                  <w:szCs w:val="20"/>
-                </w:rPr>
-                <w:t>https://aws.amazon.com/quickstart/architecture/sas-grid-infrastructure/</w:t>
-              </w:r>
-            </w:hyperlink>
-          </w:p>
-          <w:p>
-            <w:pPr>
-              <w:pStyle w:val="NormalWeb"/>
-              <w:spacing w:before="0" w:beforeAutospacing="0" w:after="0" w:afterAutospacing="0"/>
-              <w:rPr>
-                <w:rFonts w:asciiTheme="minorHAnsi" w:hAnsiTheme="minorHAnsi" w:cstheme="minorHAnsi"/>
-                <w:color w:val="000000"/>
-                <w:sz w:val="20"/>
-                <w:szCs w:val="20"/>
-              </w:rPr>
-            </w:pPr>
-          </w:p>
-        </w:tc>
-      </w:tr>
-      <w:tr>
-        <w:trPr>
-          <w:trHeight w:val="572"/>
-        </w:trPr>
-        <w:tc>
-          <w:tcPr>
-            <w:tcW w:w="2946" w:type="dxa"/>
-            <w:tcBorders>
-              <w:top w:val="single" w:sz="8" w:space="0" w:color="A3A3A3"/>
-              <w:left w:val="single" w:sz="8" w:space="0" w:color="A3A3A3"/>
-              <w:bottom w:val="single" w:sz="8" w:space="0" w:color="A3A3A3"/>
-              <w:right w:val="single" w:sz="8" w:space="0" w:color="A3A3A3"/>
-            </w:tcBorders>
-            <w:tcMar>
-              <w:top w:w="80" w:type="dxa"/>
-              <w:left w:w="80" w:type="dxa"/>
-              <w:bottom w:w="80" w:type="dxa"/>
-              <w:right w:w="80" w:type="dxa"/>
-            </w:tcMar>
-          </w:tcPr>
-          <w:p>
-            <w:pPr>
-              <w:pStyle w:val="NormalWeb"/>
-              <w:spacing w:before="0" w:beforeAutospacing="0" w:after="0" w:afterAutospacing="0"/>
-              <w:rPr>
-                <w:rFonts w:asciiTheme="minorHAnsi" w:hAnsiTheme="minorHAnsi" w:cstheme="minorHAnsi"/>
-                <w:sz w:val="20"/>
-                <w:szCs w:val="20"/>
-              </w:rPr>
-            </w:pPr>
-            <w:r>
-              <w:rPr>
-                <w:rFonts w:asciiTheme="minorHAnsi" w:hAnsiTheme="minorHAnsi" w:cstheme="minorHAnsi"/>
-                <w:sz w:val="20"/>
-                <w:szCs w:val="20"/>
-              </w:rPr>
-              <w:t xml:space="preserve">Erwan Grangers </w:t>
-            </w:r>
-            <w:proofErr w:type="spellStart"/>
-            <w:r>
-              <w:rPr>
-                <w:rFonts w:asciiTheme="minorHAnsi" w:hAnsiTheme="minorHAnsi" w:cstheme="minorHAnsi"/>
-                <w:sz w:val="20"/>
-                <w:szCs w:val="20"/>
-              </w:rPr>
-              <w:t>CloudFormation</w:t>
-            </w:r>
-            <w:proofErr w:type="spellEnd"/>
-            <w:r>
-              <w:rPr>
-                <w:rFonts w:asciiTheme="minorHAnsi" w:hAnsiTheme="minorHAnsi" w:cstheme="minorHAnsi"/>
-                <w:sz w:val="20"/>
-                <w:szCs w:val="20"/>
-              </w:rPr>
-              <w:t xml:space="preserve"> demo</w:t>
-            </w:r>
-          </w:p>
-        </w:tc>
-        <w:tc>
-          <w:tcPr>
-            <w:tcW w:w="8277" w:type="dxa"/>
-            <w:tcBorders>
-              <w:top w:val="single" w:sz="8" w:space="0" w:color="A3A3A3"/>
-              <w:left w:val="single" w:sz="8" w:space="0" w:color="A3A3A3"/>
-              <w:bottom w:val="single" w:sz="8" w:space="0" w:color="A3A3A3"/>
-              <w:right w:val="single" w:sz="8" w:space="0" w:color="A3A3A3"/>
-            </w:tcBorders>
-            <w:tcMar>
-              <w:top w:w="80" w:type="dxa"/>
-              <w:left w:w="80" w:type="dxa"/>
-              <w:bottom w:w="80" w:type="dxa"/>
-              <w:right w:w="80" w:type="dxa"/>
-            </w:tcMar>
-          </w:tcPr>
-          <w:p>
-            <w:pPr>
-              <w:pStyle w:val="NormalWeb"/>
-              <w:rPr>
-                <w:rFonts w:asciiTheme="minorHAnsi" w:hAnsiTheme="minorHAnsi" w:cstheme="minorHAnsi"/>
-                <w:color w:val="000000"/>
-                <w:sz w:val="20"/>
-                <w:szCs w:val="20"/>
-              </w:rPr>
-            </w:pPr>
-            <w:hyperlink r:id="rId17" w:history="1">
-              <w:r>
-                <w:rPr>
-                  <w:rStyle w:val="Hyperlink"/>
-                  <w:rFonts w:asciiTheme="minorHAnsi" w:hAnsiTheme="minorHAnsi" w:cstheme="minorHAnsi"/>
-                  <w:sz w:val="20"/>
-                  <w:szCs w:val="20"/>
-                </w:rPr>
-                <w:t>http://sww.sas.com/blogs/wp/gate/14362/the-unattended-deployment-viya-3-2-edition/canepg/2017/04/07</w:t>
-              </w:r>
-            </w:hyperlink>
-            <w:r>
-              <w:rPr>
-                <w:rFonts w:asciiTheme="minorHAnsi" w:hAnsiTheme="minorHAnsi" w:cstheme="minorHAnsi"/>
-                <w:color w:val="000000"/>
-                <w:sz w:val="20"/>
-                <w:szCs w:val="20"/>
-              </w:rPr>
-              <w:t xml:space="preserve"> </w:t>
-            </w:r>
-            <w:r>
-              <w:rPr>
-                <w:rFonts w:asciiTheme="minorHAnsi" w:hAnsiTheme="minorHAnsi" w:cstheme="minorHAnsi"/>
-                <w:color w:val="000000"/>
-                <w:sz w:val="20"/>
-                <w:szCs w:val="20"/>
-              </w:rPr>
-              <w:br/>
-            </w:r>
-            <w:r>
-              <w:rPr>
-                <w:rFonts w:asciiTheme="minorHAnsi" w:hAnsiTheme="minorHAnsi" w:cstheme="minorHAnsi"/>
-                <w:color w:val="000000"/>
-                <w:sz w:val="20"/>
-                <w:szCs w:val="20"/>
-              </w:rPr>
-              <w:t>https://gitlab.sas.com/cloudup/ViyaBareOSAutomation/</w:t>
-            </w:r>
-          </w:p>
-        </w:tc>
-      </w:tr>
-    </w:tbl>
-    <w:p/>
-    <w:p>
-      <w:pPr>
-        <w:pStyle w:val="Heading2"/>
-      </w:pPr>
-      <w:r>
-        <w:br/>
-      </w:r>
+      <w:bookmarkStart w:id="0" w:name="_GoBack"/>
+      <w:bookmarkEnd w:id="0"/>
     </w:p>
     <w:sectPr>
-      <w:footerReference w:type="default" r:id="rId18"/>
+      <w:footerReference w:type="default" r:id="rId12"/>
       <w:pgSz w:w="12240" w:h="15840"/>
       <w:pgMar w:top="720" w:right="720" w:bottom="720" w:left="720" w:header="720" w:footer="720" w:gutter="0"/>
       <w:cols w:space="720"/>
@@ -2397,7 +95,7 @@
           <w:rPr>
             <w:noProof/>
           </w:rPr>
-          <w:t>2</w:t>
+          <w:t>1</w:t>
         </w:r>
         <w:r>
           <w:rPr>
@@ -8459,12 +6157,6 @@
 </file>
 
 <file path=customXml/item2.xml><?xml version="1.0" encoding="utf-8"?>
-<p:properties xmlns:p="http://schemas.microsoft.com/office/2006/metadata/properties" xmlns:xsi="http://www.w3.org/2001/XMLSchema-instance" xmlns:pc="http://schemas.microsoft.com/office/infopath/2007/PartnerControls">
-  <documentManagement/>
-</p:properties>
-</file>
-
-<file path=customXml/item3.xml><?xml version="1.0" encoding="utf-8"?>
 <ct:contentTypeSchema xmlns:ct="http://schemas.microsoft.com/office/2006/metadata/contentType" xmlns:ma="http://schemas.microsoft.com/office/2006/metadata/properties/metaAttributes" ct:_="" ma:_="" ma:contentTypeName="Document" ma:contentTypeID="0x0101000B1F7AD4099DC240BB22AE1BB01A4EC8" ma:contentTypeVersion="" ma:contentTypeDescription="Create a new document." ma:contentTypeScope="" ma:versionID="94c298f524061ef340c7801592ec518e">
   <xsd:schema xmlns:xsd="http://www.w3.org/2001/XMLSchema" xmlns:xs="http://www.w3.org/2001/XMLSchema" xmlns:p="http://schemas.microsoft.com/office/2006/metadata/properties" targetNamespace="http://schemas.microsoft.com/office/2006/metadata/properties" ma:root="true" ma:fieldsID="0989ca3770043d9c29d7fca02446324d">
     <xsd:element name="properties">
@@ -8578,6 +6270,12 @@
 </ct:contentTypeSchema>
 </file>
 
+<file path=customXml/item3.xml><?xml version="1.0" encoding="utf-8"?>
+<p:properties xmlns:p="http://schemas.microsoft.com/office/2006/metadata/properties" xmlns:xsi="http://www.w3.org/2001/XMLSchema-instance" xmlns:pc="http://schemas.microsoft.com/office/infopath/2007/PartnerControls">
+  <documentManagement/>
+</p:properties>
+</file>
+
 <file path=customXml/item4.xml><?xml version="1.0" encoding="utf-8"?>
 <b:Sources xmlns:b="http://schemas.openxmlformats.org/officeDocument/2006/bibliography" xmlns="http://schemas.openxmlformats.org/officeDocument/2006/bibliography" SelectedStyle="\APASixthEditionOfficeOnline.xsl" StyleName="APA" Version="6"/>
 </file>
@@ -8591,21 +6289,6 @@
 </file>
 
 <file path=customXml/itemProps2.xml><?xml version="1.0" encoding="utf-8"?>
-<ds:datastoreItem xmlns:ds="http://schemas.openxmlformats.org/officeDocument/2006/customXml" ds:itemID="{5DA3E5C6-9E62-4E43-B6B6-E2510D6175E1}">
-  <ds:schemaRefs>
-    <ds:schemaRef ds:uri="http://schemas.openxmlformats.org/package/2006/metadata/core-properties"/>
-    <ds:schemaRef ds:uri="http://www.w3.org/XML/1998/namespace"/>
-    <ds:schemaRef ds:uri="http://purl.org/dc/elements/1.1/"/>
-    <ds:schemaRef ds:uri="http://schemas.microsoft.com/office/infopath/2007/PartnerControls"/>
-    <ds:schemaRef ds:uri="http://purl.org/dc/terms/"/>
-    <ds:schemaRef ds:uri="http://purl.org/dc/dcmitype/"/>
-    <ds:schemaRef ds:uri="http://schemas.microsoft.com/office/2006/documentManagement/types"/>
-    <ds:schemaRef ds:uri="http://schemas.microsoft.com/office/2006/metadata/properties"/>
-  </ds:schemaRefs>
-</ds:datastoreItem>
-</file>
-
-<file path=customXml/itemProps3.xml><?xml version="1.0" encoding="utf-8"?>
 <ds:datastoreItem xmlns:ds="http://schemas.openxmlformats.org/officeDocument/2006/customXml" ds:itemID="{027EA92A-C1FB-4955-8CAA-C2B4F1882460}">
   <ds:schemaRefs>
     <ds:schemaRef ds:uri="http://schemas.microsoft.com/office/2006/metadata/contentType"/>
@@ -8621,8 +6304,23 @@
 </ds:datastoreItem>
 </file>
 
+<file path=customXml/itemProps3.xml><?xml version="1.0" encoding="utf-8"?>
+<ds:datastoreItem xmlns:ds="http://schemas.openxmlformats.org/officeDocument/2006/customXml" ds:itemID="{5DA3E5C6-9E62-4E43-B6B6-E2510D6175E1}">
+  <ds:schemaRefs>
+    <ds:schemaRef ds:uri="http://schemas.openxmlformats.org/package/2006/metadata/core-properties"/>
+    <ds:schemaRef ds:uri="http://www.w3.org/XML/1998/namespace"/>
+    <ds:schemaRef ds:uri="http://purl.org/dc/elements/1.1/"/>
+    <ds:schemaRef ds:uri="http://schemas.microsoft.com/office/infopath/2007/PartnerControls"/>
+    <ds:schemaRef ds:uri="http://purl.org/dc/terms/"/>
+    <ds:schemaRef ds:uri="http://purl.org/dc/dcmitype/"/>
+    <ds:schemaRef ds:uri="http://schemas.microsoft.com/office/2006/documentManagement/types"/>
+    <ds:schemaRef ds:uri="http://schemas.microsoft.com/office/2006/metadata/properties"/>
+  </ds:schemaRefs>
+</ds:datastoreItem>
+</file>
+
 <file path=customXml/itemProps4.xml><?xml version="1.0" encoding="utf-8"?>
-<ds:datastoreItem xmlns:ds="http://schemas.openxmlformats.org/officeDocument/2006/customXml" ds:itemID="{10872812-87FF-4E6E-BA4D-969D8BD56755}">
+<ds:datastoreItem xmlns:ds="http://schemas.openxmlformats.org/officeDocument/2006/customXml" ds:itemID="{C8716BB7-9DE5-4E3A-85FB-FABCD4710B0C}">
   <ds:schemaRefs>
     <ds:schemaRef ds:uri="http://schemas.openxmlformats.org/officeDocument/2006/bibliography"/>
   </ds:schemaRefs>

</xml_diff>